<commit_message>
update report, added appendix in R
</commit_message>
<xml_diff>
--- a/Report.docx
+++ b/Report.docx
@@ -4,51 +4,163 @@
   <w:body>
     <w:p>
       <w:pPr>
+        <w:pStyle w:val="Title"/>
         <w:jc w:val="center"/>
         <w:rPr>
           <w:b/>
           <w:bCs/>
-          <w:color w:val="385623" w:themeColor="accent6" w:themeShade="80"/>
-          <w:sz w:val="44"/>
-          <w:szCs w:val="44"/>
-        </w:rPr>
-      </w:pPr>
-      <w:r>
+          <w:color w:val="104864" w:themeColor="background2" w:themeShade="40"/>
+          <w:sz w:val="100"/>
+          <w:szCs w:val="100"/>
+        </w:rPr>
+      </w:pPr>
+    </w:p>
+    <w:p>
+      <w:pPr>
+        <w:pStyle w:val="Title"/>
+        <w:jc w:val="center"/>
         <w:rPr>
           <w:b/>
           <w:bCs/>
-          <w:color w:val="385623" w:themeColor="accent6" w:themeShade="80"/>
-          <w:sz w:val="44"/>
-          <w:szCs w:val="44"/>
-        </w:rPr>
-        <w:t xml:space="preserve">The Influence of </w:t>
-      </w:r>
+          <w:caps/>
+          <w:color w:val="104864" w:themeColor="background2" w:themeShade="40"/>
+          <w:sz w:val="100"/>
+          <w:szCs w:val="100"/>
+        </w:rPr>
+      </w:pPr>
       <w:r>
         <w:rPr>
           <w:b/>
           <w:bCs/>
-          <w:color w:val="385623" w:themeColor="accent6" w:themeShade="80"/>
-          <w:sz w:val="44"/>
-          <w:szCs w:val="44"/>
-        </w:rPr>
-        <w:t>COVID-19</w:t>
+          <w:caps/>
+          <w:color w:val="104864" w:themeColor="background2" w:themeShade="40"/>
+          <w:sz w:val="100"/>
+          <w:szCs w:val="100"/>
+        </w:rPr>
+        <w:t xml:space="preserve">The Influence of </w:t>
       </w:r>
       <w:r>
         <w:rPr>
           <w:b/>
           <w:bCs/>
-          <w:color w:val="385623" w:themeColor="accent6" w:themeShade="80"/>
-          <w:sz w:val="44"/>
-          <w:szCs w:val="44"/>
+          <w:caps/>
+          <w:color w:val="104864" w:themeColor="background2" w:themeShade="40"/>
+          <w:sz w:val="100"/>
+          <w:szCs w:val="100"/>
+        </w:rPr>
+        <w:t>COVID-19</w:t>
+      </w:r>
+      <w:r>
+        <w:rPr>
+          <w:b/>
+          <w:bCs/>
+          <w:caps/>
+          <w:color w:val="104864" w:themeColor="background2" w:themeShade="40"/>
+          <w:sz w:val="100"/>
+          <w:szCs w:val="100"/>
         </w:rPr>
         <w:t xml:space="preserve"> on the OECD Economy</w:t>
       </w:r>
     </w:p>
     <w:p>
       <w:pPr>
+        <w:pStyle w:val="Subtitle"/>
+        <w:jc w:val="center"/>
+      </w:pPr>
+    </w:p>
+    <w:p>
+      <w:pPr>
+        <w:pStyle w:val="Subtitle"/>
+        <w:jc w:val="center"/>
+      </w:pPr>
+    </w:p>
+    <w:p>
+      <w:pPr>
+        <w:pStyle w:val="Subtitle"/>
+        <w:jc w:val="center"/>
+      </w:pPr>
+    </w:p>
+    <w:p>
+      <w:pPr>
+        <w:pStyle w:val="Subtitle"/>
+        <w:jc w:val="center"/>
+      </w:pPr>
+    </w:p>
+    <w:p>
+      <w:pPr>
+        <w:pStyle w:val="Subtitle"/>
+        <w:jc w:val="center"/>
+      </w:pPr>
+    </w:p>
+    <w:p>
+      <w:pPr>
+        <w:pStyle w:val="Subtitle"/>
+        <w:jc w:val="center"/>
+      </w:pPr>
+    </w:p>
+    <w:p>
+      <w:pPr>
+        <w:pStyle w:val="Subtitle"/>
+        <w:jc w:val="center"/>
+      </w:pPr>
+    </w:p>
+    <w:p>
+      <w:pPr>
+        <w:pStyle w:val="Subtitle"/>
+        <w:jc w:val="center"/>
+      </w:pPr>
+    </w:p>
+    <w:p>
+      <w:pPr>
+        <w:pStyle w:val="Subtitle"/>
+        <w:jc w:val="center"/>
+      </w:pPr>
+    </w:p>
+    <w:p>
+      <w:pPr>
+        <w:pStyle w:val="Subtitle"/>
+        <w:jc w:val="center"/>
+      </w:pPr>
+    </w:p>
+    <w:p>
+      <w:pPr>
+        <w:pStyle w:val="Subtitle"/>
+        <w:jc w:val="center"/>
+      </w:pPr>
+    </w:p>
+    <w:p>
+      <w:pPr>
+        <w:pStyle w:val="Subtitle"/>
+        <w:jc w:val="center"/>
+      </w:pPr>
+    </w:p>
+    <w:p>
+      <w:pPr>
+        <w:pStyle w:val="Subtitle"/>
+        <w:jc w:val="center"/>
+      </w:pPr>
+    </w:p>
+    <w:p>
+      <w:pPr>
+        <w:pStyle w:val="Subtitle"/>
+        <w:jc w:val="center"/>
+      </w:pPr>
+      <w:r>
+        <w:rPr>
+          <w:color w:val="4389D7" w:themeColor="text2" w:themeTint="99"/>
+        </w:rPr>
+        <w:t>Benedek Pósfay</w:t>
+      </w:r>
+      <w:r>
+        <w:br w:type="page"/>
+      </w:r>
+    </w:p>
+    <w:p>
+      <w:pPr>
         <w:pStyle w:val="Heading1"/>
       </w:pPr>
       <w:r>
+        <w:lastRenderedPageBreak/>
         <w:t>Introduction</w:t>
       </w:r>
     </w:p>
@@ -280,7 +392,7 @@
         <w:t>: New confirmed cases of COVID-19 (7-day smoothed</w:t>
       </w:r>
       <w:r>
-        <w:t>, summed up per month</w:t>
+        <w:t>, summed up</w:t>
       </w:r>
       <w:r>
         <w:t>)</w:t>
@@ -303,8 +415,13 @@
         <w:t>Total deaths</w:t>
       </w:r>
       <w:r>
-        <w:t>: Total deaths attributed to COVID-19</w:t>
-      </w:r>
+        <w:t>: Total deaths attributed to COVID-</w:t>
+      </w:r>
+      <w:proofErr w:type="gramStart"/>
+      <w:r>
+        <w:t>19</w:t>
+      </w:r>
+      <w:proofErr w:type="gramEnd"/>
     </w:p>
     <w:p>
       <w:pPr>
@@ -323,8 +440,13 @@
         <w:t>New deaths</w:t>
       </w:r>
       <w:r>
-        <w:t>: New deaths attributed to COVID-19</w:t>
-      </w:r>
+        <w:t>: New deaths attributed to COVID-</w:t>
+      </w:r>
+      <w:proofErr w:type="gramStart"/>
+      <w:r>
+        <w:t>19</w:t>
+      </w:r>
+      <w:proofErr w:type="gramEnd"/>
     </w:p>
     <w:p>
       <w:pPr>
@@ -346,7 +468,7 @@
         <w:t>: New deaths attributed to COVID-19 (7-day smoothed</w:t>
       </w:r>
       <w:r>
-        <w:t>, summed up per month</w:t>
+        <w:t>, summed up</w:t>
       </w:r>
       <w:r>
         <w:t>)</w:t>
@@ -409,8 +531,13 @@
         <w:t>New cases smoothed per million</w:t>
       </w:r>
       <w:r>
-        <w:t>: New confirmed cases of COVID-19 (7-day smoothed, summed up per month) per 1,000,000 people</w:t>
-      </w:r>
+        <w:t xml:space="preserve">: New confirmed cases of COVID-19 (7-day smoothed, summed up) per 1,000,000 </w:t>
+      </w:r>
+      <w:proofErr w:type="gramStart"/>
+      <w:r>
+        <w:t>people</w:t>
+      </w:r>
+      <w:proofErr w:type="gramEnd"/>
     </w:p>
     <w:p>
       <w:pPr>
@@ -429,8 +556,13 @@
         <w:t>Total deaths per million</w:t>
       </w:r>
       <w:r>
-        <w:t>: Total deaths attributed to COVID-19 per 1,000,000 people</w:t>
-      </w:r>
+        <w:t xml:space="preserve">: Total deaths attributed to COVID-19 per 1,000,000 </w:t>
+      </w:r>
+      <w:proofErr w:type="gramStart"/>
+      <w:r>
+        <w:t>people</w:t>
+      </w:r>
+      <w:proofErr w:type="gramEnd"/>
     </w:p>
     <w:p>
       <w:pPr>
@@ -449,8 +581,13 @@
         <w:t>New deaths per million</w:t>
       </w:r>
       <w:r>
-        <w:t>: New deaths attributed to COVID-19 per 1,000,000 people</w:t>
-      </w:r>
+        <w:t xml:space="preserve">: New deaths attributed to COVID-19 per 1,000,000 </w:t>
+      </w:r>
+      <w:proofErr w:type="gramStart"/>
+      <w:r>
+        <w:t>people</w:t>
+      </w:r>
+      <w:proofErr w:type="gramEnd"/>
     </w:p>
     <w:p>
       <w:pPr>
@@ -469,8 +606,13 @@
         <w:t>New deaths smoothed per million</w:t>
       </w:r>
       <w:r>
-        <w:t>: New deaths attributed to COVID-19 (7-day smoothed, summed up per month) per 1,000,000 people</w:t>
-      </w:r>
+        <w:t xml:space="preserve">: New deaths attributed to COVID-19 (7-day smoothed, summed up) per 1,000,000 </w:t>
+      </w:r>
+      <w:proofErr w:type="gramStart"/>
+      <w:r>
+        <w:t>people</w:t>
+      </w:r>
+      <w:proofErr w:type="gramEnd"/>
     </w:p>
     <w:p>
       <w:pPr>
@@ -489,16 +631,8 @@
         <w:t>Reproduction rate</w:t>
       </w:r>
       <w:r>
-        <w:t xml:space="preserve">: Real-time estimate of the effective reproduction rate (R) of COVID-19. See </w:t>
-      </w:r>
-      <w:hyperlink r:id="rId5" w:history="1">
-        <w:r>
-          <w:rPr>
-            <w:rStyle w:val="Hyperlink"/>
-          </w:rPr>
-          <w:t>https://github.com/crondonm/TrackingR/tree/main/Estimates-Database</w:t>
-        </w:r>
-      </w:hyperlink>
+        <w:t>: Real-time estimate of the effective reproduction rate (R) of COVID-19.</w:t>
+      </w:r>
     </w:p>
     <w:p>
       <w:pPr>
@@ -618,8 +752,13 @@
         <w:t xml:space="preserve">: </w:t>
       </w:r>
       <w:r>
-        <w:t>Share of women who smoke, most recent year available</w:t>
-      </w:r>
+        <w:t xml:space="preserve">Share of women who smoke, most recent year </w:t>
+      </w:r>
+      <w:proofErr w:type="gramStart"/>
+      <w:r>
+        <w:t>available</w:t>
+      </w:r>
+      <w:proofErr w:type="gramEnd"/>
     </w:p>
     <w:p>
       <w:pPr>
@@ -641,8 +780,13 @@
         <w:t xml:space="preserve">: </w:t>
       </w:r>
       <w:r>
-        <w:t>Share of men who smoke, most recent year available</w:t>
-      </w:r>
+        <w:t xml:space="preserve">Share of men who smoke, most recent year </w:t>
+      </w:r>
+      <w:proofErr w:type="gramStart"/>
+      <w:r>
+        <w:t>available</w:t>
+      </w:r>
+      <w:proofErr w:type="gramEnd"/>
     </w:p>
     <w:p>
       <w:pPr>
@@ -744,10 +888,11 @@
       <w:r>
         <w:t xml:space="preserve"> </w:t>
       </w:r>
-      <w:hyperlink r:id="rId6" w:history="1">
+      <w:hyperlink r:id="rId7" w:history="1">
         <w:r>
           <w:rPr>
             <w:rStyle w:val="Hyperlink"/>
+            <w:color w:val="4389D7" w:themeColor="text2" w:themeTint="99"/>
           </w:rPr>
           <w:t>http://hdr.undp.org/en/indicators/137506</w:t>
         </w:r>
@@ -758,10 +903,3017 @@
         <w:jc w:val="both"/>
       </w:pPr>
       <w:r>
-        <w:t>We have to keep in mind that the demographic predictors are static per country, meaning that they are not changing from one month to another, rather they are included to give the model a better understanding of the current demographic status of a given country.</w:t>
+        <w:t xml:space="preserve">We </w:t>
+      </w:r>
+      <w:r>
+        <w:t>must</w:t>
+      </w:r>
+      <w:r>
+        <w:t xml:space="preserve"> keep in mind that the demographic predictors are static per country, meaning that they are not changing from one month to another, rather they are included to give the model a better understanding of the current demographic status of a given country.</w:t>
+      </w:r>
+    </w:p>
+    <w:p>
+      <w:pPr>
+        <w:pStyle w:val="Heading1"/>
+      </w:pPr>
+      <w:r>
+        <w:t>Model Selection</w:t>
+      </w:r>
+    </w:p>
+    <w:p>
+      <w:pPr>
+        <w:jc w:val="both"/>
+      </w:pPr>
+      <w:r>
+        <w:rPr>
+          <w:noProof/>
+        </w:rPr>
+        <w:drawing>
+          <wp:anchor distT="0" distB="0" distL="114300" distR="114300" simplePos="0" relativeHeight="251658240" behindDoc="1" locked="0" layoutInCell="1" allowOverlap="1" wp14:anchorId="059B49FD" wp14:editId="1195AA4A">
+            <wp:simplePos x="0" y="0"/>
+            <wp:positionH relativeFrom="column">
+              <wp:posOffset>6350</wp:posOffset>
+            </wp:positionH>
+            <wp:positionV relativeFrom="paragraph">
+              <wp:posOffset>1288889</wp:posOffset>
+            </wp:positionV>
+            <wp:extent cx="5731510" cy="3660140"/>
+            <wp:effectExtent l="0" t="0" r="2540" b="0"/>
+            <wp:wrapTopAndBottom/>
+            <wp:docPr id="1" name="Picture 1" descr="Chart, scatter chart&#10;&#10;Description automatically generated"/>
+            <wp:cNvGraphicFramePr>
+              <a:graphicFrameLocks xmlns:a="http://schemas.openxmlformats.org/drawingml/2006/main" noChangeAspect="1"/>
+            </wp:cNvGraphicFramePr>
+            <a:graphic xmlns:a="http://schemas.openxmlformats.org/drawingml/2006/main">
+              <a:graphicData uri="http://schemas.openxmlformats.org/drawingml/2006/picture">
+                <pic:pic xmlns:pic="http://schemas.openxmlformats.org/drawingml/2006/picture">
+                  <pic:nvPicPr>
+                    <pic:cNvPr id="1" name="Picture 1" descr="Chart, scatter chart&#10;&#10;Description automatically generated"/>
+                    <pic:cNvPicPr/>
+                  </pic:nvPicPr>
+                  <pic:blipFill>
+                    <a:blip r:embed="rId8">
+                      <a:extLst>
+                        <a:ext uri="{28A0092B-C50C-407E-A947-70E740481C1C}">
+                          <a14:useLocalDpi xmlns:a14="http://schemas.microsoft.com/office/drawing/2010/main" val="0"/>
+                        </a:ext>
+                      </a:extLst>
+                    </a:blip>
+                    <a:stretch>
+                      <a:fillRect/>
+                    </a:stretch>
+                  </pic:blipFill>
+                  <pic:spPr>
+                    <a:xfrm>
+                      <a:off x="0" y="0"/>
+                      <a:ext cx="5731510" cy="3660140"/>
+                    </a:xfrm>
+                    <a:prstGeom prst="rect">
+                      <a:avLst/>
+                    </a:prstGeom>
+                  </pic:spPr>
+                </pic:pic>
+              </a:graphicData>
+            </a:graphic>
+          </wp:anchor>
+        </w:drawing>
+      </w:r>
+      <w:r>
+        <w:t>Doing a few</w:t>
+      </w:r>
+      <w:r>
+        <w:t xml:space="preserve"> simple linear regressions and </w:t>
+      </w:r>
+      <w:r>
+        <w:t>scatter plots, we can discover some int</w:t>
+      </w:r>
+      <w:r>
+        <w:t xml:space="preserve">eresting characteristics in the relationships between some predictors and the </w:t>
+      </w:r>
+      <w:r>
+        <w:rPr>
+          <w:i/>
+          <w:iCs/>
+        </w:rPr>
+        <w:t>CLI Index</w:t>
+      </w:r>
+      <w:r>
+        <w:t>. Quite surprisingly,</w:t>
+      </w:r>
+      <w:r>
+        <w:t xml:space="preserve"> there was a relatively high correlation between the </w:t>
+      </w:r>
+      <w:r>
+        <w:rPr>
+          <w:i/>
+          <w:iCs/>
+        </w:rPr>
+        <w:t>R</w:t>
+      </w:r>
+      <w:r>
+        <w:rPr>
+          <w:i/>
+          <w:iCs/>
+        </w:rPr>
+        <w:t xml:space="preserve">eproduction </w:t>
+      </w:r>
+      <w:r>
+        <w:rPr>
+          <w:i/>
+          <w:iCs/>
+        </w:rPr>
+        <w:t>r</w:t>
+      </w:r>
+      <w:r>
+        <w:rPr>
+          <w:i/>
+          <w:iCs/>
+        </w:rPr>
+        <w:t>ate</w:t>
+      </w:r>
+      <w:r>
+        <w:t xml:space="preserve"> and the </w:t>
+      </w:r>
+      <w:r>
+        <w:rPr>
+          <w:i/>
+          <w:iCs/>
+        </w:rPr>
+        <w:t>index</w:t>
+      </w:r>
+      <w:r>
+        <w:t>.</w:t>
+      </w:r>
+      <w:r>
+        <w:t xml:space="preserve"> Another similarly surprising observation is that the </w:t>
+      </w:r>
+      <w:r>
+        <w:rPr>
+          <w:i/>
+          <w:iCs/>
+        </w:rPr>
+        <w:t>S</w:t>
+      </w:r>
+      <w:r>
+        <w:rPr>
+          <w:i/>
+          <w:iCs/>
+        </w:rPr>
+        <w:t>tringency index</w:t>
+      </w:r>
+      <w:r>
+        <w:t xml:space="preserve"> (which measures the strictness of a government) has no influence on the </w:t>
+      </w:r>
+      <w:r>
+        <w:rPr>
+          <w:i/>
+          <w:iCs/>
+        </w:rPr>
+        <w:t>CLI Index</w:t>
+      </w:r>
+      <w:r>
+        <w:t xml:space="preserve"> at all</w:t>
+      </w:r>
+      <w:r>
+        <w:t>, while in theory, these measures have a huge impact on the actual economies</w:t>
+      </w:r>
+      <w:r>
+        <w:t>.</w:t>
+      </w:r>
+      <w:r>
+        <w:t xml:space="preserve"> The </w:t>
+      </w:r>
+      <w:r>
+        <w:rPr>
+          <w:i/>
+          <w:iCs/>
+        </w:rPr>
+        <w:t>HDI</w:t>
+      </w:r>
+      <w:r>
+        <w:t xml:space="preserve"> or the </w:t>
+      </w:r>
+      <w:r>
+        <w:rPr>
+          <w:i/>
+          <w:iCs/>
+        </w:rPr>
+        <w:t>New cases per million</w:t>
+      </w:r>
+      <w:r>
+        <w:t xml:space="preserve"> predictors, however, somewhat correlate with the </w:t>
+      </w:r>
+      <w:r>
+        <w:rPr>
+          <w:i/>
+          <w:iCs/>
+        </w:rPr>
+        <w:t>CLI Index</w:t>
+      </w:r>
+      <w:r>
+        <w:t>, indicating that our model should contain these variables.</w:t>
+      </w:r>
+    </w:p>
+    <w:p>
+      <w:pPr>
+        <w:jc w:val="both"/>
+      </w:pPr>
+      <w:r>
+        <w:rPr>
+          <w:noProof/>
+        </w:rPr>
+        <w:lastRenderedPageBreak/>
+        <w:drawing>
+          <wp:anchor distT="0" distB="0" distL="114300" distR="114300" simplePos="0" relativeHeight="251659264" behindDoc="1" locked="0" layoutInCell="1" allowOverlap="1" wp14:anchorId="195BB388" wp14:editId="35B29700">
+            <wp:simplePos x="0" y="0"/>
+            <wp:positionH relativeFrom="margin">
+              <wp:align>center</wp:align>
+            </wp:positionH>
+            <wp:positionV relativeFrom="paragraph">
+              <wp:posOffset>546100</wp:posOffset>
+            </wp:positionV>
+            <wp:extent cx="5730875" cy="2931795"/>
+            <wp:effectExtent l="0" t="0" r="3175" b="1905"/>
+            <wp:wrapTopAndBottom/>
+            <wp:docPr id="3" name="Picture 3"/>
+            <wp:cNvGraphicFramePr>
+              <a:graphicFrameLocks xmlns:a="http://schemas.openxmlformats.org/drawingml/2006/main" noChangeAspect="1"/>
+            </wp:cNvGraphicFramePr>
+            <a:graphic xmlns:a="http://schemas.openxmlformats.org/drawingml/2006/main">
+              <a:graphicData uri="http://schemas.openxmlformats.org/drawingml/2006/picture">
+                <pic:pic xmlns:pic="http://schemas.openxmlformats.org/drawingml/2006/picture">
+                  <pic:nvPicPr>
+                    <pic:cNvPr id="3" name="Picture 3"/>
+                    <pic:cNvPicPr/>
+                  </pic:nvPicPr>
+                  <pic:blipFill>
+                    <a:blip r:embed="rId9">
+                      <a:extLst>
+                        <a:ext uri="{28A0092B-C50C-407E-A947-70E740481C1C}">
+                          <a14:useLocalDpi xmlns:a14="http://schemas.microsoft.com/office/drawing/2010/main" val="0"/>
+                        </a:ext>
+                      </a:extLst>
+                    </a:blip>
+                    <a:stretch>
+                      <a:fillRect/>
+                    </a:stretch>
+                  </pic:blipFill>
+                  <pic:spPr>
+                    <a:xfrm>
+                      <a:off x="0" y="0"/>
+                      <a:ext cx="5730875" cy="2931795"/>
+                    </a:xfrm>
+                    <a:prstGeom prst="rect">
+                      <a:avLst/>
+                    </a:prstGeom>
+                  </pic:spPr>
+                </pic:pic>
+              </a:graphicData>
+            </a:graphic>
+          </wp:anchor>
+        </w:drawing>
+      </w:r>
+      <w:r>
+        <w:t>Running best subset selection on the data to eliminate insignificant input variables, we arrive at the following conclusion: when selecti</w:t>
+      </w:r>
+      <w:r>
+        <w:t>ng</w:t>
+      </w:r>
+      <w:r>
+        <w:t xml:space="preserve"> the following 13 out of the 22 predictors, the model reached the smallest MSE</w:t>
+      </w:r>
+      <w:r>
+        <w:t xml:space="preserve"> (3.</w:t>
+      </w:r>
+      <w:r>
+        <w:t>341</w:t>
+      </w:r>
+      <w:r>
+        <w:t>)</w:t>
+      </w:r>
+      <w:r>
+        <w:t xml:space="preserve"> and</w:t>
+      </w:r>
+      <w:r>
+        <w:t xml:space="preserve"> MAE </w:t>
+      </w:r>
+      <w:r>
+        <w:t>(1.</w:t>
+      </w:r>
+      <w:r>
+        <w:t>467</w:t>
+      </w:r>
+      <w:r>
+        <w:t xml:space="preserve">) </w:t>
+      </w:r>
+      <w:r>
+        <w:t xml:space="preserve">and a </w:t>
+      </w:r>
+      <w:r>
+        <w:t>close-to-maximum</w:t>
+      </w:r>
+      <w:r>
+        <w:t xml:space="preserve"> </w:t>
+      </w:r>
+      <w:r>
+        <w:t>a</w:t>
+      </w:r>
+      <w:r>
+        <w:t xml:space="preserve">djusted </w:t>
+      </w:r>
+      <w:r>
+        <w:t>R-squared</w:t>
+      </w:r>
+      <w:r>
+        <w:t xml:space="preserve"> of 0.3</w:t>
+      </w:r>
+      <w:r>
+        <w:t>4</w:t>
+      </w:r>
+      <w:r>
+        <w:t>8</w:t>
+      </w:r>
+      <w:r>
+        <w:t>.</w:t>
+      </w:r>
+    </w:p>
+    <w:p>
+      <w:pPr>
+        <w:jc w:val="both"/>
+      </w:pPr>
+      <w:r>
+        <w:br/>
+      </w:r>
+      <w:r>
+        <w:t xml:space="preserve">The following input variables were selected in the model, with their respective </w:t>
+      </w:r>
+      <w:r>
+        <w:t xml:space="preserve">estimated </w:t>
+      </w:r>
+      <w:r>
+        <w:t>coefficients:</w:t>
+      </w:r>
+    </w:p>
+    <w:tbl>
+      <w:tblPr>
+        <w:tblStyle w:val="GridTable4-Accent1"/>
+        <w:tblW w:w="9067" w:type="dxa"/>
+        <w:tblLook w:val="04A0" w:firstRow="1" w:lastRow="0" w:firstColumn="1" w:lastColumn="0" w:noHBand="0" w:noVBand="1"/>
+      </w:tblPr>
+      <w:tblGrid>
+        <w:gridCol w:w="2953"/>
+        <w:gridCol w:w="2291"/>
+        <w:gridCol w:w="3823"/>
+      </w:tblGrid>
+      <w:tr>
+        <w:trPr>
+          <w:cnfStyle w:val="100000000000" w:firstRow="1" w:lastRow="0" w:firstColumn="0" w:lastColumn="0" w:oddVBand="0" w:evenVBand="0" w:oddHBand="0" w:evenHBand="0" w:firstRowFirstColumn="0" w:firstRowLastColumn="0" w:lastRowFirstColumn="0" w:lastRowLastColumn="0"/>
+        </w:trPr>
+        <w:tc>
+          <w:tcPr>
+            <w:cnfStyle w:val="001000000000" w:firstRow="0" w:lastRow="0" w:firstColumn="1" w:lastColumn="0" w:oddVBand="0" w:evenVBand="0" w:oddHBand="0" w:evenHBand="0" w:firstRowFirstColumn="0" w:firstRowLastColumn="0" w:lastRowFirstColumn="0" w:lastRowLastColumn="0"/>
+            <w:tcW w:w="2953" w:type="dxa"/>
+          </w:tcPr>
+          <w:p>
+            <w:r>
+              <w:t>Predictor</w:t>
+            </w:r>
+          </w:p>
+        </w:tc>
+        <w:tc>
+          <w:tcPr>
+            <w:tcW w:w="2291" w:type="dxa"/>
+          </w:tcPr>
+          <w:p>
+            <w:pPr>
+              <w:cnfStyle w:val="100000000000" w:firstRow="1" w:lastRow="0" w:firstColumn="0" w:lastColumn="0" w:oddVBand="0" w:evenVBand="0" w:oddHBand="0" w:evenHBand="0" w:firstRowFirstColumn="0" w:firstRowLastColumn="0" w:lastRowFirstColumn="0" w:lastRowLastColumn="0"/>
+            </w:pPr>
+            <w:r>
+              <w:t>Coefficient</w:t>
+            </w:r>
+          </w:p>
+        </w:tc>
+        <w:tc>
+          <w:tcPr>
+            <w:tcW w:w="3823" w:type="dxa"/>
+          </w:tcPr>
+          <w:p>
+            <w:pPr>
+              <w:cnfStyle w:val="100000000000" w:firstRow="1" w:lastRow="0" w:firstColumn="0" w:lastColumn="0" w:oddVBand="0" w:evenVBand="0" w:oddHBand="0" w:evenHBand="0" w:firstRowFirstColumn="0" w:firstRowLastColumn="0" w:lastRowFirstColumn="0" w:lastRowLastColumn="0"/>
+            </w:pPr>
+            <w:r>
+              <w:t xml:space="preserve">Coefficient * </w:t>
+            </w:r>
+            <w:proofErr w:type="gramStart"/>
+            <w:r>
+              <w:t>Mean</w:t>
+            </w:r>
+            <w:r>
+              <w:t>(</w:t>
+            </w:r>
+            <w:proofErr w:type="gramEnd"/>
+            <w:r>
+              <w:t>input variable)</w:t>
+            </w:r>
+          </w:p>
+        </w:tc>
+      </w:tr>
+      <w:tr>
+        <w:trPr>
+          <w:cnfStyle w:val="000000100000" w:firstRow="0" w:lastRow="0" w:firstColumn="0" w:lastColumn="0" w:oddVBand="0" w:evenVBand="0" w:oddHBand="1" w:evenHBand="0" w:firstRowFirstColumn="0" w:firstRowLastColumn="0" w:lastRowFirstColumn="0" w:lastRowLastColumn="0"/>
+        </w:trPr>
+        <w:tc>
+          <w:tcPr>
+            <w:cnfStyle w:val="001000000000" w:firstRow="0" w:lastRow="0" w:firstColumn="1" w:lastColumn="0" w:oddVBand="0" w:evenVBand="0" w:oddHBand="0" w:evenHBand="0" w:firstRowFirstColumn="0" w:firstRowLastColumn="0" w:lastRowFirstColumn="0" w:lastRowLastColumn="0"/>
+            <w:tcW w:w="2953" w:type="dxa"/>
+          </w:tcPr>
+          <w:p>
+            <w:r>
+              <w:t>Intercept</w:t>
+            </w:r>
+          </w:p>
+        </w:tc>
+        <w:tc>
+          <w:tcPr>
+            <w:tcW w:w="2291" w:type="dxa"/>
+          </w:tcPr>
+          <w:p>
+            <w:pPr>
+              <w:jc w:val="both"/>
+              <w:cnfStyle w:val="000000100000" w:firstRow="0" w:lastRow="0" w:firstColumn="0" w:lastColumn="0" w:oddVBand="0" w:evenVBand="0" w:oddHBand="1" w:evenHBand="0" w:firstRowFirstColumn="0" w:firstRowLastColumn="0" w:lastRowFirstColumn="0" w:lastRowLastColumn="0"/>
+            </w:pPr>
+            <w:r>
+              <w:t>67.504</w:t>
+            </w:r>
+          </w:p>
+        </w:tc>
+        <w:tc>
+          <w:tcPr>
+            <w:tcW w:w="3823" w:type="dxa"/>
+          </w:tcPr>
+          <w:p>
+            <w:pPr>
+              <w:jc w:val="both"/>
+              <w:cnfStyle w:val="000000100000" w:firstRow="0" w:lastRow="0" w:firstColumn="0" w:lastColumn="0" w:oddVBand="0" w:evenVBand="0" w:oddHBand="1" w:evenHBand="0" w:firstRowFirstColumn="0" w:firstRowLastColumn="0" w:lastRowFirstColumn="0" w:lastRowLastColumn="0"/>
+            </w:pPr>
+            <w:r>
+              <w:t>-</w:t>
+            </w:r>
+          </w:p>
+        </w:tc>
+      </w:tr>
+      <w:tr>
+        <w:tc>
+          <w:tcPr>
+            <w:cnfStyle w:val="001000000000" w:firstRow="0" w:lastRow="0" w:firstColumn="1" w:lastColumn="0" w:oddVBand="0" w:evenVBand="0" w:oddHBand="0" w:evenHBand="0" w:firstRowFirstColumn="0" w:firstRowLastColumn="0" w:lastRowFirstColumn="0" w:lastRowLastColumn="0"/>
+            <w:tcW w:w="2953" w:type="dxa"/>
+          </w:tcPr>
+          <w:p>
+            <w:r>
+              <w:t>Total cases</w:t>
+            </w:r>
+          </w:p>
+        </w:tc>
+        <w:tc>
+          <w:tcPr>
+            <w:tcW w:w="2291" w:type="dxa"/>
+          </w:tcPr>
+          <w:p>
+            <w:pPr>
+              <w:jc w:val="both"/>
+              <w:cnfStyle w:val="000000000000" w:firstRow="0" w:lastRow="0" w:firstColumn="0" w:lastColumn="0" w:oddVBand="0" w:evenVBand="0" w:oddHBand="0" w:evenHBand="0" w:firstRowFirstColumn="0" w:firstRowLastColumn="0" w:lastRowFirstColumn="0" w:lastRowLastColumn="0"/>
+            </w:pPr>
+            <w:r>
+              <w:t>2.324e-6</w:t>
+            </w:r>
+          </w:p>
+        </w:tc>
+        <w:tc>
+          <w:tcPr>
+            <w:tcW w:w="3823" w:type="dxa"/>
+          </w:tcPr>
+          <w:p>
+            <w:pPr>
+              <w:jc w:val="both"/>
+              <w:cnfStyle w:val="000000000000" w:firstRow="0" w:lastRow="0" w:firstColumn="0" w:lastColumn="0" w:oddVBand="0" w:evenVBand="0" w:oddHBand="0" w:evenHBand="0" w:firstRowFirstColumn="0" w:firstRowLastColumn="0" w:lastRowFirstColumn="0" w:lastRowLastColumn="0"/>
+            </w:pPr>
+            <w:r>
+              <w:t>1.509</w:t>
+            </w:r>
+          </w:p>
+        </w:tc>
+      </w:tr>
+      <w:tr>
+        <w:trPr>
+          <w:cnfStyle w:val="000000100000" w:firstRow="0" w:lastRow="0" w:firstColumn="0" w:lastColumn="0" w:oddVBand="0" w:evenVBand="0" w:oddHBand="1" w:evenHBand="0" w:firstRowFirstColumn="0" w:firstRowLastColumn="0" w:lastRowFirstColumn="0" w:lastRowLastColumn="0"/>
+        </w:trPr>
+        <w:tc>
+          <w:tcPr>
+            <w:cnfStyle w:val="001000000000" w:firstRow="0" w:lastRow="0" w:firstColumn="1" w:lastColumn="0" w:oddVBand="0" w:evenVBand="0" w:oddHBand="0" w:evenHBand="0" w:firstRowFirstColumn="0" w:firstRowLastColumn="0" w:lastRowFirstColumn="0" w:lastRowLastColumn="0"/>
+            <w:tcW w:w="2953" w:type="dxa"/>
+          </w:tcPr>
+          <w:p>
+            <w:r>
+              <w:t>New cases</w:t>
+            </w:r>
+          </w:p>
+        </w:tc>
+        <w:tc>
+          <w:tcPr>
+            <w:tcW w:w="2291" w:type="dxa"/>
+          </w:tcPr>
+          <w:p>
+            <w:pPr>
+              <w:jc w:val="both"/>
+              <w:cnfStyle w:val="000000100000" w:firstRow="0" w:lastRow="0" w:firstColumn="0" w:lastColumn="0" w:oddVBand="0" w:evenVBand="0" w:oddHBand="1" w:evenHBand="0" w:firstRowFirstColumn="0" w:firstRowLastColumn="0" w:lastRowFirstColumn="0" w:lastRowLastColumn="0"/>
+            </w:pPr>
+            <w:r>
+              <w:t>-4.984e-6</w:t>
+            </w:r>
+          </w:p>
+        </w:tc>
+        <w:tc>
+          <w:tcPr>
+            <w:tcW w:w="3823" w:type="dxa"/>
+          </w:tcPr>
+          <w:p>
+            <w:pPr>
+              <w:jc w:val="both"/>
+              <w:cnfStyle w:val="000000100000" w:firstRow="0" w:lastRow="0" w:firstColumn="0" w:lastColumn="0" w:oddVBand="0" w:evenVBand="0" w:oddHBand="1" w:evenHBand="0" w:firstRowFirstColumn="0" w:firstRowLastColumn="0" w:lastRowFirstColumn="0" w:lastRowLastColumn="0"/>
+            </w:pPr>
+            <w:r>
+              <w:t>-0.923</w:t>
+            </w:r>
+          </w:p>
+        </w:tc>
+      </w:tr>
+      <w:tr>
+        <w:tc>
+          <w:tcPr>
+            <w:cnfStyle w:val="001000000000" w:firstRow="0" w:lastRow="0" w:firstColumn="1" w:lastColumn="0" w:oddVBand="0" w:evenVBand="0" w:oddHBand="0" w:evenHBand="0" w:firstRowFirstColumn="0" w:firstRowLastColumn="0" w:lastRowFirstColumn="0" w:lastRowLastColumn="0"/>
+            <w:tcW w:w="2953" w:type="dxa"/>
+          </w:tcPr>
+          <w:p>
+            <w:r>
+              <w:t>Total deaths</w:t>
+            </w:r>
+          </w:p>
+        </w:tc>
+        <w:tc>
+          <w:tcPr>
+            <w:tcW w:w="2291" w:type="dxa"/>
+          </w:tcPr>
+          <w:p>
+            <w:pPr>
+              <w:jc w:val="both"/>
+              <w:cnfStyle w:val="000000000000" w:firstRow="0" w:lastRow="0" w:firstColumn="0" w:lastColumn="0" w:oddVBand="0" w:evenVBand="0" w:oddHBand="0" w:evenHBand="0" w:firstRowFirstColumn="0" w:firstRowLastColumn="0" w:lastRowFirstColumn="0" w:lastRowLastColumn="0"/>
+            </w:pPr>
+            <w:r>
+              <w:t>-1.058e-4</w:t>
+            </w:r>
+          </w:p>
+        </w:tc>
+        <w:tc>
+          <w:tcPr>
+            <w:tcW w:w="3823" w:type="dxa"/>
+          </w:tcPr>
+          <w:p>
+            <w:pPr>
+              <w:jc w:val="both"/>
+              <w:cnfStyle w:val="000000000000" w:firstRow="0" w:lastRow="0" w:firstColumn="0" w:lastColumn="0" w:oddVBand="0" w:evenVBand="0" w:oddHBand="0" w:evenHBand="0" w:firstRowFirstColumn="0" w:firstRowLastColumn="0" w:lastRowFirstColumn="0" w:lastRowLastColumn="0"/>
+            </w:pPr>
+            <w:r>
+              <w:t>-1.907</w:t>
+            </w:r>
+          </w:p>
+        </w:tc>
+      </w:tr>
+      <w:tr>
+        <w:trPr>
+          <w:cnfStyle w:val="000000100000" w:firstRow="0" w:lastRow="0" w:firstColumn="0" w:lastColumn="0" w:oddVBand="0" w:evenVBand="0" w:oddHBand="1" w:evenHBand="0" w:firstRowFirstColumn="0" w:firstRowLastColumn="0" w:lastRowFirstColumn="0" w:lastRowLastColumn="0"/>
+        </w:trPr>
+        <w:tc>
+          <w:tcPr>
+            <w:cnfStyle w:val="001000000000" w:firstRow="0" w:lastRow="0" w:firstColumn="1" w:lastColumn="0" w:oddVBand="0" w:evenVBand="0" w:oddHBand="0" w:evenHBand="0" w:firstRowFirstColumn="0" w:firstRowLastColumn="0" w:lastRowFirstColumn="0" w:lastRowLastColumn="0"/>
+            <w:tcW w:w="2953" w:type="dxa"/>
+          </w:tcPr>
+          <w:p>
+            <w:r>
+              <w:t>New deaths</w:t>
+            </w:r>
+          </w:p>
+        </w:tc>
+        <w:tc>
+          <w:tcPr>
+            <w:tcW w:w="2291" w:type="dxa"/>
+          </w:tcPr>
+          <w:p>
+            <w:pPr>
+              <w:jc w:val="both"/>
+              <w:cnfStyle w:val="000000100000" w:firstRow="0" w:lastRow="0" w:firstColumn="0" w:lastColumn="0" w:oddVBand="0" w:evenVBand="0" w:oddHBand="1" w:evenHBand="0" w:firstRowFirstColumn="0" w:firstRowLastColumn="0" w:lastRowFirstColumn="0" w:lastRowLastColumn="0"/>
+            </w:pPr>
+            <w:r>
+              <w:t>2.091e-3</w:t>
+            </w:r>
+          </w:p>
+        </w:tc>
+        <w:tc>
+          <w:tcPr>
+            <w:tcW w:w="3823" w:type="dxa"/>
+          </w:tcPr>
+          <w:p>
+            <w:pPr>
+              <w:jc w:val="both"/>
+              <w:cnfStyle w:val="000000100000" w:firstRow="0" w:lastRow="0" w:firstColumn="0" w:lastColumn="0" w:oddVBand="0" w:evenVBand="0" w:oddHBand="1" w:evenHBand="0" w:firstRowFirstColumn="0" w:firstRowLastColumn="0" w:lastRowFirstColumn="0" w:lastRowLastColumn="0"/>
+            </w:pPr>
+            <w:r>
+              <w:t>6.736</w:t>
+            </w:r>
+          </w:p>
+        </w:tc>
+      </w:tr>
+      <w:tr>
+        <w:tc>
+          <w:tcPr>
+            <w:cnfStyle w:val="001000000000" w:firstRow="0" w:lastRow="0" w:firstColumn="1" w:lastColumn="0" w:oddVBand="0" w:evenVBand="0" w:oddHBand="0" w:evenHBand="0" w:firstRowFirstColumn="0" w:firstRowLastColumn="0" w:lastRowFirstColumn="0" w:lastRowLastColumn="0"/>
+            <w:tcW w:w="2953" w:type="dxa"/>
+          </w:tcPr>
+          <w:p>
+            <w:r>
+              <w:t>New deaths smoothed</w:t>
+            </w:r>
+          </w:p>
+        </w:tc>
+        <w:tc>
+          <w:tcPr>
+            <w:tcW w:w="2291" w:type="dxa"/>
+          </w:tcPr>
+          <w:p>
+            <w:pPr>
+              <w:jc w:val="both"/>
+              <w:cnfStyle w:val="000000000000" w:firstRow="0" w:lastRow="0" w:firstColumn="0" w:lastColumn="0" w:oddVBand="0" w:evenVBand="0" w:oddHBand="0" w:evenHBand="0" w:firstRowFirstColumn="0" w:firstRowLastColumn="0" w:lastRowFirstColumn="0" w:lastRowLastColumn="0"/>
+            </w:pPr>
+            <w:r>
+              <w:t>-2.033e-3</w:t>
+            </w:r>
+          </w:p>
+        </w:tc>
+        <w:tc>
+          <w:tcPr>
+            <w:tcW w:w="3823" w:type="dxa"/>
+          </w:tcPr>
+          <w:p>
+            <w:pPr>
+              <w:jc w:val="both"/>
+              <w:cnfStyle w:val="000000000000" w:firstRow="0" w:lastRow="0" w:firstColumn="0" w:lastColumn="0" w:oddVBand="0" w:evenVBand="0" w:oddHBand="0" w:evenHBand="0" w:firstRowFirstColumn="0" w:firstRowLastColumn="0" w:lastRowFirstColumn="0" w:lastRowLastColumn="0"/>
+            </w:pPr>
+            <w:r>
+              <w:t>-6.488</w:t>
+            </w:r>
+          </w:p>
+        </w:tc>
+      </w:tr>
+      <w:tr>
+        <w:trPr>
+          <w:cnfStyle w:val="000000100000" w:firstRow="0" w:lastRow="0" w:firstColumn="0" w:lastColumn="0" w:oddVBand="0" w:evenVBand="0" w:oddHBand="1" w:evenHBand="0" w:firstRowFirstColumn="0" w:firstRowLastColumn="0" w:lastRowFirstColumn="0" w:lastRowLastColumn="0"/>
+        </w:trPr>
+        <w:tc>
+          <w:tcPr>
+            <w:cnfStyle w:val="001000000000" w:firstRow="0" w:lastRow="0" w:firstColumn="1" w:lastColumn="0" w:oddVBand="0" w:evenVBand="0" w:oddHBand="0" w:evenHBand="0" w:firstRowFirstColumn="0" w:firstRowLastColumn="0" w:lastRowFirstColumn="0" w:lastRowLastColumn="0"/>
+            <w:tcW w:w="2953" w:type="dxa"/>
+          </w:tcPr>
+          <w:p>
+            <w:r>
+              <w:t>Total deaths per million</w:t>
+            </w:r>
+          </w:p>
+        </w:tc>
+        <w:tc>
+          <w:tcPr>
+            <w:tcW w:w="2291" w:type="dxa"/>
+          </w:tcPr>
+          <w:p>
+            <w:pPr>
+              <w:jc w:val="both"/>
+              <w:cnfStyle w:val="000000100000" w:firstRow="0" w:lastRow="0" w:firstColumn="0" w:lastColumn="0" w:oddVBand="0" w:evenVBand="0" w:oddHBand="1" w:evenHBand="0" w:firstRowFirstColumn="0" w:firstRowLastColumn="0" w:lastRowFirstColumn="0" w:lastRowLastColumn="0"/>
+            </w:pPr>
+            <w:r>
+              <w:t>3.421e-3</w:t>
+            </w:r>
+          </w:p>
+        </w:tc>
+        <w:tc>
+          <w:tcPr>
+            <w:tcW w:w="3823" w:type="dxa"/>
+          </w:tcPr>
+          <w:p>
+            <w:pPr>
+              <w:jc w:val="both"/>
+              <w:cnfStyle w:val="000000100000" w:firstRow="0" w:lastRow="0" w:firstColumn="0" w:lastColumn="0" w:oddVBand="0" w:evenVBand="0" w:oddHBand="1" w:evenHBand="0" w:firstRowFirstColumn="0" w:firstRowLastColumn="0" w:lastRowFirstColumn="0" w:lastRowLastColumn="0"/>
+            </w:pPr>
+            <w:r>
+              <w:t>1.296</w:t>
+            </w:r>
+          </w:p>
+        </w:tc>
+      </w:tr>
+      <w:tr>
+        <w:tc>
+          <w:tcPr>
+            <w:cnfStyle w:val="001000000000" w:firstRow="0" w:lastRow="0" w:firstColumn="1" w:lastColumn="0" w:oddVBand="0" w:evenVBand="0" w:oddHBand="0" w:evenHBand="0" w:firstRowFirstColumn="0" w:firstRowLastColumn="0" w:lastRowFirstColumn="0" w:lastRowLastColumn="0"/>
+            <w:tcW w:w="2953" w:type="dxa"/>
+          </w:tcPr>
+          <w:p>
+            <w:r>
+              <w:t>Reproduction Rate</w:t>
+            </w:r>
+          </w:p>
+        </w:tc>
+        <w:tc>
+          <w:tcPr>
+            <w:tcW w:w="2291" w:type="dxa"/>
+          </w:tcPr>
+          <w:p>
+            <w:pPr>
+              <w:jc w:val="both"/>
+              <w:cnfStyle w:val="000000000000" w:firstRow="0" w:lastRow="0" w:firstColumn="0" w:lastColumn="0" w:oddVBand="0" w:evenVBand="0" w:oddHBand="0" w:evenHBand="0" w:firstRowFirstColumn="0" w:firstRowLastColumn="0" w:lastRowFirstColumn="0" w:lastRowLastColumn="0"/>
+            </w:pPr>
+            <w:r>
+              <w:t>3.077</w:t>
+            </w:r>
+          </w:p>
+        </w:tc>
+        <w:tc>
+          <w:tcPr>
+            <w:tcW w:w="3823" w:type="dxa"/>
+          </w:tcPr>
+          <w:p>
+            <w:pPr>
+              <w:jc w:val="both"/>
+              <w:cnfStyle w:val="000000000000" w:firstRow="0" w:lastRow="0" w:firstColumn="0" w:lastColumn="0" w:oddVBand="0" w:evenVBand="0" w:oddHBand="0" w:evenHBand="0" w:firstRowFirstColumn="0" w:firstRowLastColumn="0" w:lastRowFirstColumn="0" w:lastRowLastColumn="0"/>
+            </w:pPr>
+            <w:r>
+              <w:t>3.335</w:t>
+            </w:r>
+          </w:p>
+        </w:tc>
+      </w:tr>
+      <w:tr>
+        <w:trPr>
+          <w:cnfStyle w:val="000000100000" w:firstRow="0" w:lastRow="0" w:firstColumn="0" w:lastColumn="0" w:oddVBand="0" w:evenVBand="0" w:oddHBand="1" w:evenHBand="0" w:firstRowFirstColumn="0" w:firstRowLastColumn="0" w:lastRowFirstColumn="0" w:lastRowLastColumn="0"/>
+        </w:trPr>
+        <w:tc>
+          <w:tcPr>
+            <w:cnfStyle w:val="001000000000" w:firstRow="0" w:lastRow="0" w:firstColumn="1" w:lastColumn="0" w:oddVBand="0" w:evenVBand="0" w:oddHBand="0" w:evenHBand="0" w:firstRowFirstColumn="0" w:firstRowLastColumn="0" w:lastRowFirstColumn="0" w:lastRowLastColumn="0"/>
+            <w:tcW w:w="2953" w:type="dxa"/>
+          </w:tcPr>
+          <w:p>
+            <w:r>
+              <w:t>Population</w:t>
+            </w:r>
+          </w:p>
+        </w:tc>
+        <w:tc>
+          <w:tcPr>
+            <w:tcW w:w="2291" w:type="dxa"/>
+          </w:tcPr>
+          <w:p>
+            <w:pPr>
+              <w:jc w:val="both"/>
+              <w:cnfStyle w:val="000000100000" w:firstRow="0" w:lastRow="0" w:firstColumn="0" w:lastColumn="0" w:oddVBand="0" w:evenVBand="0" w:oddHBand="1" w:evenHBand="0" w:firstRowFirstColumn="0" w:firstRowLastColumn="0" w:lastRowFirstColumn="0" w:lastRowLastColumn="0"/>
+            </w:pPr>
+            <w:r>
+              <w:t>3.073e-8</w:t>
+            </w:r>
+          </w:p>
+        </w:tc>
+        <w:tc>
+          <w:tcPr>
+            <w:tcW w:w="3823" w:type="dxa"/>
+          </w:tcPr>
+          <w:p>
+            <w:pPr>
+              <w:jc w:val="both"/>
+              <w:cnfStyle w:val="000000100000" w:firstRow="0" w:lastRow="0" w:firstColumn="0" w:lastColumn="0" w:oddVBand="0" w:evenVBand="0" w:oddHBand="1" w:evenHBand="0" w:firstRowFirstColumn="0" w:firstRowLastColumn="0" w:lastRowFirstColumn="0" w:lastRowLastColumn="0"/>
+            </w:pPr>
+            <w:r>
+              <w:t>1.146</w:t>
+            </w:r>
+          </w:p>
+        </w:tc>
+      </w:tr>
+      <w:tr>
+        <w:tc>
+          <w:tcPr>
+            <w:cnfStyle w:val="001000000000" w:firstRow="0" w:lastRow="0" w:firstColumn="1" w:lastColumn="0" w:oddVBand="0" w:evenVBand="0" w:oddHBand="0" w:evenHBand="0" w:firstRowFirstColumn="0" w:firstRowLastColumn="0" w:lastRowFirstColumn="0" w:lastRowLastColumn="0"/>
+            <w:tcW w:w="2953" w:type="dxa"/>
+          </w:tcPr>
+          <w:p>
+            <w:r>
+              <w:t>Median age</w:t>
+            </w:r>
+          </w:p>
+        </w:tc>
+        <w:tc>
+          <w:tcPr>
+            <w:tcW w:w="2291" w:type="dxa"/>
+          </w:tcPr>
+          <w:p>
+            <w:pPr>
+              <w:jc w:val="both"/>
+              <w:cnfStyle w:val="000000000000" w:firstRow="0" w:lastRow="0" w:firstColumn="0" w:lastColumn="0" w:oddVBand="0" w:evenVBand="0" w:oddHBand="0" w:evenHBand="0" w:firstRowFirstColumn="0" w:firstRowLastColumn="0" w:lastRowFirstColumn="0" w:lastRowLastColumn="0"/>
+            </w:pPr>
+            <w:r>
+              <w:t>-0.198</w:t>
+            </w:r>
+          </w:p>
+        </w:tc>
+        <w:tc>
+          <w:tcPr>
+            <w:tcW w:w="3823" w:type="dxa"/>
+          </w:tcPr>
+          <w:p>
+            <w:pPr>
+              <w:jc w:val="both"/>
+              <w:cnfStyle w:val="000000000000" w:firstRow="0" w:lastRow="0" w:firstColumn="0" w:lastColumn="0" w:oddVBand="0" w:evenVBand="0" w:oddHBand="0" w:evenHBand="0" w:firstRowFirstColumn="0" w:firstRowLastColumn="0" w:lastRowFirstColumn="0" w:lastRowLastColumn="0"/>
+            </w:pPr>
+            <w:r>
+              <w:t>-8.42</w:t>
+            </w:r>
+          </w:p>
+        </w:tc>
+      </w:tr>
+      <w:tr>
+        <w:trPr>
+          <w:cnfStyle w:val="000000100000" w:firstRow="0" w:lastRow="0" w:firstColumn="0" w:lastColumn="0" w:oddVBand="0" w:evenVBand="0" w:oddHBand="1" w:evenHBand="0" w:firstRowFirstColumn="0" w:firstRowLastColumn="0" w:lastRowFirstColumn="0" w:lastRowLastColumn="0"/>
+        </w:trPr>
+        <w:tc>
+          <w:tcPr>
+            <w:cnfStyle w:val="001000000000" w:firstRow="0" w:lastRow="0" w:firstColumn="1" w:lastColumn="0" w:oddVBand="0" w:evenVBand="0" w:oddHBand="0" w:evenHBand="0" w:firstRowFirstColumn="0" w:firstRowLastColumn="0" w:lastRowFirstColumn="0" w:lastRowLastColumn="0"/>
+            <w:tcW w:w="2953" w:type="dxa"/>
+          </w:tcPr>
+          <w:p>
+            <w:r>
+              <w:t>Female smokers</w:t>
+            </w:r>
+          </w:p>
+        </w:tc>
+        <w:tc>
+          <w:tcPr>
+            <w:tcW w:w="2291" w:type="dxa"/>
+          </w:tcPr>
+          <w:p>
+            <w:pPr>
+              <w:jc w:val="both"/>
+              <w:cnfStyle w:val="000000100000" w:firstRow="0" w:lastRow="0" w:firstColumn="0" w:lastColumn="0" w:oddVBand="0" w:evenVBand="0" w:oddHBand="1" w:evenHBand="0" w:firstRowFirstColumn="0" w:firstRowLastColumn="0" w:lastRowFirstColumn="0" w:lastRowLastColumn="0"/>
+            </w:pPr>
+            <w:r>
+              <w:t>-0.135</w:t>
+            </w:r>
+          </w:p>
+        </w:tc>
+        <w:tc>
+          <w:tcPr>
+            <w:tcW w:w="3823" w:type="dxa"/>
+          </w:tcPr>
+          <w:p>
+            <w:pPr>
+              <w:jc w:val="both"/>
+              <w:cnfStyle w:val="000000100000" w:firstRow="0" w:lastRow="0" w:firstColumn="0" w:lastColumn="0" w:oddVBand="0" w:evenVBand="0" w:oddHBand="1" w:evenHBand="0" w:firstRowFirstColumn="0" w:firstRowLastColumn="0" w:lastRowFirstColumn="0" w:lastRowLastColumn="0"/>
+            </w:pPr>
+            <w:r>
+              <w:t>-2.959</w:t>
+            </w:r>
+          </w:p>
+        </w:tc>
+      </w:tr>
+      <w:tr>
+        <w:tc>
+          <w:tcPr>
+            <w:cnfStyle w:val="001000000000" w:firstRow="0" w:lastRow="0" w:firstColumn="1" w:lastColumn="0" w:oddVBand="0" w:evenVBand="0" w:oddHBand="0" w:evenHBand="0" w:firstRowFirstColumn="0" w:firstRowLastColumn="0" w:lastRowFirstColumn="0" w:lastRowLastColumn="0"/>
+            <w:tcW w:w="2953" w:type="dxa"/>
+          </w:tcPr>
+          <w:p>
+            <w:r>
+              <w:t>Male smokers</w:t>
+            </w:r>
+          </w:p>
+        </w:tc>
+        <w:tc>
+          <w:tcPr>
+            <w:tcW w:w="2291" w:type="dxa"/>
+          </w:tcPr>
+          <w:p>
+            <w:pPr>
+              <w:jc w:val="both"/>
+              <w:cnfStyle w:val="000000000000" w:firstRow="0" w:lastRow="0" w:firstColumn="0" w:lastColumn="0" w:oddVBand="0" w:evenVBand="0" w:oddHBand="0" w:evenHBand="0" w:firstRowFirstColumn="0" w:firstRowLastColumn="0" w:lastRowFirstColumn="0" w:lastRowLastColumn="0"/>
+            </w:pPr>
+            <w:r>
+              <w:t>0.166</w:t>
+            </w:r>
+          </w:p>
+        </w:tc>
+        <w:tc>
+          <w:tcPr>
+            <w:tcW w:w="3823" w:type="dxa"/>
+          </w:tcPr>
+          <w:p>
+            <w:pPr>
+              <w:jc w:val="both"/>
+              <w:cnfStyle w:val="000000000000" w:firstRow="0" w:lastRow="0" w:firstColumn="0" w:lastColumn="0" w:oddVBand="0" w:evenVBand="0" w:oddHBand="0" w:evenHBand="0" w:firstRowFirstColumn="0" w:firstRowLastColumn="0" w:lastRowFirstColumn="0" w:lastRowLastColumn="0"/>
+            </w:pPr>
+            <w:r>
+              <w:t>4.912</w:t>
+            </w:r>
+          </w:p>
+        </w:tc>
+      </w:tr>
+      <w:tr>
+        <w:trPr>
+          <w:cnfStyle w:val="000000100000" w:firstRow="0" w:lastRow="0" w:firstColumn="0" w:lastColumn="0" w:oddVBand="0" w:evenVBand="0" w:oddHBand="1" w:evenHBand="0" w:firstRowFirstColumn="0" w:firstRowLastColumn="0" w:lastRowFirstColumn="0" w:lastRowLastColumn="0"/>
+        </w:trPr>
+        <w:tc>
+          <w:tcPr>
+            <w:cnfStyle w:val="001000000000" w:firstRow="0" w:lastRow="0" w:firstColumn="1" w:lastColumn="0" w:oddVBand="0" w:evenVBand="0" w:oddHBand="0" w:evenHBand="0" w:firstRowFirstColumn="0" w:firstRowLastColumn="0" w:lastRowFirstColumn="0" w:lastRowLastColumn="0"/>
+            <w:tcW w:w="2953" w:type="dxa"/>
+          </w:tcPr>
+          <w:p>
+            <w:r>
+              <w:t>Hospital beds per thousand</w:t>
+            </w:r>
+          </w:p>
+        </w:tc>
+        <w:tc>
+          <w:tcPr>
+            <w:tcW w:w="2291" w:type="dxa"/>
+          </w:tcPr>
+          <w:p>
+            <w:pPr>
+              <w:jc w:val="both"/>
+              <w:cnfStyle w:val="000000100000" w:firstRow="0" w:lastRow="0" w:firstColumn="0" w:lastColumn="0" w:oddVBand="0" w:evenVBand="0" w:oddHBand="1" w:evenHBand="0" w:firstRowFirstColumn="0" w:firstRowLastColumn="0" w:lastRowFirstColumn="0" w:lastRowLastColumn="0"/>
+            </w:pPr>
+            <w:r>
+              <w:t>-0.297</w:t>
+            </w:r>
+          </w:p>
+        </w:tc>
+        <w:tc>
+          <w:tcPr>
+            <w:tcW w:w="3823" w:type="dxa"/>
+          </w:tcPr>
+          <w:p>
+            <w:pPr>
+              <w:jc w:val="both"/>
+              <w:cnfStyle w:val="000000100000" w:firstRow="0" w:lastRow="0" w:firstColumn="0" w:lastColumn="0" w:oddVBand="0" w:evenVBand="0" w:oddHBand="1" w:evenHBand="0" w:firstRowFirstColumn="0" w:firstRowLastColumn="0" w:lastRowFirstColumn="0" w:lastRowLastColumn="0"/>
+            </w:pPr>
+            <w:r>
+              <w:t>-1.437</w:t>
+            </w:r>
+          </w:p>
+        </w:tc>
+      </w:tr>
+      <w:tr>
+        <w:tc>
+          <w:tcPr>
+            <w:cnfStyle w:val="001000000000" w:firstRow="0" w:lastRow="0" w:firstColumn="1" w:lastColumn="0" w:oddVBand="0" w:evenVBand="0" w:oddHBand="0" w:evenHBand="0" w:firstRowFirstColumn="0" w:firstRowLastColumn="0" w:lastRowFirstColumn="0" w:lastRowLastColumn="0"/>
+            <w:tcW w:w="2953" w:type="dxa"/>
+          </w:tcPr>
+          <w:p>
+            <w:r>
+              <w:t>HDI</w:t>
+            </w:r>
+          </w:p>
+        </w:tc>
+        <w:tc>
+          <w:tcPr>
+            <w:tcW w:w="2291" w:type="dxa"/>
+          </w:tcPr>
+          <w:p>
+            <w:pPr>
+              <w:jc w:val="both"/>
+              <w:cnfStyle w:val="000000000000" w:firstRow="0" w:lastRow="0" w:firstColumn="0" w:lastColumn="0" w:oddVBand="0" w:evenVBand="0" w:oddHBand="0" w:evenHBand="0" w:firstRowFirstColumn="0" w:firstRowLastColumn="0" w:lastRowFirstColumn="0" w:lastRowLastColumn="0"/>
+            </w:pPr>
+            <w:r>
+              <w:t>36.595</w:t>
+            </w:r>
+          </w:p>
+        </w:tc>
+        <w:tc>
+          <w:tcPr>
+            <w:tcW w:w="3823" w:type="dxa"/>
+          </w:tcPr>
+          <w:p>
+            <w:pPr>
+              <w:jc w:val="both"/>
+              <w:cnfStyle w:val="000000000000" w:firstRow="0" w:lastRow="0" w:firstColumn="0" w:lastColumn="0" w:oddVBand="0" w:evenVBand="0" w:oddHBand="0" w:evenHBand="0" w:firstRowFirstColumn="0" w:firstRowLastColumn="0" w:lastRowFirstColumn="0" w:lastRowLastColumn="0"/>
+            </w:pPr>
+            <w:r>
+              <w:t>33.506</w:t>
+            </w:r>
+          </w:p>
+        </w:tc>
+      </w:tr>
+    </w:tbl>
+    <w:p>
+      <w:pPr>
+        <w:jc w:val="both"/>
+      </w:pPr>
+      <w:r>
+        <w:br/>
+      </w:r>
+      <w:r>
+        <w:t xml:space="preserve">At first, </w:t>
+      </w:r>
+      <w:r>
+        <w:t>the variance of the coefficients may look large, but it is mainly due to the variance of the different input variables</w:t>
+      </w:r>
+      <w:r>
+        <w:t>. Therefore, applying some normalization to the coefficients (i.e., multiplying them by the respective mean values</w:t>
+      </w:r>
+      <w:r>
+        <w:t xml:space="preserve"> from the dataset</w:t>
+      </w:r>
+      <w:r>
+        <w:t>)</w:t>
+      </w:r>
+      <w:r>
+        <w:t xml:space="preserve"> can show their real relevance compared to each other.</w:t>
+      </w:r>
+      <w:r>
+        <w:t xml:space="preserve"> </w:t>
+      </w:r>
+      <w:r>
+        <w:t xml:space="preserve"> Immediately, </w:t>
+      </w:r>
+      <w:r>
+        <w:rPr>
+          <w:i/>
+          <w:iCs/>
+        </w:rPr>
+        <w:t>HDI</w:t>
+      </w:r>
+      <w:r>
+        <w:t xml:space="preserve"> appears to be </w:t>
+      </w:r>
+      <w:r>
+        <w:t xml:space="preserve">by far </w:t>
+      </w:r>
+      <w:r>
+        <w:t xml:space="preserve">the most influential variable, while </w:t>
+      </w:r>
+      <w:r>
+        <w:rPr>
+          <w:i/>
+          <w:iCs/>
+        </w:rPr>
+        <w:t>New cases</w:t>
+      </w:r>
+      <w:r>
+        <w:t xml:space="preserve">, </w:t>
+      </w:r>
+      <w:r>
+        <w:rPr>
+          <w:i/>
+          <w:iCs/>
+        </w:rPr>
+        <w:t>Population</w:t>
+      </w:r>
+      <w:r>
+        <w:t xml:space="preserve">, </w:t>
+      </w:r>
+      <w:r>
+        <w:rPr>
+          <w:i/>
+          <w:iCs/>
+        </w:rPr>
+        <w:t>Total deaths per million</w:t>
+      </w:r>
+      <w:r>
+        <w:t xml:space="preserve">, </w:t>
+      </w:r>
+      <w:r>
+        <w:rPr>
+          <w:i/>
+          <w:iCs/>
+        </w:rPr>
+        <w:t>Hospital beds per thousand</w:t>
+      </w:r>
+      <w:r>
+        <w:t xml:space="preserve"> and </w:t>
+      </w:r>
+      <w:r>
+        <w:rPr>
+          <w:i/>
+          <w:iCs/>
+        </w:rPr>
+        <w:t>Total cases</w:t>
+      </w:r>
+      <w:r>
+        <w:t xml:space="preserve"> are the least relevant ones.</w:t>
+      </w:r>
+      <w:r>
+        <w:t xml:space="preserve"> Another key observation is that the coefficients of </w:t>
+      </w:r>
+      <w:r>
+        <w:rPr>
+          <w:i/>
+          <w:iCs/>
+        </w:rPr>
+        <w:t>New deaths</w:t>
+      </w:r>
+      <w:r>
+        <w:t xml:space="preserve"> and </w:t>
+      </w:r>
+      <w:r>
+        <w:rPr>
+          <w:i/>
+          <w:iCs/>
+        </w:rPr>
+        <w:t>New deaths smoothed</w:t>
+      </w:r>
+      <w:r>
+        <w:t xml:space="preserve"> are cancelling each other out</w:t>
+      </w:r>
+      <w:r>
+        <w:t xml:space="preserve">, simply because the values of </w:t>
+      </w:r>
+      <w:r>
+        <w:rPr>
+          <w:i/>
+          <w:iCs/>
+        </w:rPr>
+        <w:t>New deaths</w:t>
+      </w:r>
+      <w:r>
+        <w:t xml:space="preserve"> and </w:t>
+      </w:r>
+      <w:r>
+        <w:rPr>
+          <w:i/>
+          <w:iCs/>
+        </w:rPr>
+        <w:t>New deaths smoothed</w:t>
+      </w:r>
+      <w:r>
+        <w:t xml:space="preserve"> are very close to each other in a single observation</w:t>
+      </w:r>
+      <w:r>
+        <w:t>.</w:t>
+      </w:r>
+      <w:r>
+        <w:t xml:space="preserve"> As a result, excluding these</w:t>
+      </w:r>
+      <w:r>
+        <w:t xml:space="preserve"> two predictors from the model should not make a significant change in</w:t>
+      </w:r>
+      <w:r>
+        <w:t xml:space="preserve"> </w:t>
+      </w:r>
+      <w:r>
+        <w:t xml:space="preserve">its </w:t>
+      </w:r>
+      <w:r>
+        <w:t>performance.</w:t>
+      </w:r>
+    </w:p>
+    <w:p>
+      <w:r>
+        <w:br w:type="page"/>
+      </w:r>
+    </w:p>
+    <w:p>
+      <w:pPr>
+        <w:jc w:val="both"/>
+      </w:pPr>
+      <w:r>
+        <w:lastRenderedPageBreak/>
+        <w:t xml:space="preserve">By doing some more </w:t>
+      </w:r>
+      <w:r>
+        <w:t xml:space="preserve">testing and investigations into multicollinearity, the removal of </w:t>
+      </w:r>
+      <w:r>
+        <w:rPr>
+          <w:i/>
+          <w:iCs/>
+        </w:rPr>
+        <w:t>New cases</w:t>
+      </w:r>
+      <w:r>
+        <w:t xml:space="preserve">, </w:t>
+      </w:r>
+      <w:r>
+        <w:rPr>
+          <w:i/>
+          <w:iCs/>
+        </w:rPr>
+        <w:t>New deaths</w:t>
+      </w:r>
+      <w:r>
+        <w:t xml:space="preserve">, </w:t>
+      </w:r>
+      <w:r>
+        <w:rPr>
+          <w:i/>
+          <w:iCs/>
+        </w:rPr>
+        <w:t>New deaths smoothed</w:t>
+      </w:r>
+      <w:r>
+        <w:t xml:space="preserve">, </w:t>
+      </w:r>
+      <w:r>
+        <w:rPr>
+          <w:i/>
+          <w:iCs/>
+        </w:rPr>
+        <w:t>Total deaths per million</w:t>
+      </w:r>
+      <w:r>
+        <w:t xml:space="preserve">, </w:t>
+      </w:r>
+      <w:r>
+        <w:rPr>
+          <w:i/>
+          <w:iCs/>
+        </w:rPr>
+        <w:t>Population</w:t>
+      </w:r>
+      <w:r>
+        <w:t xml:space="preserve"> and </w:t>
+      </w:r>
+      <w:r>
+        <w:rPr>
+          <w:i/>
+          <w:iCs/>
+        </w:rPr>
+        <w:t>Hospital beds per thousand</w:t>
+      </w:r>
+      <w:r>
+        <w:t xml:space="preserve"> improved the model’s fit, and the significance of the </w:t>
+      </w:r>
+      <w:r>
+        <w:t xml:space="preserve">remaining </w:t>
+      </w:r>
+      <w:r>
+        <w:t>variables.</w:t>
+      </w:r>
+      <w:r>
+        <w:t xml:space="preserve"> </w:t>
+      </w:r>
+      <w:r>
+        <w:t>Carrying out multiple linear regressions with the remaining 7 predictors</w:t>
+      </w:r>
+      <w:r>
+        <w:t xml:space="preserve"> and f</w:t>
+      </w:r>
+      <w:r>
+        <w:t xml:space="preserve">urther applying logarithmic transformation to the </w:t>
+      </w:r>
+      <w:r>
+        <w:rPr>
+          <w:i/>
+          <w:iCs/>
+        </w:rPr>
+        <w:t>Total cases</w:t>
+      </w:r>
+      <w:r>
+        <w:t xml:space="preserve"> resulted in </w:t>
+      </w:r>
+      <w:r>
+        <w:t>an overall better model</w:t>
+      </w:r>
+      <w:r>
+        <w:t>.</w:t>
+      </w:r>
+      <w:r>
+        <w:t xml:space="preserve"> The estimated coefficients, their standard errors </w:t>
+      </w:r>
+      <w:r>
+        <w:t>and</w:t>
+      </w:r>
+      <w:r>
+        <w:t xml:space="preserve"> their t-values and p-values are summarized below.</w:t>
+      </w:r>
+    </w:p>
+    <w:tbl>
+      <w:tblPr>
+        <w:tblStyle w:val="GridTable4-Accent1"/>
+        <w:tblW w:w="0" w:type="auto"/>
+        <w:tblLook w:val="04A0" w:firstRow="1" w:lastRow="0" w:firstColumn="1" w:lastColumn="0" w:noHBand="0" w:noVBand="1"/>
+      </w:tblPr>
+      <w:tblGrid>
+        <w:gridCol w:w="1980"/>
+        <w:gridCol w:w="1626"/>
+        <w:gridCol w:w="1803"/>
+        <w:gridCol w:w="1803"/>
+        <w:gridCol w:w="1804"/>
+      </w:tblGrid>
+      <w:tr>
+        <w:trPr>
+          <w:cnfStyle w:val="100000000000" w:firstRow="1" w:lastRow="0" w:firstColumn="0" w:lastColumn="0" w:oddVBand="0" w:evenVBand="0" w:oddHBand="0" w:evenHBand="0" w:firstRowFirstColumn="0" w:firstRowLastColumn="0" w:lastRowFirstColumn="0" w:lastRowLastColumn="0"/>
+        </w:trPr>
+        <w:tc>
+          <w:tcPr>
+            <w:cnfStyle w:val="001000000000" w:firstRow="0" w:lastRow="0" w:firstColumn="1" w:lastColumn="0" w:oddVBand="0" w:evenVBand="0" w:oddHBand="0" w:evenHBand="0" w:firstRowFirstColumn="0" w:firstRowLastColumn="0" w:lastRowFirstColumn="0" w:lastRowLastColumn="0"/>
+            <w:tcW w:w="1980" w:type="dxa"/>
+          </w:tcPr>
+          <w:p>
+            <w:pPr>
+              <w:jc w:val="both"/>
+            </w:pPr>
+            <w:r>
+              <w:t>Coefficients</w:t>
+            </w:r>
+          </w:p>
+        </w:tc>
+        <w:tc>
+          <w:tcPr>
+            <w:tcW w:w="1626" w:type="dxa"/>
+          </w:tcPr>
+          <w:p>
+            <w:pPr>
+              <w:jc w:val="both"/>
+              <w:cnfStyle w:val="100000000000" w:firstRow="1" w:lastRow="0" w:firstColumn="0" w:lastColumn="0" w:oddVBand="0" w:evenVBand="0" w:oddHBand="0" w:evenHBand="0" w:firstRowFirstColumn="0" w:firstRowLastColumn="0" w:lastRowFirstColumn="0" w:lastRowLastColumn="0"/>
+            </w:pPr>
+            <w:r>
+              <w:t>Estimate</w:t>
+            </w:r>
+          </w:p>
+        </w:tc>
+        <w:tc>
+          <w:tcPr>
+            <w:tcW w:w="1803" w:type="dxa"/>
+          </w:tcPr>
+          <w:p>
+            <w:pPr>
+              <w:jc w:val="both"/>
+              <w:cnfStyle w:val="100000000000" w:firstRow="1" w:lastRow="0" w:firstColumn="0" w:lastColumn="0" w:oddVBand="0" w:evenVBand="0" w:oddHBand="0" w:evenHBand="0" w:firstRowFirstColumn="0" w:firstRowLastColumn="0" w:lastRowFirstColumn="0" w:lastRowLastColumn="0"/>
+            </w:pPr>
+            <w:r>
+              <w:t>Standard Error</w:t>
+            </w:r>
+          </w:p>
+        </w:tc>
+        <w:tc>
+          <w:tcPr>
+            <w:tcW w:w="1803" w:type="dxa"/>
+          </w:tcPr>
+          <w:p>
+            <w:pPr>
+              <w:jc w:val="both"/>
+              <w:cnfStyle w:val="100000000000" w:firstRow="1" w:lastRow="0" w:firstColumn="0" w:lastColumn="0" w:oddVBand="0" w:evenVBand="0" w:oddHBand="0" w:evenHBand="0" w:firstRowFirstColumn="0" w:firstRowLastColumn="0" w:lastRowFirstColumn="0" w:lastRowLastColumn="0"/>
+            </w:pPr>
+            <w:r>
+              <w:t>t-value</w:t>
+            </w:r>
+          </w:p>
+        </w:tc>
+        <w:tc>
+          <w:tcPr>
+            <w:tcW w:w="1804" w:type="dxa"/>
+          </w:tcPr>
+          <w:p>
+            <w:pPr>
+              <w:jc w:val="both"/>
+              <w:cnfStyle w:val="100000000000" w:firstRow="1" w:lastRow="0" w:firstColumn="0" w:lastColumn="0" w:oddVBand="0" w:evenVBand="0" w:oddHBand="0" w:evenHBand="0" w:firstRowFirstColumn="0" w:firstRowLastColumn="0" w:lastRowFirstColumn="0" w:lastRowLastColumn="0"/>
+            </w:pPr>
+            <w:r>
+              <w:t>p-value</w:t>
+            </w:r>
+          </w:p>
+        </w:tc>
+      </w:tr>
+      <w:tr>
+        <w:trPr>
+          <w:cnfStyle w:val="000000100000" w:firstRow="0" w:lastRow="0" w:firstColumn="0" w:lastColumn="0" w:oddVBand="0" w:evenVBand="0" w:oddHBand="1" w:evenHBand="0" w:firstRowFirstColumn="0" w:firstRowLastColumn="0" w:lastRowFirstColumn="0" w:lastRowLastColumn="0"/>
+        </w:trPr>
+        <w:tc>
+          <w:tcPr>
+            <w:cnfStyle w:val="001000000000" w:firstRow="0" w:lastRow="0" w:firstColumn="1" w:lastColumn="0" w:oddVBand="0" w:evenVBand="0" w:oddHBand="0" w:evenHBand="0" w:firstRowFirstColumn="0" w:firstRowLastColumn="0" w:lastRowFirstColumn="0" w:lastRowLastColumn="0"/>
+            <w:tcW w:w="1980" w:type="dxa"/>
+          </w:tcPr>
+          <w:p>
+            <w:pPr>
+              <w:jc w:val="both"/>
+            </w:pPr>
+            <w:r>
+              <w:t>(Intercept)</w:t>
+            </w:r>
+          </w:p>
+        </w:tc>
+        <w:tc>
+          <w:tcPr>
+            <w:tcW w:w="1626" w:type="dxa"/>
+          </w:tcPr>
+          <w:p>
+            <w:pPr>
+              <w:jc w:val="both"/>
+              <w:cnfStyle w:val="000000100000" w:firstRow="0" w:lastRow="0" w:firstColumn="0" w:lastColumn="0" w:oddVBand="0" w:evenVBand="0" w:oddHBand="1" w:evenHBand="0" w:firstRowFirstColumn="0" w:firstRowLastColumn="0" w:lastRowFirstColumn="0" w:lastRowLastColumn="0"/>
+            </w:pPr>
+            <w:r>
+              <w:t>63.12</w:t>
+            </w:r>
+          </w:p>
+        </w:tc>
+        <w:tc>
+          <w:tcPr>
+            <w:tcW w:w="1803" w:type="dxa"/>
+          </w:tcPr>
+          <w:p>
+            <w:pPr>
+              <w:jc w:val="both"/>
+              <w:cnfStyle w:val="000000100000" w:firstRow="0" w:lastRow="0" w:firstColumn="0" w:lastColumn="0" w:oddVBand="0" w:evenVBand="0" w:oddHBand="1" w:evenHBand="0" w:firstRowFirstColumn="0" w:firstRowLastColumn="0" w:lastRowFirstColumn="0" w:lastRowLastColumn="0"/>
+            </w:pPr>
+            <w:r>
+              <w:t>7</w:t>
+            </w:r>
+          </w:p>
+        </w:tc>
+        <w:tc>
+          <w:tcPr>
+            <w:tcW w:w="1803" w:type="dxa"/>
+          </w:tcPr>
+          <w:p>
+            <w:pPr>
+              <w:jc w:val="both"/>
+              <w:cnfStyle w:val="000000100000" w:firstRow="0" w:lastRow="0" w:firstColumn="0" w:lastColumn="0" w:oddVBand="0" w:evenVBand="0" w:oddHBand="1" w:evenHBand="0" w:firstRowFirstColumn="0" w:firstRowLastColumn="0" w:lastRowFirstColumn="0" w:lastRowLastColumn="0"/>
+            </w:pPr>
+            <w:r>
+              <w:t>9.017</w:t>
+            </w:r>
+          </w:p>
+        </w:tc>
+        <w:tc>
+          <w:tcPr>
+            <w:tcW w:w="1804" w:type="dxa"/>
+          </w:tcPr>
+          <w:p>
+            <w:pPr>
+              <w:jc w:val="both"/>
+              <w:cnfStyle w:val="000000100000" w:firstRow="0" w:lastRow="0" w:firstColumn="0" w:lastColumn="0" w:oddVBand="0" w:evenVBand="0" w:oddHBand="1" w:evenHBand="0" w:firstRowFirstColumn="0" w:firstRowLastColumn="0" w:lastRowFirstColumn="0" w:lastRowLastColumn="0"/>
+            </w:pPr>
+            <w:r>
+              <w:t>3.34e-16</w:t>
+            </w:r>
+          </w:p>
+        </w:tc>
+      </w:tr>
+      <w:tr>
+        <w:tc>
+          <w:tcPr>
+            <w:cnfStyle w:val="001000000000" w:firstRow="0" w:lastRow="0" w:firstColumn="1" w:lastColumn="0" w:oddVBand="0" w:evenVBand="0" w:oddHBand="0" w:evenHBand="0" w:firstRowFirstColumn="0" w:firstRowLastColumn="0" w:lastRowFirstColumn="0" w:lastRowLastColumn="0"/>
+            <w:tcW w:w="1980" w:type="dxa"/>
+          </w:tcPr>
+          <w:p>
+            <w:pPr>
+              <w:jc w:val="both"/>
+            </w:pPr>
+            <w:proofErr w:type="gramStart"/>
+            <w:r>
+              <w:t>log(</w:t>
+            </w:r>
+            <w:proofErr w:type="gramEnd"/>
+            <w:r>
+              <w:t>Total cases)</w:t>
+            </w:r>
+          </w:p>
+        </w:tc>
+        <w:tc>
+          <w:tcPr>
+            <w:tcW w:w="1626" w:type="dxa"/>
+          </w:tcPr>
+          <w:p>
+            <w:pPr>
+              <w:jc w:val="both"/>
+              <w:cnfStyle w:val="000000000000" w:firstRow="0" w:lastRow="0" w:firstColumn="0" w:lastColumn="0" w:oddVBand="0" w:evenVBand="0" w:oddHBand="0" w:evenHBand="0" w:firstRowFirstColumn="0" w:firstRowLastColumn="0" w:lastRowFirstColumn="0" w:lastRowLastColumn="0"/>
+            </w:pPr>
+            <w:r>
+              <w:t>0.835</w:t>
+            </w:r>
+          </w:p>
+        </w:tc>
+        <w:tc>
+          <w:tcPr>
+            <w:tcW w:w="1803" w:type="dxa"/>
+          </w:tcPr>
+          <w:p>
+            <w:pPr>
+              <w:jc w:val="both"/>
+              <w:cnfStyle w:val="000000000000" w:firstRow="0" w:lastRow="0" w:firstColumn="0" w:lastColumn="0" w:oddVBand="0" w:evenVBand="0" w:oddHBand="0" w:evenHBand="0" w:firstRowFirstColumn="0" w:firstRowLastColumn="0" w:lastRowFirstColumn="0" w:lastRowLastColumn="0"/>
+            </w:pPr>
+            <w:r>
+              <w:t>0.1</w:t>
+            </w:r>
+          </w:p>
+        </w:tc>
+        <w:tc>
+          <w:tcPr>
+            <w:tcW w:w="1803" w:type="dxa"/>
+          </w:tcPr>
+          <w:p>
+            <w:pPr>
+              <w:jc w:val="both"/>
+              <w:cnfStyle w:val="000000000000" w:firstRow="0" w:lastRow="0" w:firstColumn="0" w:lastColumn="0" w:oddVBand="0" w:evenVBand="0" w:oddHBand="0" w:evenHBand="0" w:firstRowFirstColumn="0" w:firstRowLastColumn="0" w:lastRowFirstColumn="0" w:lastRowLastColumn="0"/>
+            </w:pPr>
+            <w:r>
+              <w:t>8.345</w:t>
+            </w:r>
+          </w:p>
+        </w:tc>
+        <w:tc>
+          <w:tcPr>
+            <w:tcW w:w="1804" w:type="dxa"/>
+          </w:tcPr>
+          <w:p>
+            <w:pPr>
+              <w:jc w:val="both"/>
+              <w:cnfStyle w:val="000000000000" w:firstRow="0" w:lastRow="0" w:firstColumn="0" w:lastColumn="0" w:oddVBand="0" w:evenVBand="0" w:oddHBand="0" w:evenHBand="0" w:firstRowFirstColumn="0" w:firstRowLastColumn="0" w:lastRowFirstColumn="0" w:lastRowLastColumn="0"/>
+            </w:pPr>
+            <w:r>
+              <w:t>2.07e-14</w:t>
+            </w:r>
+          </w:p>
+        </w:tc>
+      </w:tr>
+      <w:tr>
+        <w:trPr>
+          <w:cnfStyle w:val="000000100000" w:firstRow="0" w:lastRow="0" w:firstColumn="0" w:lastColumn="0" w:oddVBand="0" w:evenVBand="0" w:oddHBand="1" w:evenHBand="0" w:firstRowFirstColumn="0" w:firstRowLastColumn="0" w:lastRowFirstColumn="0" w:lastRowLastColumn="0"/>
+        </w:trPr>
+        <w:tc>
+          <w:tcPr>
+            <w:cnfStyle w:val="001000000000" w:firstRow="0" w:lastRow="0" w:firstColumn="1" w:lastColumn="0" w:oddVBand="0" w:evenVBand="0" w:oddHBand="0" w:evenHBand="0" w:firstRowFirstColumn="0" w:firstRowLastColumn="0" w:lastRowFirstColumn="0" w:lastRowLastColumn="0"/>
+            <w:tcW w:w="1980" w:type="dxa"/>
+          </w:tcPr>
+          <w:p>
+            <w:pPr>
+              <w:jc w:val="both"/>
+            </w:pPr>
+            <w:r>
+              <w:t>Total deaths</w:t>
+            </w:r>
+          </w:p>
+        </w:tc>
+        <w:tc>
+          <w:tcPr>
+            <w:tcW w:w="1626" w:type="dxa"/>
+          </w:tcPr>
+          <w:p>
+            <w:pPr>
+              <w:jc w:val="both"/>
+              <w:cnfStyle w:val="000000100000" w:firstRow="0" w:lastRow="0" w:firstColumn="0" w:lastColumn="0" w:oddVBand="0" w:evenVBand="0" w:oddHBand="1" w:evenHBand="0" w:firstRowFirstColumn="0" w:firstRowLastColumn="0" w:lastRowFirstColumn="0" w:lastRowLastColumn="0"/>
+            </w:pPr>
+            <w:r>
+              <w:t>-1.903e-5</w:t>
+            </w:r>
+          </w:p>
+        </w:tc>
+        <w:tc>
+          <w:tcPr>
+            <w:tcW w:w="1803" w:type="dxa"/>
+          </w:tcPr>
+          <w:p>
+            <w:pPr>
+              <w:jc w:val="both"/>
+              <w:cnfStyle w:val="000000100000" w:firstRow="0" w:lastRow="0" w:firstColumn="0" w:lastColumn="0" w:oddVBand="0" w:evenVBand="0" w:oddHBand="1" w:evenHBand="0" w:firstRowFirstColumn="0" w:firstRowLastColumn="0" w:lastRowFirstColumn="0" w:lastRowLastColumn="0"/>
+            </w:pPr>
+            <w:r>
+              <w:t>4.204e-6</w:t>
+            </w:r>
+          </w:p>
+        </w:tc>
+        <w:tc>
+          <w:tcPr>
+            <w:tcW w:w="1803" w:type="dxa"/>
+          </w:tcPr>
+          <w:p>
+            <w:pPr>
+              <w:jc w:val="both"/>
+              <w:cnfStyle w:val="000000100000" w:firstRow="0" w:lastRow="0" w:firstColumn="0" w:lastColumn="0" w:oddVBand="0" w:evenVBand="0" w:oddHBand="1" w:evenHBand="0" w:firstRowFirstColumn="0" w:firstRowLastColumn="0" w:lastRowFirstColumn="0" w:lastRowLastColumn="0"/>
+            </w:pPr>
+            <w:r>
+              <w:t>-4.526</w:t>
+            </w:r>
+          </w:p>
+        </w:tc>
+        <w:tc>
+          <w:tcPr>
+            <w:tcW w:w="1804" w:type="dxa"/>
+          </w:tcPr>
+          <w:p>
+            <w:pPr>
+              <w:jc w:val="both"/>
+              <w:cnfStyle w:val="000000100000" w:firstRow="0" w:lastRow="0" w:firstColumn="0" w:lastColumn="0" w:oddVBand="0" w:evenVBand="0" w:oddHBand="1" w:evenHBand="0" w:firstRowFirstColumn="0" w:firstRowLastColumn="0" w:lastRowFirstColumn="0" w:lastRowLastColumn="0"/>
+            </w:pPr>
+            <w:r>
+              <w:t>1.11e-5</w:t>
+            </w:r>
+          </w:p>
+        </w:tc>
+      </w:tr>
+      <w:tr>
+        <w:tc>
+          <w:tcPr>
+            <w:cnfStyle w:val="001000000000" w:firstRow="0" w:lastRow="0" w:firstColumn="1" w:lastColumn="0" w:oddVBand="0" w:evenVBand="0" w:oddHBand="0" w:evenHBand="0" w:firstRowFirstColumn="0" w:firstRowLastColumn="0" w:lastRowFirstColumn="0" w:lastRowLastColumn="0"/>
+            <w:tcW w:w="1980" w:type="dxa"/>
+          </w:tcPr>
+          <w:p>
+            <w:pPr>
+              <w:jc w:val="both"/>
+            </w:pPr>
+            <w:r>
+              <w:t>Reproduction rate</w:t>
+            </w:r>
+          </w:p>
+        </w:tc>
+        <w:tc>
+          <w:tcPr>
+            <w:tcW w:w="1626" w:type="dxa"/>
+          </w:tcPr>
+          <w:p>
+            <w:pPr>
+              <w:jc w:val="both"/>
+              <w:cnfStyle w:val="000000000000" w:firstRow="0" w:lastRow="0" w:firstColumn="0" w:lastColumn="0" w:oddVBand="0" w:evenVBand="0" w:oddHBand="0" w:evenHBand="0" w:firstRowFirstColumn="0" w:firstRowLastColumn="0" w:lastRowFirstColumn="0" w:lastRowLastColumn="0"/>
+            </w:pPr>
+            <w:r>
+              <w:t>3.04</w:t>
+            </w:r>
+          </w:p>
+        </w:tc>
+        <w:tc>
+          <w:tcPr>
+            <w:tcW w:w="1803" w:type="dxa"/>
+          </w:tcPr>
+          <w:p>
+            <w:pPr>
+              <w:jc w:val="both"/>
+              <w:cnfStyle w:val="000000000000" w:firstRow="0" w:lastRow="0" w:firstColumn="0" w:lastColumn="0" w:oddVBand="0" w:evenVBand="0" w:oddHBand="0" w:evenHBand="0" w:firstRowFirstColumn="0" w:firstRowLastColumn="0" w:lastRowFirstColumn="0" w:lastRowLastColumn="0"/>
+            </w:pPr>
+            <w:r>
+              <w:t>0.706</w:t>
+            </w:r>
+          </w:p>
+        </w:tc>
+        <w:tc>
+          <w:tcPr>
+            <w:tcW w:w="1803" w:type="dxa"/>
+          </w:tcPr>
+          <w:p>
+            <w:pPr>
+              <w:jc w:val="both"/>
+              <w:cnfStyle w:val="000000000000" w:firstRow="0" w:lastRow="0" w:firstColumn="0" w:lastColumn="0" w:oddVBand="0" w:evenVBand="0" w:oddHBand="0" w:evenHBand="0" w:firstRowFirstColumn="0" w:firstRowLastColumn="0" w:lastRowFirstColumn="0" w:lastRowLastColumn="0"/>
+            </w:pPr>
+            <w:r>
+              <w:t>4.304</w:t>
+            </w:r>
+          </w:p>
+        </w:tc>
+        <w:tc>
+          <w:tcPr>
+            <w:tcW w:w="1804" w:type="dxa"/>
+          </w:tcPr>
+          <w:p>
+            <w:pPr>
+              <w:jc w:val="both"/>
+              <w:cnfStyle w:val="000000000000" w:firstRow="0" w:lastRow="0" w:firstColumn="0" w:lastColumn="0" w:oddVBand="0" w:evenVBand="0" w:oddHBand="0" w:evenHBand="0" w:firstRowFirstColumn="0" w:firstRowLastColumn="0" w:lastRowFirstColumn="0" w:lastRowLastColumn="0"/>
+            </w:pPr>
+            <w:r>
+              <w:t>2.78e-5</w:t>
+            </w:r>
+          </w:p>
+        </w:tc>
+      </w:tr>
+      <w:tr>
+        <w:trPr>
+          <w:cnfStyle w:val="000000100000" w:firstRow="0" w:lastRow="0" w:firstColumn="0" w:lastColumn="0" w:oddVBand="0" w:evenVBand="0" w:oddHBand="1" w:evenHBand="0" w:firstRowFirstColumn="0" w:firstRowLastColumn="0" w:lastRowFirstColumn="0" w:lastRowLastColumn="0"/>
+        </w:trPr>
+        <w:tc>
+          <w:tcPr>
+            <w:cnfStyle w:val="001000000000" w:firstRow="0" w:lastRow="0" w:firstColumn="1" w:lastColumn="0" w:oddVBand="0" w:evenVBand="0" w:oddHBand="0" w:evenHBand="0" w:firstRowFirstColumn="0" w:firstRowLastColumn="0" w:lastRowFirstColumn="0" w:lastRowLastColumn="0"/>
+            <w:tcW w:w="1980" w:type="dxa"/>
+          </w:tcPr>
+          <w:p>
+            <w:pPr>
+              <w:jc w:val="both"/>
+            </w:pPr>
+            <w:r>
+              <w:t>Median age</w:t>
+            </w:r>
+          </w:p>
+        </w:tc>
+        <w:tc>
+          <w:tcPr>
+            <w:tcW w:w="1626" w:type="dxa"/>
+          </w:tcPr>
+          <w:p>
+            <w:pPr>
+              <w:jc w:val="both"/>
+              <w:cnfStyle w:val="000000100000" w:firstRow="0" w:lastRow="0" w:firstColumn="0" w:lastColumn="0" w:oddVBand="0" w:evenVBand="0" w:oddHBand="1" w:evenHBand="0" w:firstRowFirstColumn="0" w:firstRowLastColumn="0" w:lastRowFirstColumn="0" w:lastRowLastColumn="0"/>
+            </w:pPr>
+            <w:r>
+              <w:t>-0.269</w:t>
+            </w:r>
+          </w:p>
+        </w:tc>
+        <w:tc>
+          <w:tcPr>
+            <w:tcW w:w="1803" w:type="dxa"/>
+          </w:tcPr>
+          <w:p>
+            <w:pPr>
+              <w:jc w:val="both"/>
+              <w:cnfStyle w:val="000000100000" w:firstRow="0" w:lastRow="0" w:firstColumn="0" w:lastColumn="0" w:oddVBand="0" w:evenVBand="0" w:oddHBand="1" w:evenHBand="0" w:firstRowFirstColumn="0" w:firstRowLastColumn="0" w:lastRowFirstColumn="0" w:lastRowLastColumn="0"/>
+            </w:pPr>
+            <w:r>
+              <w:t>0.0579</w:t>
+            </w:r>
+          </w:p>
+        </w:tc>
+        <w:tc>
+          <w:tcPr>
+            <w:tcW w:w="1803" w:type="dxa"/>
+          </w:tcPr>
+          <w:p>
+            <w:pPr>
+              <w:jc w:val="both"/>
+              <w:cnfStyle w:val="000000100000" w:firstRow="0" w:lastRow="0" w:firstColumn="0" w:lastColumn="0" w:oddVBand="0" w:evenVBand="0" w:oddHBand="1" w:evenHBand="0" w:firstRowFirstColumn="0" w:firstRowLastColumn="0" w:lastRowFirstColumn="0" w:lastRowLastColumn="0"/>
+            </w:pPr>
+            <w:r>
+              <w:t>-4.641</w:t>
+            </w:r>
+          </w:p>
+        </w:tc>
+        <w:tc>
+          <w:tcPr>
+            <w:tcW w:w="1804" w:type="dxa"/>
+          </w:tcPr>
+          <w:p>
+            <w:pPr>
+              <w:jc w:val="both"/>
+              <w:cnfStyle w:val="000000100000" w:firstRow="0" w:lastRow="0" w:firstColumn="0" w:lastColumn="0" w:oddVBand="0" w:evenVBand="0" w:oddHBand="1" w:evenHBand="0" w:firstRowFirstColumn="0" w:firstRowLastColumn="0" w:lastRowFirstColumn="0" w:lastRowLastColumn="0"/>
+            </w:pPr>
+            <w:r>
+              <w:t>6.78e-6</w:t>
+            </w:r>
+          </w:p>
+        </w:tc>
+      </w:tr>
+      <w:tr>
+        <w:tc>
+          <w:tcPr>
+            <w:cnfStyle w:val="001000000000" w:firstRow="0" w:lastRow="0" w:firstColumn="1" w:lastColumn="0" w:oddVBand="0" w:evenVBand="0" w:oddHBand="0" w:evenHBand="0" w:firstRowFirstColumn="0" w:firstRowLastColumn="0" w:lastRowFirstColumn="0" w:lastRowLastColumn="0"/>
+            <w:tcW w:w="1980" w:type="dxa"/>
+          </w:tcPr>
+          <w:p>
+            <w:pPr>
+              <w:jc w:val="both"/>
+            </w:pPr>
+            <w:r>
+              <w:t>Female smokers</w:t>
+            </w:r>
+          </w:p>
+        </w:tc>
+        <w:tc>
+          <w:tcPr>
+            <w:tcW w:w="1626" w:type="dxa"/>
+          </w:tcPr>
+          <w:p>
+            <w:pPr>
+              <w:jc w:val="both"/>
+              <w:cnfStyle w:val="000000000000" w:firstRow="0" w:lastRow="0" w:firstColumn="0" w:lastColumn="0" w:oddVBand="0" w:evenVBand="0" w:oddHBand="0" w:evenHBand="0" w:firstRowFirstColumn="0" w:firstRowLastColumn="0" w:lastRowFirstColumn="0" w:lastRowLastColumn="0"/>
+            </w:pPr>
+            <w:r>
+              <w:t>-0.126</w:t>
+            </w:r>
+          </w:p>
+        </w:tc>
+        <w:tc>
+          <w:tcPr>
+            <w:tcW w:w="1803" w:type="dxa"/>
+          </w:tcPr>
+          <w:p>
+            <w:pPr>
+              <w:jc w:val="both"/>
+              <w:cnfStyle w:val="000000000000" w:firstRow="0" w:lastRow="0" w:firstColumn="0" w:lastColumn="0" w:oddVBand="0" w:evenVBand="0" w:oddHBand="0" w:evenHBand="0" w:firstRowFirstColumn="0" w:firstRowLastColumn="0" w:lastRowFirstColumn="0" w:lastRowLastColumn="0"/>
+            </w:pPr>
+            <w:r>
+              <w:t>0.0277</w:t>
+            </w:r>
+          </w:p>
+        </w:tc>
+        <w:tc>
+          <w:tcPr>
+            <w:tcW w:w="1803" w:type="dxa"/>
+          </w:tcPr>
+          <w:p>
+            <w:pPr>
+              <w:jc w:val="both"/>
+              <w:cnfStyle w:val="000000000000" w:firstRow="0" w:lastRow="0" w:firstColumn="0" w:lastColumn="0" w:oddVBand="0" w:evenVBand="0" w:oddHBand="0" w:evenHBand="0" w:firstRowFirstColumn="0" w:firstRowLastColumn="0" w:lastRowFirstColumn="0" w:lastRowLastColumn="0"/>
+            </w:pPr>
+            <w:r>
+              <w:t>-4.542</w:t>
+            </w:r>
+          </w:p>
+        </w:tc>
+        <w:tc>
+          <w:tcPr>
+            <w:tcW w:w="1804" w:type="dxa"/>
+          </w:tcPr>
+          <w:p>
+            <w:pPr>
+              <w:jc w:val="both"/>
+              <w:cnfStyle w:val="000000000000" w:firstRow="0" w:lastRow="0" w:firstColumn="0" w:lastColumn="0" w:oddVBand="0" w:evenVBand="0" w:oddHBand="0" w:evenHBand="0" w:firstRowFirstColumn="0" w:firstRowLastColumn="0" w:lastRowFirstColumn="0" w:lastRowLastColumn="0"/>
+            </w:pPr>
+            <w:r>
+              <w:t>1.03e-5</w:t>
+            </w:r>
+          </w:p>
+        </w:tc>
+      </w:tr>
+      <w:tr>
+        <w:trPr>
+          <w:cnfStyle w:val="000000100000" w:firstRow="0" w:lastRow="0" w:firstColumn="0" w:lastColumn="0" w:oddVBand="0" w:evenVBand="0" w:oddHBand="1" w:evenHBand="0" w:firstRowFirstColumn="0" w:firstRowLastColumn="0" w:lastRowFirstColumn="0" w:lastRowLastColumn="0"/>
+        </w:trPr>
+        <w:tc>
+          <w:tcPr>
+            <w:cnfStyle w:val="001000000000" w:firstRow="0" w:lastRow="0" w:firstColumn="1" w:lastColumn="0" w:oddVBand="0" w:evenVBand="0" w:oddHBand="0" w:evenHBand="0" w:firstRowFirstColumn="0" w:firstRowLastColumn="0" w:lastRowFirstColumn="0" w:lastRowLastColumn="0"/>
+            <w:tcW w:w="1980" w:type="dxa"/>
+          </w:tcPr>
+          <w:p>
+            <w:pPr>
+              <w:jc w:val="both"/>
+            </w:pPr>
+            <w:r>
+              <w:t>Male smoker</w:t>
+            </w:r>
+          </w:p>
+        </w:tc>
+        <w:tc>
+          <w:tcPr>
+            <w:tcW w:w="1626" w:type="dxa"/>
+          </w:tcPr>
+          <w:p>
+            <w:pPr>
+              <w:jc w:val="both"/>
+              <w:cnfStyle w:val="000000100000" w:firstRow="0" w:lastRow="0" w:firstColumn="0" w:lastColumn="0" w:oddVBand="0" w:evenVBand="0" w:oddHBand="1" w:evenHBand="0" w:firstRowFirstColumn="0" w:firstRowLastColumn="0" w:lastRowFirstColumn="0" w:lastRowLastColumn="0"/>
+            </w:pPr>
+            <w:r>
+              <w:t>0.142</w:t>
+            </w:r>
+          </w:p>
+        </w:tc>
+        <w:tc>
+          <w:tcPr>
+            <w:tcW w:w="1803" w:type="dxa"/>
+          </w:tcPr>
+          <w:p>
+            <w:pPr>
+              <w:jc w:val="both"/>
+              <w:cnfStyle w:val="000000100000" w:firstRow="0" w:lastRow="0" w:firstColumn="0" w:lastColumn="0" w:oddVBand="0" w:evenVBand="0" w:oddHBand="1" w:evenHBand="0" w:firstRowFirstColumn="0" w:firstRowLastColumn="0" w:lastRowFirstColumn="0" w:lastRowLastColumn="0"/>
+            </w:pPr>
+            <w:r>
+              <w:t>0.0277</w:t>
+            </w:r>
+          </w:p>
+        </w:tc>
+        <w:tc>
+          <w:tcPr>
+            <w:tcW w:w="1803" w:type="dxa"/>
+          </w:tcPr>
+          <w:p>
+            <w:pPr>
+              <w:jc w:val="both"/>
+              <w:cnfStyle w:val="000000100000" w:firstRow="0" w:lastRow="0" w:firstColumn="0" w:lastColumn="0" w:oddVBand="0" w:evenVBand="0" w:oddHBand="1" w:evenHBand="0" w:firstRowFirstColumn="0" w:firstRowLastColumn="0" w:lastRowFirstColumn="0" w:lastRowLastColumn="0"/>
+            </w:pPr>
+            <w:r>
+              <w:t>5.123</w:t>
+            </w:r>
+          </w:p>
+        </w:tc>
+        <w:tc>
+          <w:tcPr>
+            <w:tcW w:w="1804" w:type="dxa"/>
+          </w:tcPr>
+          <w:p>
+            <w:pPr>
+              <w:jc w:val="both"/>
+              <w:cnfStyle w:val="000000100000" w:firstRow="0" w:lastRow="0" w:firstColumn="0" w:lastColumn="0" w:oddVBand="0" w:evenVBand="0" w:oddHBand="1" w:evenHBand="0" w:firstRowFirstColumn="0" w:firstRowLastColumn="0" w:lastRowFirstColumn="0" w:lastRowLastColumn="0"/>
+            </w:pPr>
+            <w:r>
+              <w:t>7.9e-7</w:t>
+            </w:r>
+          </w:p>
+        </w:tc>
+      </w:tr>
+      <w:tr>
+        <w:tc>
+          <w:tcPr>
+            <w:cnfStyle w:val="001000000000" w:firstRow="0" w:lastRow="0" w:firstColumn="1" w:lastColumn="0" w:oddVBand="0" w:evenVBand="0" w:oddHBand="0" w:evenHBand="0" w:firstRowFirstColumn="0" w:firstRowLastColumn="0" w:lastRowFirstColumn="0" w:lastRowLastColumn="0"/>
+            <w:tcW w:w="1980" w:type="dxa"/>
+          </w:tcPr>
+          <w:p>
+            <w:pPr>
+              <w:jc w:val="both"/>
+            </w:pPr>
+            <w:r>
+              <w:t>HDI</w:t>
+            </w:r>
+          </w:p>
+        </w:tc>
+        <w:tc>
+          <w:tcPr>
+            <w:tcW w:w="1626" w:type="dxa"/>
+          </w:tcPr>
+          <w:p>
+            <w:pPr>
+              <w:jc w:val="both"/>
+              <w:cnfStyle w:val="000000000000" w:firstRow="0" w:lastRow="0" w:firstColumn="0" w:lastColumn="0" w:oddVBand="0" w:evenVBand="0" w:oddHBand="0" w:evenHBand="0" w:firstRowFirstColumn="0" w:firstRowLastColumn="0" w:lastRowFirstColumn="0" w:lastRowLastColumn="0"/>
+            </w:pPr>
+            <w:r>
+              <w:t>35.21</w:t>
+            </w:r>
+          </w:p>
+        </w:tc>
+        <w:tc>
+          <w:tcPr>
+            <w:tcW w:w="1803" w:type="dxa"/>
+          </w:tcPr>
+          <w:p>
+            <w:pPr>
+              <w:jc w:val="both"/>
+              <w:cnfStyle w:val="000000000000" w:firstRow="0" w:lastRow="0" w:firstColumn="0" w:lastColumn="0" w:oddVBand="0" w:evenVBand="0" w:oddHBand="0" w:evenHBand="0" w:firstRowFirstColumn="0" w:firstRowLastColumn="0" w:lastRowFirstColumn="0" w:lastRowLastColumn="0"/>
+            </w:pPr>
+            <w:r>
+              <w:t>6.621</w:t>
+            </w:r>
+          </w:p>
+        </w:tc>
+        <w:tc>
+          <w:tcPr>
+            <w:tcW w:w="1803" w:type="dxa"/>
+          </w:tcPr>
+          <w:p>
+            <w:pPr>
+              <w:jc w:val="both"/>
+              <w:cnfStyle w:val="000000000000" w:firstRow="0" w:lastRow="0" w:firstColumn="0" w:lastColumn="0" w:oddVBand="0" w:evenVBand="0" w:oddHBand="0" w:evenHBand="0" w:firstRowFirstColumn="0" w:firstRowLastColumn="0" w:lastRowFirstColumn="0" w:lastRowLastColumn="0"/>
+            </w:pPr>
+            <w:r>
+              <w:t>5.317</w:t>
+            </w:r>
+          </w:p>
+        </w:tc>
+        <w:tc>
+          <w:tcPr>
+            <w:tcW w:w="1804" w:type="dxa"/>
+          </w:tcPr>
+          <w:p>
+            <w:pPr>
+              <w:jc w:val="both"/>
+              <w:cnfStyle w:val="000000000000" w:firstRow="0" w:lastRow="0" w:firstColumn="0" w:lastColumn="0" w:oddVBand="0" w:evenVBand="0" w:oddHBand="0" w:evenHBand="0" w:firstRowFirstColumn="0" w:firstRowLastColumn="0" w:lastRowFirstColumn="0" w:lastRowLastColumn="0"/>
+            </w:pPr>
+            <w:r>
+              <w:t>3.19e-7</w:t>
+            </w:r>
+          </w:p>
+        </w:tc>
+      </w:tr>
+    </w:tbl>
+    <w:p>
+      <w:pPr>
+        <w:jc w:val="both"/>
+      </w:pPr>
+      <w:r>
+        <w:br/>
+        <w:t>As we can see from the p-values, all the predictors are significant and therefore cannot be excluded from the model.</w:t>
+      </w:r>
+      <w:r>
+        <w:t xml:space="preserve">  The adjusted R-squared of the new linear regression has increased to 0.392</w:t>
+      </w:r>
+      <w:r>
+        <w:t>, while the F-statistic is 17.74 on 7 and 175 DF</w:t>
+      </w:r>
+      <w:r>
+        <w:t xml:space="preserve"> (with the p-value&lt;2.2e-16)</w:t>
+      </w:r>
+      <w:r>
+        <w:t>, so we can reject the null hypothesis.</w:t>
+      </w:r>
+    </w:p>
+    <w:p>
+      <w:pPr>
+        <w:pStyle w:val="Heading1"/>
+      </w:pPr>
+      <w:r>
+        <w:t>Model Evaluation</w:t>
+      </w:r>
+    </w:p>
+    <w:p>
+      <w:pPr>
+        <w:jc w:val="both"/>
+      </w:pPr>
+      <w:r>
+        <w:rPr>
+          <w:noProof/>
+        </w:rPr>
+        <mc:AlternateContent>
+          <mc:Choice Requires="wpg">
+            <w:drawing>
+              <wp:anchor distT="0" distB="0" distL="114300" distR="114300" simplePos="0" relativeHeight="251662336" behindDoc="0" locked="0" layoutInCell="1" allowOverlap="1" wp14:anchorId="226F217E" wp14:editId="387E4C73">
+                <wp:simplePos x="0" y="0"/>
+                <wp:positionH relativeFrom="column">
+                  <wp:posOffset>-507839</wp:posOffset>
+                </wp:positionH>
+                <wp:positionV relativeFrom="paragraph">
+                  <wp:posOffset>575310</wp:posOffset>
+                </wp:positionV>
+                <wp:extent cx="6605905" cy="2886710"/>
+                <wp:effectExtent l="0" t="0" r="4445" b="8890"/>
+                <wp:wrapTopAndBottom/>
+                <wp:docPr id="7" name="Group 7"/>
+                <wp:cNvGraphicFramePr/>
+                <a:graphic xmlns:a="http://schemas.openxmlformats.org/drawingml/2006/main">
+                  <a:graphicData uri="http://schemas.microsoft.com/office/word/2010/wordprocessingGroup">
+                    <wpg:wgp>
+                      <wpg:cNvGrpSpPr/>
+                      <wpg:grpSpPr>
+                        <a:xfrm>
+                          <a:off x="0" y="0"/>
+                          <a:ext cx="6605905" cy="2886710"/>
+                          <a:chOff x="0" y="0"/>
+                          <a:chExt cx="6606492" cy="2886710"/>
+                        </a:xfrm>
+                      </wpg:grpSpPr>
+                      <pic:pic xmlns:pic="http://schemas.openxmlformats.org/drawingml/2006/picture">
+                        <pic:nvPicPr>
+                          <pic:cNvPr id="4" name="Picture 4" descr="Chart&#10;&#10;Description automatically generated"/>
+                          <pic:cNvPicPr>
+                            <a:picLocks noChangeAspect="1"/>
+                          </pic:cNvPicPr>
+                        </pic:nvPicPr>
+                        <pic:blipFill>
+                          <a:blip r:embed="rId10">
+                            <a:extLst>
+                              <a:ext uri="{28A0092B-C50C-407E-A947-70E740481C1C}">
+                                <a14:useLocalDpi xmlns:a14="http://schemas.microsoft.com/office/drawing/2010/main" val="0"/>
+                              </a:ext>
+                            </a:extLst>
+                          </a:blip>
+                          <a:stretch>
+                            <a:fillRect/>
+                          </a:stretch>
+                        </pic:blipFill>
+                        <pic:spPr>
+                          <a:xfrm>
+                            <a:off x="0" y="0"/>
+                            <a:ext cx="3267710" cy="2886710"/>
+                          </a:xfrm>
+                          <a:prstGeom prst="rect">
+                            <a:avLst/>
+                          </a:prstGeom>
+                        </pic:spPr>
+                      </pic:pic>
+                      <pic:pic xmlns:pic="http://schemas.openxmlformats.org/drawingml/2006/picture">
+                        <pic:nvPicPr>
+                          <pic:cNvPr id="5" name="Picture 5" descr="Chart, bar chart&#10;&#10;Description automatically generated"/>
+                          <pic:cNvPicPr>
+                            <a:picLocks noChangeAspect="1"/>
+                          </pic:cNvPicPr>
+                        </pic:nvPicPr>
+                        <pic:blipFill>
+                          <a:blip r:embed="rId11" cstate="print">
+                            <a:extLst>
+                              <a:ext uri="{28A0092B-C50C-407E-A947-70E740481C1C}">
+                                <a14:useLocalDpi xmlns:a14="http://schemas.microsoft.com/office/drawing/2010/main" val="0"/>
+                              </a:ext>
+                            </a:extLst>
+                          </a:blip>
+                          <a:stretch>
+                            <a:fillRect/>
+                          </a:stretch>
+                        </pic:blipFill>
+                        <pic:spPr>
+                          <a:xfrm>
+                            <a:off x="3336877" y="566382"/>
+                            <a:ext cx="3269615" cy="2231390"/>
+                          </a:xfrm>
+                          <a:prstGeom prst="rect">
+                            <a:avLst/>
+                          </a:prstGeom>
+                        </pic:spPr>
+                      </pic:pic>
+                    </wpg:wgp>
+                  </a:graphicData>
+                </a:graphic>
+              </wp:anchor>
+            </w:drawing>
+          </mc:Choice>
+          <mc:Fallback>
+            <w:pict>
+              <v:group w14:anchorId="570D6E3A" id="Group 7" o:spid="_x0000_s1026" style="position:absolute;margin-left:-40pt;margin-top:45.3pt;width:520.15pt;height:227.3pt;z-index:251662336" coordsize="66064,28867" o:gfxdata="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">
+                <v:shapetype id="_x0000_t75" coordsize="21600,21600" o:spt="75" o:preferrelative="t" path="m@4@5l@4@11@9@11@9@5xe" filled="f" stroked="f">
+                  <v:stroke joinstyle="miter"/>
+                  <v:formulas>
+                    <v:f eqn="if lineDrawn pixelLineWidth 0"/>
+                    <v:f eqn="sum @0 1 0"/>
+                    <v:f eqn="sum 0 0 @1"/>
+                    <v:f eqn="prod @2 1 2"/>
+                    <v:f eqn="prod @3 21600 pixelWidth"/>
+                    <v:f eqn="prod @3 21600 pixelHeight"/>
+                    <v:f eqn="sum @0 0 1"/>
+                    <v:f eqn="prod @6 1 2"/>
+                    <v:f eqn="prod @7 21600 pixelWidth"/>
+                    <v:f eqn="sum @8 21600 0"/>
+                    <v:f eqn="prod @7 21600 pixelHeight"/>
+                    <v:f eqn="sum @10 21600 0"/>
+                  </v:formulas>
+                  <v:path o:extrusionok="f" gradientshapeok="t" o:connecttype="rect"/>
+                  <o:lock v:ext="edit" aspectratio="t"/>
+                </v:shapetype>
+                <v:shape id="Picture 4" o:spid="_x0000_s1027" type="#_x0000_t75" alt="Chart&#10;&#10;Description automatically generated" style="position:absolute;width:32677;height:28867;visibility:visible;mso-wrap-style:square" o:gfxdata="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">
+                  <v:imagedata r:id="rId12" o:title="Chart&#10;&#10;Description automatically generated"/>
+                </v:shape>
+                <v:shape id="Picture 5" o:spid="_x0000_s1028" type="#_x0000_t75" alt="Chart, bar chart&#10;&#10;Description automatically generated" style="position:absolute;left:33368;top:5663;width:32696;height:22314;visibility:visible;mso-wrap-style:square" o:gfxdata="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">
+                  <v:imagedata r:id="rId13" o:title="Chart, bar chart&#10;&#10;Description automatically generated"/>
+                </v:shape>
+                <w10:wrap type="topAndBottom"/>
+              </v:group>
+            </w:pict>
+          </mc:Fallback>
+        </mc:AlternateContent>
+      </w:r>
+      <w:r>
+        <w:t>The fitted model explains almost 40% of the variance in the data.</w:t>
+      </w:r>
+      <w:r>
+        <w:t xml:space="preserve"> </w:t>
+      </w:r>
+      <w:r>
+        <w:t>To make sure, that we cannot improve the model by removing predictors, we can look at their VIF values and their correlation</w:t>
+      </w:r>
+      <w:r>
+        <w:t xml:space="preserve"> </w:t>
+      </w:r>
+      <w:r>
+        <w:t>matrix</w:t>
+      </w:r>
+      <w:r>
+        <w:t>.</w:t>
+      </w:r>
+    </w:p>
+    <w:p>
+      <w:pPr>
+        <w:jc w:val="both"/>
+      </w:pPr>
+      <w:r>
+        <w:br/>
+      </w:r>
+      <w:r>
+        <w:t xml:space="preserve">As expected, </w:t>
+      </w:r>
+      <w:r>
+        <w:t>the predictors seem importan</w:t>
+      </w:r>
+      <w:r>
+        <w:t>t</w:t>
+      </w:r>
+      <w:r>
+        <w:t xml:space="preserve"> and their VIF values are below 3, indicating no </w:t>
+      </w:r>
+      <w:r>
+        <w:t>(or insignificant) multi</w:t>
+      </w:r>
+      <w:r>
+        <w:t>collinearity.</w:t>
+      </w:r>
+    </w:p>
+    <w:p>
+      <w:pPr>
+        <w:jc w:val="both"/>
+      </w:pPr>
+      <w:r>
+        <w:rPr>
+          <w:noProof/>
+        </w:rPr>
+        <w:lastRenderedPageBreak/>
+        <w:drawing>
+          <wp:anchor distT="0" distB="0" distL="114300" distR="114300" simplePos="0" relativeHeight="251663360" behindDoc="0" locked="0" layoutInCell="1" allowOverlap="1" wp14:anchorId="56EF724D" wp14:editId="59A0AA61">
+            <wp:simplePos x="0" y="0"/>
+            <wp:positionH relativeFrom="margin">
+              <wp:posOffset>395605</wp:posOffset>
+            </wp:positionH>
+            <wp:positionV relativeFrom="paragraph">
+              <wp:posOffset>572770</wp:posOffset>
+            </wp:positionV>
+            <wp:extent cx="4598670" cy="2310130"/>
+            <wp:effectExtent l="0" t="0" r="0" b="0"/>
+            <wp:wrapTopAndBottom/>
+            <wp:docPr id="6" name="Picture 6" descr="Chart, scatter chart&#10;&#10;Description automatically generated"/>
+            <wp:cNvGraphicFramePr>
+              <a:graphicFrameLocks xmlns:a="http://schemas.openxmlformats.org/drawingml/2006/main" noChangeAspect="1"/>
+            </wp:cNvGraphicFramePr>
+            <a:graphic xmlns:a="http://schemas.openxmlformats.org/drawingml/2006/main">
+              <a:graphicData uri="http://schemas.openxmlformats.org/drawingml/2006/picture">
+                <pic:pic xmlns:pic="http://schemas.openxmlformats.org/drawingml/2006/picture">
+                  <pic:nvPicPr>
+                    <pic:cNvPr id="6" name="Picture 6" descr="Chart, scatter chart&#10;&#10;Description automatically generated"/>
+                    <pic:cNvPicPr/>
+                  </pic:nvPicPr>
+                  <pic:blipFill>
+                    <a:blip r:embed="rId14">
+                      <a:extLst>
+                        <a:ext uri="{28A0092B-C50C-407E-A947-70E740481C1C}">
+                          <a14:useLocalDpi xmlns:a14="http://schemas.microsoft.com/office/drawing/2010/main" val="0"/>
+                        </a:ext>
+                      </a:extLst>
+                    </a:blip>
+                    <a:stretch>
+                      <a:fillRect/>
+                    </a:stretch>
+                  </pic:blipFill>
+                  <pic:spPr>
+                    <a:xfrm>
+                      <a:off x="0" y="0"/>
+                      <a:ext cx="4598670" cy="2310130"/>
+                    </a:xfrm>
+                    <a:prstGeom prst="rect">
+                      <a:avLst/>
+                    </a:prstGeom>
+                  </pic:spPr>
+                </pic:pic>
+              </a:graphicData>
+            </a:graphic>
+            <wp14:sizeRelH relativeFrom="margin">
+              <wp14:pctWidth>0</wp14:pctWidth>
+            </wp14:sizeRelH>
+            <wp14:sizeRelV relativeFrom="margin">
+              <wp14:pctHeight>0</wp14:pctHeight>
+            </wp14:sizeRelV>
+          </wp:anchor>
+        </w:drawing>
+      </w:r>
+      <w:r>
+        <w:t xml:space="preserve">Looking at the Residuals vs Fitted plot, we can </w:t>
+      </w:r>
+      <w:r>
+        <w:t xml:space="preserve">observe that the </w:t>
+      </w:r>
+      <w:r>
+        <w:t xml:space="preserve">mean of the error terms </w:t>
+      </w:r>
+      <w:r>
+        <w:t>is around zero</w:t>
+      </w:r>
+      <w:r>
+        <w:t xml:space="preserve"> and the variance is about constant.</w:t>
+      </w:r>
+      <w:r>
+        <w:t xml:space="preserve"> There are three outliers (159, 146, 96), that may suggest further investigation to those observations</w:t>
+      </w:r>
+      <w:r>
+        <w:t>.</w:t>
+      </w:r>
+      <w:r>
+        <w:rPr>
+          <w:noProof/>
+        </w:rPr>
+        <w:t xml:space="preserve"> </w:t>
+      </w:r>
+    </w:p>
+    <w:p>
+      <w:pPr>
+        <w:jc w:val="center"/>
+      </w:pPr>
+    </w:p>
+    <w:p>
+      <w:pPr>
+        <w:jc w:val="both"/>
+      </w:pPr>
+      <w:r>
+        <w:t xml:space="preserve">After removing </w:t>
+      </w:r>
+      <w:r>
+        <w:t xml:space="preserve">the three extreme cases, the adjusted R-squared of the model further increased to 0.438. </w:t>
+      </w:r>
+      <w:r>
+        <w:t>The comparison of the coefficients of the originally fitted model and the new model is summarised in the table below.</w:t>
+      </w:r>
+    </w:p>
+    <w:tbl>
+      <w:tblPr>
+        <w:tblStyle w:val="GridTable4-Accent1"/>
+        <w:tblW w:w="0" w:type="auto"/>
+        <w:tblLook w:val="04A0" w:firstRow="1" w:lastRow="0" w:firstColumn="1" w:lastColumn="0" w:noHBand="0" w:noVBand="1"/>
+      </w:tblPr>
+      <w:tblGrid>
+        <w:gridCol w:w="2254"/>
+        <w:gridCol w:w="2254"/>
+        <w:gridCol w:w="2254"/>
+        <w:gridCol w:w="2254"/>
+      </w:tblGrid>
+      <w:tr>
+        <w:trPr>
+          <w:cnfStyle w:val="100000000000" w:firstRow="1" w:lastRow="0" w:firstColumn="0" w:lastColumn="0" w:oddVBand="0" w:evenVBand="0" w:oddHBand="0" w:evenHBand="0" w:firstRowFirstColumn="0" w:firstRowLastColumn="0" w:lastRowFirstColumn="0" w:lastRowLastColumn="0"/>
+        </w:trPr>
+        <w:tc>
+          <w:tcPr>
+            <w:cnfStyle w:val="001000000000" w:firstRow="0" w:lastRow="0" w:firstColumn="1" w:lastColumn="0" w:oddVBand="0" w:evenVBand="0" w:oddHBand="0" w:evenHBand="0" w:firstRowFirstColumn="0" w:firstRowLastColumn="0" w:lastRowFirstColumn="0" w:lastRowLastColumn="0"/>
+            <w:tcW w:w="2254" w:type="dxa"/>
+          </w:tcPr>
+          <w:p>
+            <w:pPr>
+              <w:jc w:val="both"/>
+            </w:pPr>
+            <w:r>
+              <w:t>Coefficients</w:t>
+            </w:r>
+          </w:p>
+        </w:tc>
+        <w:tc>
+          <w:tcPr>
+            <w:tcW w:w="2254" w:type="dxa"/>
+          </w:tcPr>
+          <w:p>
+            <w:pPr>
+              <w:jc w:val="both"/>
+              <w:cnfStyle w:val="100000000000" w:firstRow="1" w:lastRow="0" w:firstColumn="0" w:lastColumn="0" w:oddVBand="0" w:evenVBand="0" w:oddHBand="0" w:evenHBand="0" w:firstRowFirstColumn="0" w:firstRowLastColumn="0" w:lastRowFirstColumn="0" w:lastRowLastColumn="0"/>
+            </w:pPr>
+            <w:r>
+              <w:t>Original model</w:t>
+            </w:r>
+          </w:p>
+        </w:tc>
+        <w:tc>
+          <w:tcPr>
+            <w:tcW w:w="2254" w:type="dxa"/>
+          </w:tcPr>
+          <w:p>
+            <w:pPr>
+              <w:jc w:val="both"/>
+              <w:cnfStyle w:val="100000000000" w:firstRow="1" w:lastRow="0" w:firstColumn="0" w:lastColumn="0" w:oddVBand="0" w:evenVBand="0" w:oddHBand="0" w:evenHBand="0" w:firstRowFirstColumn="0" w:firstRowLastColumn="0" w:lastRowFirstColumn="0" w:lastRowLastColumn="0"/>
+            </w:pPr>
+            <w:r>
+              <w:t>New model</w:t>
+            </w:r>
+          </w:p>
+        </w:tc>
+        <w:tc>
+          <w:tcPr>
+            <w:tcW w:w="2254" w:type="dxa"/>
+          </w:tcPr>
+          <w:p>
+            <w:pPr>
+              <w:jc w:val="both"/>
+              <w:cnfStyle w:val="100000000000" w:firstRow="1" w:lastRow="0" w:firstColumn="0" w:lastColumn="0" w:oddVBand="0" w:evenVBand="0" w:oddHBand="0" w:evenHBand="0" w:firstRowFirstColumn="0" w:firstRowLastColumn="0" w:lastRowFirstColumn="0" w:lastRowLastColumn="0"/>
+            </w:pPr>
+            <w:r>
+              <w:t>Change in %</w:t>
+            </w:r>
+          </w:p>
+        </w:tc>
+      </w:tr>
+      <w:tr>
+        <w:trPr>
+          <w:cnfStyle w:val="000000100000" w:firstRow="0" w:lastRow="0" w:firstColumn="0" w:lastColumn="0" w:oddVBand="0" w:evenVBand="0" w:oddHBand="1" w:evenHBand="0" w:firstRowFirstColumn="0" w:firstRowLastColumn="0" w:lastRowFirstColumn="0" w:lastRowLastColumn="0"/>
+        </w:trPr>
+        <w:tc>
+          <w:tcPr>
+            <w:cnfStyle w:val="001000000000" w:firstRow="0" w:lastRow="0" w:firstColumn="1" w:lastColumn="0" w:oddVBand="0" w:evenVBand="0" w:oddHBand="0" w:evenHBand="0" w:firstRowFirstColumn="0" w:firstRowLastColumn="0" w:lastRowFirstColumn="0" w:lastRowLastColumn="0"/>
+            <w:tcW w:w="2254" w:type="dxa"/>
+          </w:tcPr>
+          <w:p>
+            <w:pPr>
+              <w:jc w:val="both"/>
+            </w:pPr>
+            <w:r>
+              <w:t>(Intercept)</w:t>
+            </w:r>
+          </w:p>
+        </w:tc>
+        <w:tc>
+          <w:tcPr>
+            <w:tcW w:w="2254" w:type="dxa"/>
+          </w:tcPr>
+          <w:p>
+            <w:pPr>
+              <w:jc w:val="both"/>
+              <w:cnfStyle w:val="000000100000" w:firstRow="0" w:lastRow="0" w:firstColumn="0" w:lastColumn="0" w:oddVBand="0" w:evenVBand="0" w:oddHBand="1" w:evenHBand="0" w:firstRowFirstColumn="0" w:firstRowLastColumn="0" w:lastRowFirstColumn="0" w:lastRowLastColumn="0"/>
+            </w:pPr>
+            <w:r>
+              <w:t>63.12</w:t>
+            </w:r>
+          </w:p>
+        </w:tc>
+        <w:tc>
+          <w:tcPr>
+            <w:tcW w:w="2254" w:type="dxa"/>
+          </w:tcPr>
+          <w:p>
+            <w:pPr>
+              <w:jc w:val="both"/>
+              <w:cnfStyle w:val="000000100000" w:firstRow="0" w:lastRow="0" w:firstColumn="0" w:lastColumn="0" w:oddVBand="0" w:evenVBand="0" w:oddHBand="1" w:evenHBand="0" w:firstRowFirstColumn="0" w:firstRowLastColumn="0" w:lastRowFirstColumn="0" w:lastRowLastColumn="0"/>
+            </w:pPr>
+            <w:r>
+              <w:t>63.83</w:t>
+            </w:r>
+          </w:p>
+        </w:tc>
+        <w:tc>
+          <w:tcPr>
+            <w:tcW w:w="2254" w:type="dxa"/>
+          </w:tcPr>
+          <w:p>
+            <w:pPr>
+              <w:jc w:val="both"/>
+              <w:cnfStyle w:val="000000100000" w:firstRow="0" w:lastRow="0" w:firstColumn="0" w:lastColumn="0" w:oddVBand="0" w:evenVBand="0" w:oddHBand="1" w:evenHBand="0" w:firstRowFirstColumn="0" w:firstRowLastColumn="0" w:lastRowFirstColumn="0" w:lastRowLastColumn="0"/>
+            </w:pPr>
+            <w:r>
+              <w:t>1.12%</w:t>
+            </w:r>
+          </w:p>
+        </w:tc>
+      </w:tr>
+      <w:tr>
+        <w:tc>
+          <w:tcPr>
+            <w:cnfStyle w:val="001000000000" w:firstRow="0" w:lastRow="0" w:firstColumn="1" w:lastColumn="0" w:oddVBand="0" w:evenVBand="0" w:oddHBand="0" w:evenHBand="0" w:firstRowFirstColumn="0" w:firstRowLastColumn="0" w:lastRowFirstColumn="0" w:lastRowLastColumn="0"/>
+            <w:tcW w:w="2254" w:type="dxa"/>
+          </w:tcPr>
+          <w:p>
+            <w:pPr>
+              <w:jc w:val="both"/>
+            </w:pPr>
+            <w:proofErr w:type="gramStart"/>
+            <w:r>
+              <w:t>log(</w:t>
+            </w:r>
+            <w:proofErr w:type="gramEnd"/>
+            <w:r>
+              <w:t>Total cases)</w:t>
+            </w:r>
+          </w:p>
+        </w:tc>
+        <w:tc>
+          <w:tcPr>
+            <w:tcW w:w="2254" w:type="dxa"/>
+          </w:tcPr>
+          <w:p>
+            <w:pPr>
+              <w:jc w:val="both"/>
+              <w:cnfStyle w:val="000000000000" w:firstRow="0" w:lastRow="0" w:firstColumn="0" w:lastColumn="0" w:oddVBand="0" w:evenVBand="0" w:oddHBand="0" w:evenHBand="0" w:firstRowFirstColumn="0" w:firstRowLastColumn="0" w:lastRowFirstColumn="0" w:lastRowLastColumn="0"/>
+            </w:pPr>
+            <w:r>
+              <w:t>0.835</w:t>
+            </w:r>
+          </w:p>
+        </w:tc>
+        <w:tc>
+          <w:tcPr>
+            <w:tcW w:w="2254" w:type="dxa"/>
+          </w:tcPr>
+          <w:p>
+            <w:pPr>
+              <w:jc w:val="both"/>
+              <w:cnfStyle w:val="000000000000" w:firstRow="0" w:lastRow="0" w:firstColumn="0" w:lastColumn="0" w:oddVBand="0" w:evenVBand="0" w:oddHBand="0" w:evenHBand="0" w:firstRowFirstColumn="0" w:firstRowLastColumn="0" w:lastRowFirstColumn="0" w:lastRowLastColumn="0"/>
+            </w:pPr>
+            <w:r>
+              <w:t>0.822</w:t>
+            </w:r>
+          </w:p>
+        </w:tc>
+        <w:tc>
+          <w:tcPr>
+            <w:tcW w:w="2254" w:type="dxa"/>
+          </w:tcPr>
+          <w:p>
+            <w:pPr>
+              <w:jc w:val="both"/>
+              <w:cnfStyle w:val="000000000000" w:firstRow="0" w:lastRow="0" w:firstColumn="0" w:lastColumn="0" w:oddVBand="0" w:evenVBand="0" w:oddHBand="0" w:evenHBand="0" w:firstRowFirstColumn="0" w:firstRowLastColumn="0" w:lastRowFirstColumn="0" w:lastRowLastColumn="0"/>
+            </w:pPr>
+            <w:r>
+              <w:t>1.56%</w:t>
+            </w:r>
+          </w:p>
+        </w:tc>
+      </w:tr>
+      <w:tr>
+        <w:trPr>
+          <w:cnfStyle w:val="000000100000" w:firstRow="0" w:lastRow="0" w:firstColumn="0" w:lastColumn="0" w:oddVBand="0" w:evenVBand="0" w:oddHBand="1" w:evenHBand="0" w:firstRowFirstColumn="0" w:firstRowLastColumn="0" w:lastRowFirstColumn="0" w:lastRowLastColumn="0"/>
+        </w:trPr>
+        <w:tc>
+          <w:tcPr>
+            <w:cnfStyle w:val="001000000000" w:firstRow="0" w:lastRow="0" w:firstColumn="1" w:lastColumn="0" w:oddVBand="0" w:evenVBand="0" w:oddHBand="0" w:evenHBand="0" w:firstRowFirstColumn="0" w:firstRowLastColumn="0" w:lastRowFirstColumn="0" w:lastRowLastColumn="0"/>
+            <w:tcW w:w="2254" w:type="dxa"/>
+          </w:tcPr>
+          <w:p>
+            <w:pPr>
+              <w:jc w:val="both"/>
+            </w:pPr>
+            <w:r>
+              <w:t>Total deaths</w:t>
+            </w:r>
+          </w:p>
+        </w:tc>
+        <w:tc>
+          <w:tcPr>
+            <w:tcW w:w="2254" w:type="dxa"/>
+          </w:tcPr>
+          <w:p>
+            <w:pPr>
+              <w:jc w:val="both"/>
+              <w:cnfStyle w:val="000000100000" w:firstRow="0" w:lastRow="0" w:firstColumn="0" w:lastColumn="0" w:oddVBand="0" w:evenVBand="0" w:oddHBand="1" w:evenHBand="0" w:firstRowFirstColumn="0" w:firstRowLastColumn="0" w:lastRowFirstColumn="0" w:lastRowLastColumn="0"/>
+            </w:pPr>
+            <w:r>
+              <w:t>-1.903e-5</w:t>
+            </w:r>
+          </w:p>
+        </w:tc>
+        <w:tc>
+          <w:tcPr>
+            <w:tcW w:w="2254" w:type="dxa"/>
+          </w:tcPr>
+          <w:p>
+            <w:pPr>
+              <w:jc w:val="both"/>
+              <w:cnfStyle w:val="000000100000" w:firstRow="0" w:lastRow="0" w:firstColumn="0" w:lastColumn="0" w:oddVBand="0" w:evenVBand="0" w:oddHBand="1" w:evenHBand="0" w:firstRowFirstColumn="0" w:firstRowLastColumn="0" w:lastRowFirstColumn="0" w:lastRowLastColumn="0"/>
+            </w:pPr>
+            <w:r>
+              <w:t>-1.752e-5</w:t>
+            </w:r>
+          </w:p>
+        </w:tc>
+        <w:tc>
+          <w:tcPr>
+            <w:tcW w:w="2254" w:type="dxa"/>
+          </w:tcPr>
+          <w:p>
+            <w:pPr>
+              <w:jc w:val="both"/>
+              <w:cnfStyle w:val="000000100000" w:firstRow="0" w:lastRow="0" w:firstColumn="0" w:lastColumn="0" w:oddVBand="0" w:evenVBand="0" w:oddHBand="1" w:evenHBand="0" w:firstRowFirstColumn="0" w:firstRowLastColumn="0" w:lastRowFirstColumn="0" w:lastRowLastColumn="0"/>
+            </w:pPr>
+            <w:r>
+              <w:t>7.93%</w:t>
+            </w:r>
+          </w:p>
+        </w:tc>
+      </w:tr>
+      <w:tr>
+        <w:tc>
+          <w:tcPr>
+            <w:cnfStyle w:val="001000000000" w:firstRow="0" w:lastRow="0" w:firstColumn="1" w:lastColumn="0" w:oddVBand="0" w:evenVBand="0" w:oddHBand="0" w:evenHBand="0" w:firstRowFirstColumn="0" w:firstRowLastColumn="0" w:lastRowFirstColumn="0" w:lastRowLastColumn="0"/>
+            <w:tcW w:w="2254" w:type="dxa"/>
+          </w:tcPr>
+          <w:p>
+            <w:pPr>
+              <w:jc w:val="both"/>
+            </w:pPr>
+            <w:r>
+              <w:t>Reproduction rate</w:t>
+            </w:r>
+          </w:p>
+        </w:tc>
+        <w:tc>
+          <w:tcPr>
+            <w:tcW w:w="2254" w:type="dxa"/>
+          </w:tcPr>
+          <w:p>
+            <w:pPr>
+              <w:jc w:val="both"/>
+              <w:cnfStyle w:val="000000000000" w:firstRow="0" w:lastRow="0" w:firstColumn="0" w:lastColumn="0" w:oddVBand="0" w:evenVBand="0" w:oddHBand="0" w:evenHBand="0" w:firstRowFirstColumn="0" w:firstRowLastColumn="0" w:lastRowFirstColumn="0" w:lastRowLastColumn="0"/>
+            </w:pPr>
+            <w:r>
+              <w:t>3.04</w:t>
+            </w:r>
+          </w:p>
+        </w:tc>
+        <w:tc>
+          <w:tcPr>
+            <w:tcW w:w="2254" w:type="dxa"/>
+          </w:tcPr>
+          <w:p>
+            <w:pPr>
+              <w:jc w:val="both"/>
+              <w:cnfStyle w:val="000000000000" w:firstRow="0" w:lastRow="0" w:firstColumn="0" w:lastColumn="0" w:oddVBand="0" w:evenVBand="0" w:oddHBand="0" w:evenHBand="0" w:firstRowFirstColumn="0" w:firstRowLastColumn="0" w:lastRowFirstColumn="0" w:lastRowLastColumn="0"/>
+            </w:pPr>
+            <w:r>
+              <w:t>2.944</w:t>
+            </w:r>
+          </w:p>
+        </w:tc>
+        <w:tc>
+          <w:tcPr>
+            <w:tcW w:w="2254" w:type="dxa"/>
+          </w:tcPr>
+          <w:p>
+            <w:pPr>
+              <w:jc w:val="both"/>
+              <w:cnfStyle w:val="000000000000" w:firstRow="0" w:lastRow="0" w:firstColumn="0" w:lastColumn="0" w:oddVBand="0" w:evenVBand="0" w:oddHBand="0" w:evenHBand="0" w:firstRowFirstColumn="0" w:firstRowLastColumn="0" w:lastRowFirstColumn="0" w:lastRowLastColumn="0"/>
+            </w:pPr>
+            <w:r>
+              <w:t>3.16%</w:t>
+            </w:r>
+          </w:p>
+        </w:tc>
+      </w:tr>
+      <w:tr>
+        <w:trPr>
+          <w:cnfStyle w:val="000000100000" w:firstRow="0" w:lastRow="0" w:firstColumn="0" w:lastColumn="0" w:oddVBand="0" w:evenVBand="0" w:oddHBand="1" w:evenHBand="0" w:firstRowFirstColumn="0" w:firstRowLastColumn="0" w:lastRowFirstColumn="0" w:lastRowLastColumn="0"/>
+        </w:trPr>
+        <w:tc>
+          <w:tcPr>
+            <w:cnfStyle w:val="001000000000" w:firstRow="0" w:lastRow="0" w:firstColumn="1" w:lastColumn="0" w:oddVBand="0" w:evenVBand="0" w:oddHBand="0" w:evenHBand="0" w:firstRowFirstColumn="0" w:firstRowLastColumn="0" w:lastRowFirstColumn="0" w:lastRowLastColumn="0"/>
+            <w:tcW w:w="2254" w:type="dxa"/>
+          </w:tcPr>
+          <w:p>
+            <w:pPr>
+              <w:jc w:val="both"/>
+            </w:pPr>
+            <w:r>
+              <w:t>Median age</w:t>
+            </w:r>
+          </w:p>
+        </w:tc>
+        <w:tc>
+          <w:tcPr>
+            <w:tcW w:w="2254" w:type="dxa"/>
+          </w:tcPr>
+          <w:p>
+            <w:pPr>
+              <w:jc w:val="both"/>
+              <w:cnfStyle w:val="000000100000" w:firstRow="0" w:lastRow="0" w:firstColumn="0" w:lastColumn="0" w:oddVBand="0" w:evenVBand="0" w:oddHBand="1" w:evenHBand="0" w:firstRowFirstColumn="0" w:firstRowLastColumn="0" w:lastRowFirstColumn="0" w:lastRowLastColumn="0"/>
+            </w:pPr>
+            <w:r>
+              <w:t>-0.269</w:t>
+            </w:r>
+          </w:p>
+        </w:tc>
+        <w:tc>
+          <w:tcPr>
+            <w:tcW w:w="2254" w:type="dxa"/>
+          </w:tcPr>
+          <w:p>
+            <w:pPr>
+              <w:jc w:val="both"/>
+              <w:cnfStyle w:val="000000100000" w:firstRow="0" w:lastRow="0" w:firstColumn="0" w:lastColumn="0" w:oddVBand="0" w:evenVBand="0" w:oddHBand="1" w:evenHBand="0" w:firstRowFirstColumn="0" w:firstRowLastColumn="0" w:lastRowFirstColumn="0" w:lastRowLastColumn="0"/>
+            </w:pPr>
+            <w:r>
+              <w:t>-</w:t>
+            </w:r>
+            <w:r>
+              <w:t>0.275</w:t>
+            </w:r>
+          </w:p>
+        </w:tc>
+        <w:tc>
+          <w:tcPr>
+            <w:tcW w:w="2254" w:type="dxa"/>
+          </w:tcPr>
+          <w:p>
+            <w:pPr>
+              <w:jc w:val="both"/>
+              <w:cnfStyle w:val="000000100000" w:firstRow="0" w:lastRow="0" w:firstColumn="0" w:lastColumn="0" w:oddVBand="0" w:evenVBand="0" w:oddHBand="1" w:evenHBand="0" w:firstRowFirstColumn="0" w:firstRowLastColumn="0" w:lastRowFirstColumn="0" w:lastRowLastColumn="0"/>
+            </w:pPr>
+            <w:r>
+              <w:t>2.23%</w:t>
+            </w:r>
+          </w:p>
+        </w:tc>
+      </w:tr>
+      <w:tr>
+        <w:tc>
+          <w:tcPr>
+            <w:cnfStyle w:val="001000000000" w:firstRow="0" w:lastRow="0" w:firstColumn="1" w:lastColumn="0" w:oddVBand="0" w:evenVBand="0" w:oddHBand="0" w:evenHBand="0" w:firstRowFirstColumn="0" w:firstRowLastColumn="0" w:lastRowFirstColumn="0" w:lastRowLastColumn="0"/>
+            <w:tcW w:w="2254" w:type="dxa"/>
+          </w:tcPr>
+          <w:p>
+            <w:pPr>
+              <w:jc w:val="both"/>
+            </w:pPr>
+            <w:r>
+              <w:t>Female smokers</w:t>
+            </w:r>
+          </w:p>
+        </w:tc>
+        <w:tc>
+          <w:tcPr>
+            <w:tcW w:w="2254" w:type="dxa"/>
+          </w:tcPr>
+          <w:p>
+            <w:pPr>
+              <w:jc w:val="both"/>
+              <w:cnfStyle w:val="000000000000" w:firstRow="0" w:lastRow="0" w:firstColumn="0" w:lastColumn="0" w:oddVBand="0" w:evenVBand="0" w:oddHBand="0" w:evenHBand="0" w:firstRowFirstColumn="0" w:firstRowLastColumn="0" w:lastRowFirstColumn="0" w:lastRowLastColumn="0"/>
+            </w:pPr>
+            <w:r>
+              <w:t>-0.126</w:t>
+            </w:r>
+          </w:p>
+        </w:tc>
+        <w:tc>
+          <w:tcPr>
+            <w:tcW w:w="2254" w:type="dxa"/>
+          </w:tcPr>
+          <w:p>
+            <w:pPr>
+              <w:jc w:val="both"/>
+              <w:cnfStyle w:val="000000000000" w:firstRow="0" w:lastRow="0" w:firstColumn="0" w:lastColumn="0" w:oddVBand="0" w:evenVBand="0" w:oddHBand="0" w:evenHBand="0" w:firstRowFirstColumn="0" w:firstRowLastColumn="0" w:lastRowFirstColumn="0" w:lastRowLastColumn="0"/>
+            </w:pPr>
+            <w:r>
+              <w:t>-0.126</w:t>
+            </w:r>
+          </w:p>
+        </w:tc>
+        <w:tc>
+          <w:tcPr>
+            <w:tcW w:w="2254" w:type="dxa"/>
+          </w:tcPr>
+          <w:p>
+            <w:pPr>
+              <w:jc w:val="both"/>
+              <w:cnfStyle w:val="000000000000" w:firstRow="0" w:lastRow="0" w:firstColumn="0" w:lastColumn="0" w:oddVBand="0" w:evenVBand="0" w:oddHBand="0" w:evenHBand="0" w:firstRowFirstColumn="0" w:firstRowLastColumn="0" w:lastRowFirstColumn="0" w:lastRowLastColumn="0"/>
+            </w:pPr>
+            <w:r>
+              <w:t>&lt;1</w:t>
+            </w:r>
+            <w:r>
+              <w:t>%</w:t>
+            </w:r>
+          </w:p>
+        </w:tc>
+      </w:tr>
+      <w:tr>
+        <w:trPr>
+          <w:cnfStyle w:val="000000100000" w:firstRow="0" w:lastRow="0" w:firstColumn="0" w:lastColumn="0" w:oddVBand="0" w:evenVBand="0" w:oddHBand="1" w:evenHBand="0" w:firstRowFirstColumn="0" w:firstRowLastColumn="0" w:lastRowFirstColumn="0" w:lastRowLastColumn="0"/>
+        </w:trPr>
+        <w:tc>
+          <w:tcPr>
+            <w:cnfStyle w:val="001000000000" w:firstRow="0" w:lastRow="0" w:firstColumn="1" w:lastColumn="0" w:oddVBand="0" w:evenVBand="0" w:oddHBand="0" w:evenHBand="0" w:firstRowFirstColumn="0" w:firstRowLastColumn="0" w:lastRowFirstColumn="0" w:lastRowLastColumn="0"/>
+            <w:tcW w:w="2254" w:type="dxa"/>
+          </w:tcPr>
+          <w:p>
+            <w:pPr>
+              <w:jc w:val="both"/>
+            </w:pPr>
+            <w:r>
+              <w:t>Male smoker</w:t>
+            </w:r>
+          </w:p>
+        </w:tc>
+        <w:tc>
+          <w:tcPr>
+            <w:tcW w:w="2254" w:type="dxa"/>
+          </w:tcPr>
+          <w:p>
+            <w:pPr>
+              <w:jc w:val="both"/>
+              <w:cnfStyle w:val="000000100000" w:firstRow="0" w:lastRow="0" w:firstColumn="0" w:lastColumn="0" w:oddVBand="0" w:evenVBand="0" w:oddHBand="1" w:evenHBand="0" w:firstRowFirstColumn="0" w:firstRowLastColumn="0" w:lastRowFirstColumn="0" w:lastRowLastColumn="0"/>
+            </w:pPr>
+            <w:r>
+              <w:t>0.142</w:t>
+            </w:r>
+          </w:p>
+        </w:tc>
+        <w:tc>
+          <w:tcPr>
+            <w:tcW w:w="2254" w:type="dxa"/>
+          </w:tcPr>
+          <w:p>
+            <w:pPr>
+              <w:jc w:val="both"/>
+              <w:cnfStyle w:val="000000100000" w:firstRow="0" w:lastRow="0" w:firstColumn="0" w:lastColumn="0" w:oddVBand="0" w:evenVBand="0" w:oddHBand="1" w:evenHBand="0" w:firstRowFirstColumn="0" w:firstRowLastColumn="0" w:lastRowFirstColumn="0" w:lastRowLastColumn="0"/>
+            </w:pPr>
+            <w:r>
+              <w:t>0.137</w:t>
+            </w:r>
+          </w:p>
+        </w:tc>
+        <w:tc>
+          <w:tcPr>
+            <w:tcW w:w="2254" w:type="dxa"/>
+          </w:tcPr>
+          <w:p>
+            <w:pPr>
+              <w:jc w:val="both"/>
+              <w:cnfStyle w:val="000000100000" w:firstRow="0" w:lastRow="0" w:firstColumn="0" w:lastColumn="0" w:oddVBand="0" w:evenVBand="0" w:oddHBand="1" w:evenHBand="0" w:firstRowFirstColumn="0" w:firstRowLastColumn="0" w:lastRowFirstColumn="0" w:lastRowLastColumn="0"/>
+            </w:pPr>
+            <w:r>
+              <w:t>3.52%</w:t>
+            </w:r>
+          </w:p>
+        </w:tc>
+      </w:tr>
+      <w:tr>
+        <w:tc>
+          <w:tcPr>
+            <w:cnfStyle w:val="001000000000" w:firstRow="0" w:lastRow="0" w:firstColumn="1" w:lastColumn="0" w:oddVBand="0" w:evenVBand="0" w:oddHBand="0" w:evenHBand="0" w:firstRowFirstColumn="0" w:firstRowLastColumn="0" w:lastRowFirstColumn="0" w:lastRowLastColumn="0"/>
+            <w:tcW w:w="2254" w:type="dxa"/>
+          </w:tcPr>
+          <w:p>
+            <w:pPr>
+              <w:jc w:val="both"/>
+            </w:pPr>
+            <w:r>
+              <w:t>HDI</w:t>
+            </w:r>
+          </w:p>
+        </w:tc>
+        <w:tc>
+          <w:tcPr>
+            <w:tcW w:w="2254" w:type="dxa"/>
+          </w:tcPr>
+          <w:p>
+            <w:pPr>
+              <w:jc w:val="both"/>
+              <w:cnfStyle w:val="000000000000" w:firstRow="0" w:lastRow="0" w:firstColumn="0" w:lastColumn="0" w:oddVBand="0" w:evenVBand="0" w:oddHBand="0" w:evenHBand="0" w:firstRowFirstColumn="0" w:firstRowLastColumn="0" w:lastRowFirstColumn="0" w:lastRowLastColumn="0"/>
+            </w:pPr>
+            <w:r>
+              <w:t>35.21</w:t>
+            </w:r>
+          </w:p>
+        </w:tc>
+        <w:tc>
+          <w:tcPr>
+            <w:tcW w:w="2254" w:type="dxa"/>
+          </w:tcPr>
+          <w:p>
+            <w:pPr>
+              <w:jc w:val="both"/>
+              <w:cnfStyle w:val="000000000000" w:firstRow="0" w:lastRow="0" w:firstColumn="0" w:lastColumn="0" w:oddVBand="0" w:evenVBand="0" w:oddHBand="0" w:evenHBand="0" w:firstRowFirstColumn="0" w:firstRowLastColumn="0" w:lastRowFirstColumn="0" w:lastRowLastColumn="0"/>
+            </w:pPr>
+            <w:r>
+              <w:t>35.27</w:t>
+            </w:r>
+          </w:p>
+        </w:tc>
+        <w:tc>
+          <w:tcPr>
+            <w:tcW w:w="2254" w:type="dxa"/>
+          </w:tcPr>
+          <w:p>
+            <w:pPr>
+              <w:jc w:val="both"/>
+              <w:cnfStyle w:val="000000000000" w:firstRow="0" w:lastRow="0" w:firstColumn="0" w:lastColumn="0" w:oddVBand="0" w:evenVBand="0" w:oddHBand="0" w:evenHBand="0" w:firstRowFirstColumn="0" w:firstRowLastColumn="0" w:lastRowFirstColumn="0" w:lastRowLastColumn="0"/>
+            </w:pPr>
+            <w:r>
+              <w:t>&lt;1%</w:t>
+            </w:r>
+          </w:p>
+        </w:tc>
+      </w:tr>
+    </w:tbl>
+    <w:p>
+      <w:pPr>
+        <w:jc w:val="both"/>
+      </w:pPr>
+      <w:r>
+        <w:br/>
+      </w:r>
+      <w:r>
+        <w:t>Clearly, the changes in the coefficients are small</w:t>
+      </w:r>
+      <w:r>
+        <w:t xml:space="preserve"> (with the maximum change being 7.93%)</w:t>
+      </w:r>
+      <w:r>
+        <w:t>, therefore, removing these observations did not improve the model significantly</w:t>
+      </w:r>
+      <w:r>
+        <w:t>.</w:t>
+      </w:r>
+    </w:p>
+    <w:p>
+      <w:pPr>
+        <w:pStyle w:val="Heading1"/>
+      </w:pPr>
+      <w:r>
+        <w:t>Summary and Conclusion</w:t>
+      </w:r>
+    </w:p>
+    <w:p>
+      <w:pPr>
+        <w:jc w:val="both"/>
+      </w:pPr>
+      <w:r>
+        <w:t>The aim of this paper was to find a relationship between Covid-19 related data</w:t>
+      </w:r>
+      <w:r>
+        <w:t xml:space="preserve"> and </w:t>
+      </w:r>
+      <w:r>
+        <w:t>a country’s economic status</w:t>
+      </w:r>
+      <w:r>
+        <w:t>.</w:t>
+      </w:r>
+      <w:r>
+        <w:t xml:space="preserve"> </w:t>
+      </w:r>
+      <w:r>
+        <w:t xml:space="preserve">OECD’s </w:t>
+      </w:r>
+      <w:r>
+        <w:rPr>
+          <w:i/>
+          <w:iCs/>
+        </w:rPr>
+        <w:t>CLI Index</w:t>
+      </w:r>
+      <w:r>
+        <w:t xml:space="preserve"> was set to be the response variable</w:t>
+      </w:r>
+      <w:r>
+        <w:t>, as it is a composite index, that can accurately describe the monthly change in an economy.</w:t>
+      </w:r>
+      <w:r>
+        <w:t xml:space="preserve"> Our model received additional input variables, that were demographic indicators, to help it better understand a country’s state.</w:t>
+      </w:r>
+      <w:r>
+        <w:t xml:space="preserve"> The predictors, then, were narrowed down</w:t>
+      </w:r>
+      <w:r>
+        <w:t xml:space="preserve"> by eliminating insignificant and multicollinear variables</w:t>
+      </w:r>
+      <w:r>
+        <w:t xml:space="preserve"> using best subset selection.</w:t>
+      </w:r>
+      <w:r>
+        <w:t xml:space="preserve"> </w:t>
+      </w:r>
+      <w:r>
+        <w:t xml:space="preserve">Using linear regression, a model was fitted, that could </w:t>
+      </w:r>
+      <w:r>
+        <w:t xml:space="preserve">predict around 40% of the variance in </w:t>
+      </w:r>
+      <w:r>
+        <w:t>our data.</w:t>
+      </w:r>
+      <w:r>
+        <w:t xml:space="preserve"> This raises the question, whether such error is significant in predicting economic status, as even a small change in the </w:t>
+      </w:r>
+      <w:r>
+        <w:rPr>
+          <w:i/>
+          <w:iCs/>
+        </w:rPr>
+        <w:t>CLI Index</w:t>
+      </w:r>
+      <w:r>
+        <w:t xml:space="preserve"> could mean a huge spike in unemployment or a </w:t>
+      </w:r>
+      <w:r>
+        <w:t>large</w:t>
+      </w:r>
+      <w:r>
+        <w:t xml:space="preserve"> downfall in export </w:t>
+      </w:r>
+      <w:r>
+        <w:t>rates</w:t>
+      </w:r>
+      <w:r>
+        <w:t>.</w:t>
+      </w:r>
+      <w:r>
+        <w:t xml:space="preserve"> The data used, </w:t>
+      </w:r>
+      <w:r>
+        <w:t>was</w:t>
+      </w:r>
+      <w:r>
+        <w:t xml:space="preserve"> also only from OECD member countries, so the model was spared from extreme economies.</w:t>
+      </w:r>
+      <w:r>
+        <w:t xml:space="preserve"> However, </w:t>
+      </w:r>
+      <w:r>
+        <w:t xml:space="preserve">it </w:t>
+      </w:r>
+      <w:r>
+        <w:t>should be able to give an idea about the direction of the economy.</w:t>
+      </w:r>
+      <w:r>
+        <w:t xml:space="preserve"> </w:t>
+      </w:r>
+      <w:r>
+        <w:t xml:space="preserve">Further analysis can be conducted to produce a model which instead of predicting an actual value, tries to categorize the changes in the </w:t>
+      </w:r>
+      <w:r>
+        <w:rPr>
+          <w:i/>
+          <w:iCs/>
+        </w:rPr>
+        <w:t>CLI Index</w:t>
+      </w:r>
+      <w:r>
+        <w:t>, and classify the observations as such</w:t>
+      </w:r>
+      <w:r>
+        <w:t>, thus, turning it into a classification problem</w:t>
+      </w:r>
+      <w:r>
+        <w:t>.</w:t>
       </w:r>
     </w:p>
     <w:sectPr>
+      <w:footerReference w:type="default" r:id="rId15"/>
       <w:pgSz w:w="11906" w:h="16838"/>
       <w:pgMar w:top="1440" w:right="1440" w:bottom="1440" w:left="1440" w:header="708" w:footer="708" w:gutter="0"/>
       <w:cols w:space="708"/>
@@ -771,22 +3923,127 @@
 </w:document>
 </file>
 
+<file path=word/endnotes.xml><?xml version="1.0" encoding="utf-8"?>
+<w:endnotes xmlns:wpc="http://schemas.microsoft.com/office/word/2010/wordprocessingCanvas" xmlns:cx="http://schemas.microsoft.com/office/drawing/2014/chartex" xmlns:cx1="http://schemas.microsoft.com/office/drawing/2015/9/8/chartex" xmlns:cx2="http://schemas.microsoft.com/office/drawing/2015/10/21/chartex" xmlns:cx3="http://schemas.microsoft.com/office/drawing/2016/5/9/chartex" xmlns:cx4="http://schemas.microsoft.com/office/drawing/2016/5/10/chartex" xmlns:cx5="http://schemas.microsoft.com/office/drawing/2016/5/11/chartex" xmlns:cx6="http://schemas.microsoft.com/office/drawing/2016/5/12/chartex" xmlns:cx7="http://schemas.microsoft.com/office/drawing/2016/5/13/chartex" xmlns:cx8="http://schemas.microsoft.com/office/drawing/2016/5/14/chartex" xmlns:mc="http://schemas.openxmlformats.org/markup-compatibility/2006" xmlns:aink="http://schemas.microsoft.com/office/drawing/2016/ink" xmlns:am3d="http://schemas.microsoft.com/office/drawing/2017/model3d" xmlns:o="urn:schemas-microsoft-com:office:office" xmlns:r="http://schemas.openxmlformats.org/officeDocument/2006/relationships" xmlns:m="http://schemas.openxmlformats.org/officeDocument/2006/math" xmlns:v="urn:schemas-microsoft-com:vml" xmlns:wp14="http://schemas.microsoft.com/office/word/2010/wordprocessingDrawing" xmlns:wp="http://schemas.openxmlformats.org/drawingml/2006/wordprocessingDrawing" xmlns:w10="urn:schemas-microsoft-com:office:word" xmlns:w="http://schemas.openxmlformats.org/wordprocessingml/2006/main" xmlns:w14="http://schemas.microsoft.com/office/word/2010/wordml" xmlns:w15="http://schemas.microsoft.com/office/word/2012/wordml" xmlns:w16cex="http://schemas.microsoft.com/office/word/2018/wordml/cex" xmlns:w16cid="http://schemas.microsoft.com/office/word/2016/wordml/cid" xmlns:w16="http://schemas.microsoft.com/office/word/2018/wordml" xmlns:w16se="http://schemas.microsoft.com/office/word/2015/wordml/symex" xmlns:wpg="http://schemas.microsoft.com/office/word/2010/wordprocessingGroup" xmlns:wpi="http://schemas.microsoft.com/office/word/2010/wordprocessingInk" xmlns:wne="http://schemas.microsoft.com/office/word/2006/wordml" xmlns:wps="http://schemas.microsoft.com/office/word/2010/wordprocessingShape" mc:Ignorable="w14 w15 w16se w16cid w16 w16cex wp14">
+  <w:endnote w:type="separator" w:id="-1">
+    <w:p>
+      <w:pPr>
+        <w:spacing w:after="0" w:line="240" w:lineRule="auto"/>
+      </w:pPr>
+      <w:r>
+        <w:separator/>
+      </w:r>
+    </w:p>
+  </w:endnote>
+  <w:endnote w:type="continuationSeparator" w:id="0">
+    <w:p>
+      <w:pPr>
+        <w:spacing w:after="0" w:line="240" w:lineRule="auto"/>
+      </w:pPr>
+      <w:r>
+        <w:continuationSeparator/>
+      </w:r>
+    </w:p>
+  </w:endnote>
+</w:endnotes>
+</file>
+
+<file path=word/footer1.xml><?xml version="1.0" encoding="utf-8"?>
+<w:ftr xmlns:wpc="http://schemas.microsoft.com/office/word/2010/wordprocessingCanvas" xmlns:cx="http://schemas.microsoft.com/office/drawing/2014/chartex" xmlns:cx1="http://schemas.microsoft.com/office/drawing/2015/9/8/chartex" xmlns:cx2="http://schemas.microsoft.com/office/drawing/2015/10/21/chartex" xmlns:cx3="http://schemas.microsoft.com/office/drawing/2016/5/9/chartex" xmlns:cx4="http://schemas.microsoft.com/office/drawing/2016/5/10/chartex" xmlns:cx5="http://schemas.microsoft.com/office/drawing/2016/5/11/chartex" xmlns:cx6="http://schemas.microsoft.com/office/drawing/2016/5/12/chartex" xmlns:cx7="http://schemas.microsoft.com/office/drawing/2016/5/13/chartex" xmlns:cx8="http://schemas.microsoft.com/office/drawing/2016/5/14/chartex" xmlns:mc="http://schemas.openxmlformats.org/markup-compatibility/2006" xmlns:aink="http://schemas.microsoft.com/office/drawing/2016/ink" xmlns:am3d="http://schemas.microsoft.com/office/drawing/2017/model3d" xmlns:o="urn:schemas-microsoft-com:office:office" xmlns:r="http://schemas.openxmlformats.org/officeDocument/2006/relationships" xmlns:m="http://schemas.openxmlformats.org/officeDocument/2006/math" xmlns:v="urn:schemas-microsoft-com:vml" xmlns:wp14="http://schemas.microsoft.com/office/word/2010/wordprocessingDrawing" xmlns:wp="http://schemas.openxmlformats.org/drawingml/2006/wordprocessingDrawing" xmlns:w10="urn:schemas-microsoft-com:office:word" xmlns:w="http://schemas.openxmlformats.org/wordprocessingml/2006/main" xmlns:w14="http://schemas.microsoft.com/office/word/2010/wordml" xmlns:w15="http://schemas.microsoft.com/office/word/2012/wordml" xmlns:w16cex="http://schemas.microsoft.com/office/word/2018/wordml/cex" xmlns:w16cid="http://schemas.microsoft.com/office/word/2016/wordml/cid" xmlns:w16="http://schemas.microsoft.com/office/word/2018/wordml" xmlns:w16se="http://schemas.microsoft.com/office/word/2015/wordml/symex" xmlns:wpg="http://schemas.microsoft.com/office/word/2010/wordprocessingGroup" xmlns:wpi="http://schemas.microsoft.com/office/word/2010/wordprocessingInk" xmlns:wne="http://schemas.microsoft.com/office/word/2006/wordml" xmlns:wps="http://schemas.microsoft.com/office/word/2010/wordprocessingShape" mc:Ignorable="w14 w15 w16se w16cid w16 w16cex wp14">
+  <w:sdt>
+    <w:sdtPr>
+      <w:id w:val="-406693696"/>
+      <w:docPartObj>
+        <w:docPartGallery w:val="Page Numbers (Bottom of Page)"/>
+        <w:docPartUnique/>
+      </w:docPartObj>
+    </w:sdtPr>
+    <w:sdtEndPr>
+      <w:rPr>
+        <w:noProof/>
+        <w:color w:val="4389D7" w:themeColor="text2" w:themeTint="99"/>
+      </w:rPr>
+    </w:sdtEndPr>
+    <w:sdtContent>
+      <w:p>
+        <w:pPr>
+          <w:pStyle w:val="Footer"/>
+          <w:jc w:val="center"/>
+        </w:pPr>
+        <w:r>
+          <w:fldChar w:fldCharType="begin"/>
+        </w:r>
+        <w:r>
+          <w:instrText xml:space="preserve"> PAGE   \* MERGEFORMAT </w:instrText>
+        </w:r>
+        <w:r>
+          <w:fldChar w:fldCharType="separate"/>
+        </w:r>
+        <w:r>
+          <w:rPr>
+            <w:noProof/>
+          </w:rPr>
+          <w:t>2</w:t>
+        </w:r>
+        <w:r>
+          <w:rPr>
+            <w:noProof/>
+          </w:rPr>
+          <w:fldChar w:fldCharType="end"/>
+        </w:r>
+      </w:p>
+    </w:sdtContent>
+  </w:sdt>
+  <w:p>
+    <w:pPr>
+      <w:pStyle w:val="Footer"/>
+    </w:pPr>
+  </w:p>
+</w:ftr>
+</file>
+
+<file path=word/footnotes.xml><?xml version="1.0" encoding="utf-8"?>
+<w:footnotes xmlns:wpc="http://schemas.microsoft.com/office/word/2010/wordprocessingCanvas" xmlns:cx="http://schemas.microsoft.com/office/drawing/2014/chartex" xmlns:cx1="http://schemas.microsoft.com/office/drawing/2015/9/8/chartex" xmlns:cx2="http://schemas.microsoft.com/office/drawing/2015/10/21/chartex" xmlns:cx3="http://schemas.microsoft.com/office/drawing/2016/5/9/chartex" xmlns:cx4="http://schemas.microsoft.com/office/drawing/2016/5/10/chartex" xmlns:cx5="http://schemas.microsoft.com/office/drawing/2016/5/11/chartex" xmlns:cx6="http://schemas.microsoft.com/office/drawing/2016/5/12/chartex" xmlns:cx7="http://schemas.microsoft.com/office/drawing/2016/5/13/chartex" xmlns:cx8="http://schemas.microsoft.com/office/drawing/2016/5/14/chartex" xmlns:mc="http://schemas.openxmlformats.org/markup-compatibility/2006" xmlns:aink="http://schemas.microsoft.com/office/drawing/2016/ink" xmlns:am3d="http://schemas.microsoft.com/office/drawing/2017/model3d" xmlns:o="urn:schemas-microsoft-com:office:office" xmlns:r="http://schemas.openxmlformats.org/officeDocument/2006/relationships" xmlns:m="http://schemas.openxmlformats.org/officeDocument/2006/math" xmlns:v="urn:schemas-microsoft-com:vml" xmlns:wp14="http://schemas.microsoft.com/office/word/2010/wordprocessingDrawing" xmlns:wp="http://schemas.openxmlformats.org/drawingml/2006/wordprocessingDrawing" xmlns:w10="urn:schemas-microsoft-com:office:word" xmlns:w="http://schemas.openxmlformats.org/wordprocessingml/2006/main" xmlns:w14="http://schemas.microsoft.com/office/word/2010/wordml" xmlns:w15="http://schemas.microsoft.com/office/word/2012/wordml" xmlns:w16cex="http://schemas.microsoft.com/office/word/2018/wordml/cex" xmlns:w16cid="http://schemas.microsoft.com/office/word/2016/wordml/cid" xmlns:w16="http://schemas.microsoft.com/office/word/2018/wordml" xmlns:w16se="http://schemas.microsoft.com/office/word/2015/wordml/symex" xmlns:wpg="http://schemas.microsoft.com/office/word/2010/wordprocessingGroup" xmlns:wpi="http://schemas.microsoft.com/office/word/2010/wordprocessingInk" xmlns:wne="http://schemas.microsoft.com/office/word/2006/wordml" xmlns:wps="http://schemas.microsoft.com/office/word/2010/wordprocessingShape" mc:Ignorable="w14 w15 w16se w16cid w16 w16cex wp14">
+  <w:footnote w:type="separator" w:id="-1">
+    <w:p>
+      <w:pPr>
+        <w:spacing w:after="0" w:line="240" w:lineRule="auto"/>
+      </w:pPr>
+      <w:r>
+        <w:separator/>
+      </w:r>
+    </w:p>
+  </w:footnote>
+  <w:footnote w:type="continuationSeparator" w:id="0">
+    <w:p>
+      <w:pPr>
+        <w:spacing w:after="0" w:line="240" w:lineRule="auto"/>
+      </w:pPr>
+      <w:r>
+        <w:continuationSeparator/>
+      </w:r>
+    </w:p>
+  </w:footnote>
+</w:footnotes>
+</file>
+
 <file path=word/numbering.xml><?xml version="1.0" encoding="utf-8"?>
 <w:numbering xmlns:wpc="http://schemas.microsoft.com/office/word/2010/wordprocessingCanvas" xmlns:cx="http://schemas.microsoft.com/office/drawing/2014/chartex" xmlns:cx1="http://schemas.microsoft.com/office/drawing/2015/9/8/chartex" xmlns:cx2="http://schemas.microsoft.com/office/drawing/2015/10/21/chartex" xmlns:cx3="http://schemas.microsoft.com/office/drawing/2016/5/9/chartex" xmlns:cx4="http://schemas.microsoft.com/office/drawing/2016/5/10/chartex" xmlns:cx5="http://schemas.microsoft.com/office/drawing/2016/5/11/chartex" xmlns:cx6="http://schemas.microsoft.com/office/drawing/2016/5/12/chartex" xmlns:cx7="http://schemas.microsoft.com/office/drawing/2016/5/13/chartex" xmlns:cx8="http://schemas.microsoft.com/office/drawing/2016/5/14/chartex" xmlns:mc="http://schemas.openxmlformats.org/markup-compatibility/2006" xmlns:aink="http://schemas.microsoft.com/office/drawing/2016/ink" xmlns:am3d="http://schemas.microsoft.com/office/drawing/2017/model3d" xmlns:o="urn:schemas-microsoft-com:office:office" xmlns:r="http://schemas.openxmlformats.org/officeDocument/2006/relationships" xmlns:m="http://schemas.openxmlformats.org/officeDocument/2006/math" xmlns:v="urn:schemas-microsoft-com:vml" xmlns:wp14="http://schemas.microsoft.com/office/word/2010/wordprocessingDrawing" xmlns:wp="http://schemas.openxmlformats.org/drawingml/2006/wordprocessingDrawing" xmlns:w10="urn:schemas-microsoft-com:office:word" xmlns:w="http://schemas.openxmlformats.org/wordprocessingml/2006/main" xmlns:w14="http://schemas.microsoft.com/office/word/2010/wordml" xmlns:w15="http://schemas.microsoft.com/office/word/2012/wordml" xmlns:w16cex="http://schemas.microsoft.com/office/word/2018/wordml/cex" xmlns:w16cid="http://schemas.microsoft.com/office/word/2016/wordml/cid" xmlns:w16="http://schemas.microsoft.com/office/word/2018/wordml" xmlns:w16se="http://schemas.microsoft.com/office/word/2015/wordml/symex" xmlns:wpg="http://schemas.microsoft.com/office/word/2010/wordprocessingGroup" xmlns:wpi="http://schemas.microsoft.com/office/word/2010/wordprocessingInk" xmlns:wne="http://schemas.microsoft.com/office/word/2006/wordml" xmlns:wps="http://schemas.microsoft.com/office/word/2010/wordprocessingShape" mc:Ignorable="w14 w15 w16se w16cid w16 w16cex wp14">
   <w:abstractNum w:abstractNumId="0" w15:restartNumberingAfterBreak="0">
     <w:nsid w:val="2A6E774B"/>
     <w:multiLevelType w:val="hybridMultilevel"/>
-    <w:tmpl w:val="7B501EE0"/>
-    <w:lvl w:ilvl="0" w:tplc="08090001">
+    <w:tmpl w:val="6FEAF84A"/>
+    <w:lvl w:ilvl="0" w:tplc="08090005">
       <w:start w:val="1"/>
       <w:numFmt w:val="bullet"/>
-      <w:lvlText w:val=""/>
+      <w:lvlText w:val=""/>
       <w:lvlJc w:val="left"/>
       <w:pPr>
         <w:ind w:left="720" w:hanging="360"/>
       </w:pPr>
       <w:rPr>
-        <w:rFonts w:ascii="Symbol" w:hAnsi="Symbol" w:hint="default"/>
+        <w:rFonts w:ascii="Wingdings" w:hAnsi="Wingdings" w:hint="default"/>
+        <w:color w:val="4389D7" w:themeColor="text2" w:themeTint="99"/>
       </w:rPr>
     </w:lvl>
     <w:lvl w:ilvl="1" w:tplc="08090003" w:tentative="1">
@@ -889,17 +4146,18 @@
   <w:abstractNum w:abstractNumId="1" w15:restartNumberingAfterBreak="0">
     <w:nsid w:val="7FCB57AE"/>
     <w:multiLevelType w:val="hybridMultilevel"/>
-    <w:tmpl w:val="FFF28564"/>
-    <w:lvl w:ilvl="0" w:tplc="08090001">
+    <w:tmpl w:val="2E0CEA6E"/>
+    <w:lvl w:ilvl="0" w:tplc="08090005">
       <w:start w:val="1"/>
       <w:numFmt w:val="bullet"/>
-      <w:lvlText w:val=""/>
+      <w:lvlText w:val=""/>
       <w:lvlJc w:val="left"/>
       <w:pPr>
         <w:ind w:left="720" w:hanging="360"/>
       </w:pPr>
       <w:rPr>
-        <w:rFonts w:ascii="Symbol" w:hAnsi="Symbol" w:hint="default"/>
+        <w:rFonts w:ascii="Wingdings" w:hAnsi="Wingdings" w:hint="default"/>
+        <w:color w:val="4389D7" w:themeColor="text2" w:themeTint="99"/>
       </w:rPr>
     </w:lvl>
     <w:lvl w:ilvl="1" w:tplc="08090003" w:tentative="1">
@@ -1013,15 +4271,15 @@
   <w:docDefaults>
     <w:rPrDefault>
       <w:rPr>
-        <w:rFonts w:asciiTheme="minorHAnsi" w:eastAsiaTheme="minorHAnsi" w:hAnsiTheme="minorHAnsi" w:cstheme="minorBidi"/>
-        <w:sz w:val="22"/>
-        <w:szCs w:val="22"/>
+        <w:rFonts w:asciiTheme="minorHAnsi" w:eastAsiaTheme="minorEastAsia" w:hAnsiTheme="minorHAnsi" w:cstheme="minorBidi"/>
+        <w:sz w:val="21"/>
+        <w:szCs w:val="21"/>
         <w:lang w:val="en-GB" w:eastAsia="en-US" w:bidi="ar-SA"/>
       </w:rPr>
     </w:rPrDefault>
     <w:pPrDefault>
       <w:pPr>
-        <w:spacing w:after="160" w:line="259" w:lineRule="auto"/>
+        <w:spacing w:after="160" w:line="276" w:lineRule="auto"/>
       </w:pPr>
     </w:pPrDefault>
   </w:docDefaults>
@@ -1406,6 +4664,7 @@
   <w:style w:type="paragraph" w:default="1" w:styleId="Normal">
     <w:name w:val="Normal"/>
     <w:qFormat/>
+    <w:rsid w:val="0075783A"/>
   </w:style>
   <w:style w:type="paragraph" w:styleId="Heading1">
     <w:name w:val="heading 1"/>
@@ -1414,18 +4673,214 @@
     <w:link w:val="Heading1Char"/>
     <w:uiPriority w:val="9"/>
     <w:qFormat/>
-    <w:rsid w:val="000251FF"/>
+    <w:rsid w:val="00E805EC"/>
     <w:pPr>
       <w:keepNext/>
       <w:keepLines/>
-      <w:spacing w:before="240" w:after="0"/>
+      <w:pBdr>
+        <w:bottom w:val="single" w:sz="4" w:space="2" w:color="009DD9" w:themeColor="accent2"/>
+      </w:pBdr>
+      <w:spacing w:before="360" w:after="120" w:line="240" w:lineRule="auto"/>
       <w:outlineLvl w:val="0"/>
     </w:pPr>
     <w:rPr>
       <w:rFonts w:asciiTheme="majorHAnsi" w:eastAsiaTheme="majorEastAsia" w:hAnsiTheme="majorHAnsi" w:cstheme="majorBidi"/>
-      <w:color w:val="538135" w:themeColor="accent6" w:themeShade="BF"/>
+      <w:smallCaps/>
+      <w:color w:val="0B5294" w:themeColor="accent1" w:themeShade="BF"/>
       <w:sz w:val="32"/>
       <w:szCs w:val="32"/>
+    </w:rPr>
+  </w:style>
+  <w:style w:type="paragraph" w:styleId="Heading2">
+    <w:name w:val="heading 2"/>
+    <w:basedOn w:val="Normal"/>
+    <w:next w:val="Normal"/>
+    <w:link w:val="Heading2Char"/>
+    <w:uiPriority w:val="9"/>
+    <w:semiHidden/>
+    <w:unhideWhenUsed/>
+    <w:qFormat/>
+    <w:rsid w:val="00E370AE"/>
+    <w:pPr>
+      <w:keepNext/>
+      <w:keepLines/>
+      <w:spacing w:before="120" w:after="0" w:line="240" w:lineRule="auto"/>
+      <w:outlineLvl w:val="1"/>
+    </w:pPr>
+    <w:rPr>
+      <w:rFonts w:asciiTheme="majorHAnsi" w:eastAsiaTheme="majorEastAsia" w:hAnsiTheme="majorHAnsi" w:cstheme="majorBidi"/>
+      <w:color w:val="009DD9" w:themeColor="accent2"/>
+      <w:sz w:val="36"/>
+      <w:szCs w:val="36"/>
+    </w:rPr>
+  </w:style>
+  <w:style w:type="paragraph" w:styleId="Heading3">
+    <w:name w:val="heading 3"/>
+    <w:basedOn w:val="Normal"/>
+    <w:next w:val="Normal"/>
+    <w:link w:val="Heading3Char"/>
+    <w:uiPriority w:val="9"/>
+    <w:semiHidden/>
+    <w:unhideWhenUsed/>
+    <w:qFormat/>
+    <w:rsid w:val="00E370AE"/>
+    <w:pPr>
+      <w:keepNext/>
+      <w:keepLines/>
+      <w:spacing w:before="80" w:after="0" w:line="240" w:lineRule="auto"/>
+      <w:outlineLvl w:val="2"/>
+    </w:pPr>
+    <w:rPr>
+      <w:rFonts w:asciiTheme="majorHAnsi" w:eastAsiaTheme="majorEastAsia" w:hAnsiTheme="majorHAnsi" w:cstheme="majorBidi"/>
+      <w:color w:val="0075A2" w:themeColor="accent2" w:themeShade="BF"/>
+      <w:sz w:val="32"/>
+      <w:szCs w:val="32"/>
+    </w:rPr>
+  </w:style>
+  <w:style w:type="paragraph" w:styleId="Heading4">
+    <w:name w:val="heading 4"/>
+    <w:basedOn w:val="Normal"/>
+    <w:next w:val="Normal"/>
+    <w:link w:val="Heading4Char"/>
+    <w:uiPriority w:val="9"/>
+    <w:semiHidden/>
+    <w:unhideWhenUsed/>
+    <w:qFormat/>
+    <w:rsid w:val="00E370AE"/>
+    <w:pPr>
+      <w:keepNext/>
+      <w:keepLines/>
+      <w:spacing w:before="80" w:after="0" w:line="240" w:lineRule="auto"/>
+      <w:outlineLvl w:val="3"/>
+    </w:pPr>
+    <w:rPr>
+      <w:rFonts w:asciiTheme="majorHAnsi" w:eastAsiaTheme="majorEastAsia" w:hAnsiTheme="majorHAnsi" w:cstheme="majorBidi"/>
+      <w:i/>
+      <w:iCs/>
+      <w:color w:val="004E6C" w:themeColor="accent2" w:themeShade="80"/>
+      <w:sz w:val="28"/>
+      <w:szCs w:val="28"/>
+    </w:rPr>
+  </w:style>
+  <w:style w:type="paragraph" w:styleId="Heading5">
+    <w:name w:val="heading 5"/>
+    <w:basedOn w:val="Normal"/>
+    <w:next w:val="Normal"/>
+    <w:link w:val="Heading5Char"/>
+    <w:uiPriority w:val="9"/>
+    <w:semiHidden/>
+    <w:unhideWhenUsed/>
+    <w:qFormat/>
+    <w:rsid w:val="00E370AE"/>
+    <w:pPr>
+      <w:keepNext/>
+      <w:keepLines/>
+      <w:spacing w:before="80" w:after="0" w:line="240" w:lineRule="auto"/>
+      <w:outlineLvl w:val="4"/>
+    </w:pPr>
+    <w:rPr>
+      <w:rFonts w:asciiTheme="majorHAnsi" w:eastAsiaTheme="majorEastAsia" w:hAnsiTheme="majorHAnsi" w:cstheme="majorBidi"/>
+      <w:color w:val="0075A2" w:themeColor="accent2" w:themeShade="BF"/>
+      <w:sz w:val="24"/>
+      <w:szCs w:val="24"/>
+    </w:rPr>
+  </w:style>
+  <w:style w:type="paragraph" w:styleId="Heading6">
+    <w:name w:val="heading 6"/>
+    <w:basedOn w:val="Normal"/>
+    <w:next w:val="Normal"/>
+    <w:link w:val="Heading6Char"/>
+    <w:uiPriority w:val="9"/>
+    <w:semiHidden/>
+    <w:unhideWhenUsed/>
+    <w:qFormat/>
+    <w:rsid w:val="00E370AE"/>
+    <w:pPr>
+      <w:keepNext/>
+      <w:keepLines/>
+      <w:spacing w:before="80" w:after="0" w:line="240" w:lineRule="auto"/>
+      <w:outlineLvl w:val="5"/>
+    </w:pPr>
+    <w:rPr>
+      <w:rFonts w:asciiTheme="majorHAnsi" w:eastAsiaTheme="majorEastAsia" w:hAnsiTheme="majorHAnsi" w:cstheme="majorBidi"/>
+      <w:i/>
+      <w:iCs/>
+      <w:color w:val="004E6C" w:themeColor="accent2" w:themeShade="80"/>
+      <w:sz w:val="24"/>
+      <w:szCs w:val="24"/>
+    </w:rPr>
+  </w:style>
+  <w:style w:type="paragraph" w:styleId="Heading7">
+    <w:name w:val="heading 7"/>
+    <w:basedOn w:val="Normal"/>
+    <w:next w:val="Normal"/>
+    <w:link w:val="Heading7Char"/>
+    <w:uiPriority w:val="9"/>
+    <w:semiHidden/>
+    <w:unhideWhenUsed/>
+    <w:qFormat/>
+    <w:rsid w:val="00E370AE"/>
+    <w:pPr>
+      <w:keepNext/>
+      <w:keepLines/>
+      <w:spacing w:before="80" w:after="0" w:line="240" w:lineRule="auto"/>
+      <w:outlineLvl w:val="6"/>
+    </w:pPr>
+    <w:rPr>
+      <w:rFonts w:asciiTheme="majorHAnsi" w:eastAsiaTheme="majorEastAsia" w:hAnsiTheme="majorHAnsi" w:cstheme="majorBidi"/>
+      <w:b/>
+      <w:bCs/>
+      <w:color w:val="004E6C" w:themeColor="accent2" w:themeShade="80"/>
+      <w:sz w:val="22"/>
+      <w:szCs w:val="22"/>
+    </w:rPr>
+  </w:style>
+  <w:style w:type="paragraph" w:styleId="Heading8">
+    <w:name w:val="heading 8"/>
+    <w:basedOn w:val="Normal"/>
+    <w:next w:val="Normal"/>
+    <w:link w:val="Heading8Char"/>
+    <w:uiPriority w:val="9"/>
+    <w:semiHidden/>
+    <w:unhideWhenUsed/>
+    <w:qFormat/>
+    <w:rsid w:val="00E370AE"/>
+    <w:pPr>
+      <w:keepNext/>
+      <w:keepLines/>
+      <w:spacing w:before="80" w:after="0" w:line="240" w:lineRule="auto"/>
+      <w:outlineLvl w:val="7"/>
+    </w:pPr>
+    <w:rPr>
+      <w:rFonts w:asciiTheme="majorHAnsi" w:eastAsiaTheme="majorEastAsia" w:hAnsiTheme="majorHAnsi" w:cstheme="majorBidi"/>
+      <w:color w:val="004E6C" w:themeColor="accent2" w:themeShade="80"/>
+      <w:sz w:val="22"/>
+      <w:szCs w:val="22"/>
+    </w:rPr>
+  </w:style>
+  <w:style w:type="paragraph" w:styleId="Heading9">
+    <w:name w:val="heading 9"/>
+    <w:basedOn w:val="Normal"/>
+    <w:next w:val="Normal"/>
+    <w:link w:val="Heading9Char"/>
+    <w:uiPriority w:val="9"/>
+    <w:semiHidden/>
+    <w:unhideWhenUsed/>
+    <w:qFormat/>
+    <w:rsid w:val="00E370AE"/>
+    <w:pPr>
+      <w:keepNext/>
+      <w:keepLines/>
+      <w:spacing w:before="80" w:after="0" w:line="240" w:lineRule="auto"/>
+      <w:outlineLvl w:val="8"/>
+    </w:pPr>
+    <w:rPr>
+      <w:rFonts w:asciiTheme="majorHAnsi" w:eastAsiaTheme="majorEastAsia" w:hAnsiTheme="majorHAnsi" w:cstheme="majorBidi"/>
+      <w:i/>
+      <w:iCs/>
+      <w:color w:val="004E6C" w:themeColor="accent2" w:themeShade="80"/>
+      <w:sz w:val="22"/>
+      <w:szCs w:val="22"/>
     </w:rPr>
   </w:style>
   <w:style w:type="character" w:default="1" w:styleId="DefaultParagraphFont">
@@ -1460,10 +4915,11 @@
     <w:basedOn w:val="DefaultParagraphFont"/>
     <w:link w:val="Heading1"/>
     <w:uiPriority w:val="9"/>
-    <w:rsid w:val="000251FF"/>
+    <w:rsid w:val="00E805EC"/>
     <w:rPr>
       <w:rFonts w:asciiTheme="majorHAnsi" w:eastAsiaTheme="majorEastAsia" w:hAnsiTheme="majorHAnsi" w:cstheme="majorBidi"/>
-      <w:color w:val="538135" w:themeColor="accent6" w:themeShade="BF"/>
+      <w:smallCaps/>
+      <w:color w:val="0B5294" w:themeColor="accent1" w:themeShade="BF"/>
       <w:sz w:val="32"/>
       <w:szCs w:val="32"/>
     </w:rPr>
@@ -1486,7 +4942,7 @@
     <w:unhideWhenUsed/>
     <w:rsid w:val="00CE2EC1"/>
     <w:rPr>
-      <w:color w:val="0563C1" w:themeColor="hyperlink"/>
+      <w:color w:val="F49100" w:themeColor="hyperlink"/>
       <w:u w:val="single"/>
     </w:rPr>
   </w:style>
@@ -1502,13 +4958,622 @@
       <w:shd w:val="clear" w:color="auto" w:fill="E1DFDD"/>
     </w:rPr>
   </w:style>
+  <w:style w:type="paragraph" w:styleId="Header">
+    <w:name w:val="header"/>
+    <w:basedOn w:val="Normal"/>
+    <w:link w:val="HeaderChar"/>
+    <w:uiPriority w:val="99"/>
+    <w:unhideWhenUsed/>
+    <w:rsid w:val="002732A7"/>
+    <w:pPr>
+      <w:tabs>
+        <w:tab w:val="center" w:pos="4513"/>
+        <w:tab w:val="right" w:pos="9026"/>
+      </w:tabs>
+      <w:spacing w:after="0" w:line="240" w:lineRule="auto"/>
+    </w:pPr>
+  </w:style>
+  <w:style w:type="character" w:customStyle="1" w:styleId="HeaderChar">
+    <w:name w:val="Header Char"/>
+    <w:basedOn w:val="DefaultParagraphFont"/>
+    <w:link w:val="Header"/>
+    <w:uiPriority w:val="99"/>
+    <w:rsid w:val="002732A7"/>
+  </w:style>
+  <w:style w:type="paragraph" w:styleId="Footer">
+    <w:name w:val="footer"/>
+    <w:basedOn w:val="Normal"/>
+    <w:link w:val="FooterChar"/>
+    <w:uiPriority w:val="99"/>
+    <w:unhideWhenUsed/>
+    <w:rsid w:val="002732A7"/>
+    <w:pPr>
+      <w:tabs>
+        <w:tab w:val="center" w:pos="4513"/>
+        <w:tab w:val="right" w:pos="9026"/>
+      </w:tabs>
+      <w:spacing w:after="0" w:line="240" w:lineRule="auto"/>
+    </w:pPr>
+  </w:style>
+  <w:style w:type="character" w:customStyle="1" w:styleId="FooterChar">
+    <w:name w:val="Footer Char"/>
+    <w:basedOn w:val="DefaultParagraphFont"/>
+    <w:link w:val="Footer"/>
+    <w:uiPriority w:val="99"/>
+    <w:rsid w:val="002732A7"/>
+  </w:style>
+  <w:style w:type="table" w:styleId="TableGrid">
+    <w:name w:val="Table Grid"/>
+    <w:basedOn w:val="TableNormal"/>
+    <w:uiPriority w:val="39"/>
+    <w:rsid w:val="004010A1"/>
+    <w:pPr>
+      <w:spacing w:after="0" w:line="240" w:lineRule="auto"/>
+    </w:pPr>
+    <w:tblPr>
+      <w:tblBorders>
+        <w:top w:val="single" w:sz="4" w:space="0" w:color="auto"/>
+        <w:left w:val="single" w:sz="4" w:space="0" w:color="auto"/>
+        <w:bottom w:val="single" w:sz="4" w:space="0" w:color="auto"/>
+        <w:right w:val="single" w:sz="4" w:space="0" w:color="auto"/>
+        <w:insideH w:val="single" w:sz="4" w:space="0" w:color="auto"/>
+        <w:insideV w:val="single" w:sz="4" w:space="0" w:color="auto"/>
+      </w:tblBorders>
+    </w:tblPr>
+  </w:style>
+  <w:style w:type="table" w:styleId="GridTable4-Accent6">
+    <w:name w:val="Grid Table 4 Accent 6"/>
+    <w:basedOn w:val="TableNormal"/>
+    <w:uiPriority w:val="49"/>
+    <w:rsid w:val="00184EDD"/>
+    <w:pPr>
+      <w:spacing w:after="0" w:line="240" w:lineRule="auto"/>
+    </w:pPr>
+    <w:tblPr>
+      <w:tblStyleRowBandSize w:val="1"/>
+      <w:tblStyleColBandSize w:val="1"/>
+      <w:tblBorders>
+        <w:top w:val="single" w:sz="4" w:space="0" w:color="C8DA91" w:themeColor="accent6" w:themeTint="99"/>
+        <w:left w:val="single" w:sz="4" w:space="0" w:color="C8DA91" w:themeColor="accent6" w:themeTint="99"/>
+        <w:bottom w:val="single" w:sz="4" w:space="0" w:color="C8DA91" w:themeColor="accent6" w:themeTint="99"/>
+        <w:right w:val="single" w:sz="4" w:space="0" w:color="C8DA91" w:themeColor="accent6" w:themeTint="99"/>
+        <w:insideH w:val="single" w:sz="4" w:space="0" w:color="C8DA91" w:themeColor="accent6" w:themeTint="99"/>
+        <w:insideV w:val="single" w:sz="4" w:space="0" w:color="C8DA91" w:themeColor="accent6" w:themeTint="99"/>
+      </w:tblBorders>
+    </w:tblPr>
+    <w:tblStylePr w:type="firstRow">
+      <w:rPr>
+        <w:b/>
+        <w:bCs/>
+        <w:color w:val="FFFFFF" w:themeColor="background1"/>
+      </w:rPr>
+      <w:tblPr/>
+      <w:tcPr>
+        <w:tcBorders>
+          <w:top w:val="single" w:sz="4" w:space="0" w:color="A5C249" w:themeColor="accent6"/>
+          <w:left w:val="single" w:sz="4" w:space="0" w:color="A5C249" w:themeColor="accent6"/>
+          <w:bottom w:val="single" w:sz="4" w:space="0" w:color="A5C249" w:themeColor="accent6"/>
+          <w:right w:val="single" w:sz="4" w:space="0" w:color="A5C249" w:themeColor="accent6"/>
+          <w:insideH w:val="nil"/>
+          <w:insideV w:val="nil"/>
+        </w:tcBorders>
+        <w:shd w:val="clear" w:color="auto" w:fill="A5C249" w:themeFill="accent6"/>
+      </w:tcPr>
+    </w:tblStylePr>
+    <w:tblStylePr w:type="lastRow">
+      <w:rPr>
+        <w:b/>
+        <w:bCs/>
+      </w:rPr>
+      <w:tblPr/>
+      <w:tcPr>
+        <w:tcBorders>
+          <w:top w:val="double" w:sz="4" w:space="0" w:color="A5C249" w:themeColor="accent6"/>
+        </w:tcBorders>
+      </w:tcPr>
+    </w:tblStylePr>
+    <w:tblStylePr w:type="firstCol">
+      <w:rPr>
+        <w:b/>
+        <w:bCs/>
+      </w:rPr>
+    </w:tblStylePr>
+    <w:tblStylePr w:type="lastCol">
+      <w:rPr>
+        <w:b/>
+        <w:bCs/>
+      </w:rPr>
+    </w:tblStylePr>
+    <w:tblStylePr w:type="band1Vert">
+      <w:tblPr/>
+      <w:tcPr>
+        <w:shd w:val="clear" w:color="auto" w:fill="ECF2DA" w:themeFill="accent6" w:themeFillTint="33"/>
+      </w:tcPr>
+    </w:tblStylePr>
+    <w:tblStylePr w:type="band1Horz">
+      <w:tblPr/>
+      <w:tcPr>
+        <w:shd w:val="clear" w:color="auto" w:fill="ECF2DA" w:themeFill="accent6" w:themeFillTint="33"/>
+      </w:tcPr>
+    </w:tblStylePr>
+  </w:style>
+  <w:style w:type="character" w:customStyle="1" w:styleId="Heading2Char">
+    <w:name w:val="Heading 2 Char"/>
+    <w:basedOn w:val="DefaultParagraphFont"/>
+    <w:link w:val="Heading2"/>
+    <w:uiPriority w:val="9"/>
+    <w:semiHidden/>
+    <w:rsid w:val="00E370AE"/>
+    <w:rPr>
+      <w:rFonts w:asciiTheme="majorHAnsi" w:eastAsiaTheme="majorEastAsia" w:hAnsiTheme="majorHAnsi" w:cstheme="majorBidi"/>
+      <w:color w:val="009DD9" w:themeColor="accent2"/>
+      <w:sz w:val="36"/>
+      <w:szCs w:val="36"/>
+    </w:rPr>
+  </w:style>
+  <w:style w:type="character" w:customStyle="1" w:styleId="Heading3Char">
+    <w:name w:val="Heading 3 Char"/>
+    <w:basedOn w:val="DefaultParagraphFont"/>
+    <w:link w:val="Heading3"/>
+    <w:uiPriority w:val="9"/>
+    <w:semiHidden/>
+    <w:rsid w:val="00E370AE"/>
+    <w:rPr>
+      <w:rFonts w:asciiTheme="majorHAnsi" w:eastAsiaTheme="majorEastAsia" w:hAnsiTheme="majorHAnsi" w:cstheme="majorBidi"/>
+      <w:color w:val="0075A2" w:themeColor="accent2" w:themeShade="BF"/>
+      <w:sz w:val="32"/>
+      <w:szCs w:val="32"/>
+    </w:rPr>
+  </w:style>
+  <w:style w:type="character" w:customStyle="1" w:styleId="Heading4Char">
+    <w:name w:val="Heading 4 Char"/>
+    <w:basedOn w:val="DefaultParagraphFont"/>
+    <w:link w:val="Heading4"/>
+    <w:uiPriority w:val="9"/>
+    <w:semiHidden/>
+    <w:rsid w:val="00E370AE"/>
+    <w:rPr>
+      <w:rFonts w:asciiTheme="majorHAnsi" w:eastAsiaTheme="majorEastAsia" w:hAnsiTheme="majorHAnsi" w:cstheme="majorBidi"/>
+      <w:i/>
+      <w:iCs/>
+      <w:color w:val="004E6C" w:themeColor="accent2" w:themeShade="80"/>
+      <w:sz w:val="28"/>
+      <w:szCs w:val="28"/>
+    </w:rPr>
+  </w:style>
+  <w:style w:type="character" w:customStyle="1" w:styleId="Heading5Char">
+    <w:name w:val="Heading 5 Char"/>
+    <w:basedOn w:val="DefaultParagraphFont"/>
+    <w:link w:val="Heading5"/>
+    <w:uiPriority w:val="9"/>
+    <w:semiHidden/>
+    <w:rsid w:val="00E370AE"/>
+    <w:rPr>
+      <w:rFonts w:asciiTheme="majorHAnsi" w:eastAsiaTheme="majorEastAsia" w:hAnsiTheme="majorHAnsi" w:cstheme="majorBidi"/>
+      <w:color w:val="0075A2" w:themeColor="accent2" w:themeShade="BF"/>
+      <w:sz w:val="24"/>
+      <w:szCs w:val="24"/>
+    </w:rPr>
+  </w:style>
+  <w:style w:type="character" w:customStyle="1" w:styleId="Heading6Char">
+    <w:name w:val="Heading 6 Char"/>
+    <w:basedOn w:val="DefaultParagraphFont"/>
+    <w:link w:val="Heading6"/>
+    <w:uiPriority w:val="9"/>
+    <w:semiHidden/>
+    <w:rsid w:val="00E370AE"/>
+    <w:rPr>
+      <w:rFonts w:asciiTheme="majorHAnsi" w:eastAsiaTheme="majorEastAsia" w:hAnsiTheme="majorHAnsi" w:cstheme="majorBidi"/>
+      <w:i/>
+      <w:iCs/>
+      <w:color w:val="004E6C" w:themeColor="accent2" w:themeShade="80"/>
+      <w:sz w:val="24"/>
+      <w:szCs w:val="24"/>
+    </w:rPr>
+  </w:style>
+  <w:style w:type="character" w:customStyle="1" w:styleId="Heading7Char">
+    <w:name w:val="Heading 7 Char"/>
+    <w:basedOn w:val="DefaultParagraphFont"/>
+    <w:link w:val="Heading7"/>
+    <w:uiPriority w:val="9"/>
+    <w:semiHidden/>
+    <w:rsid w:val="00E370AE"/>
+    <w:rPr>
+      <w:rFonts w:asciiTheme="majorHAnsi" w:eastAsiaTheme="majorEastAsia" w:hAnsiTheme="majorHAnsi" w:cstheme="majorBidi"/>
+      <w:b/>
+      <w:bCs/>
+      <w:color w:val="004E6C" w:themeColor="accent2" w:themeShade="80"/>
+      <w:sz w:val="22"/>
+      <w:szCs w:val="22"/>
+    </w:rPr>
+  </w:style>
+  <w:style w:type="character" w:customStyle="1" w:styleId="Heading8Char">
+    <w:name w:val="Heading 8 Char"/>
+    <w:basedOn w:val="DefaultParagraphFont"/>
+    <w:link w:val="Heading8"/>
+    <w:uiPriority w:val="9"/>
+    <w:semiHidden/>
+    <w:rsid w:val="00E370AE"/>
+    <w:rPr>
+      <w:rFonts w:asciiTheme="majorHAnsi" w:eastAsiaTheme="majorEastAsia" w:hAnsiTheme="majorHAnsi" w:cstheme="majorBidi"/>
+      <w:color w:val="004E6C" w:themeColor="accent2" w:themeShade="80"/>
+      <w:sz w:val="22"/>
+      <w:szCs w:val="22"/>
+    </w:rPr>
+  </w:style>
+  <w:style w:type="character" w:customStyle="1" w:styleId="Heading9Char">
+    <w:name w:val="Heading 9 Char"/>
+    <w:basedOn w:val="DefaultParagraphFont"/>
+    <w:link w:val="Heading9"/>
+    <w:uiPriority w:val="9"/>
+    <w:semiHidden/>
+    <w:rsid w:val="00E370AE"/>
+    <w:rPr>
+      <w:rFonts w:asciiTheme="majorHAnsi" w:eastAsiaTheme="majorEastAsia" w:hAnsiTheme="majorHAnsi" w:cstheme="majorBidi"/>
+      <w:i/>
+      <w:iCs/>
+      <w:color w:val="004E6C" w:themeColor="accent2" w:themeShade="80"/>
+      <w:sz w:val="22"/>
+      <w:szCs w:val="22"/>
+    </w:rPr>
+  </w:style>
+  <w:style w:type="paragraph" w:styleId="Caption">
+    <w:name w:val="caption"/>
+    <w:basedOn w:val="Normal"/>
+    <w:next w:val="Normal"/>
+    <w:uiPriority w:val="35"/>
+    <w:semiHidden/>
+    <w:unhideWhenUsed/>
+    <w:qFormat/>
+    <w:rsid w:val="00E370AE"/>
+    <w:pPr>
+      <w:spacing w:line="240" w:lineRule="auto"/>
+    </w:pPr>
+    <w:rPr>
+      <w:b/>
+      <w:bCs/>
+      <w:color w:val="404040" w:themeColor="text1" w:themeTint="BF"/>
+      <w:sz w:val="16"/>
+      <w:szCs w:val="16"/>
+    </w:rPr>
+  </w:style>
+  <w:style w:type="paragraph" w:styleId="Title">
+    <w:name w:val="Title"/>
+    <w:basedOn w:val="Normal"/>
+    <w:next w:val="Normal"/>
+    <w:link w:val="TitleChar"/>
+    <w:uiPriority w:val="10"/>
+    <w:qFormat/>
+    <w:rsid w:val="00E370AE"/>
+    <w:pPr>
+      <w:spacing w:after="0" w:line="240" w:lineRule="auto"/>
+      <w:contextualSpacing/>
+    </w:pPr>
+    <w:rPr>
+      <w:rFonts w:asciiTheme="majorHAnsi" w:eastAsiaTheme="majorEastAsia" w:hAnsiTheme="majorHAnsi" w:cstheme="majorBidi"/>
+      <w:color w:val="262626" w:themeColor="text1" w:themeTint="D9"/>
+      <w:sz w:val="96"/>
+      <w:szCs w:val="96"/>
+    </w:rPr>
+  </w:style>
+  <w:style w:type="character" w:customStyle="1" w:styleId="TitleChar">
+    <w:name w:val="Title Char"/>
+    <w:basedOn w:val="DefaultParagraphFont"/>
+    <w:link w:val="Title"/>
+    <w:uiPriority w:val="10"/>
+    <w:rsid w:val="00E370AE"/>
+    <w:rPr>
+      <w:rFonts w:asciiTheme="majorHAnsi" w:eastAsiaTheme="majorEastAsia" w:hAnsiTheme="majorHAnsi" w:cstheme="majorBidi"/>
+      <w:color w:val="262626" w:themeColor="text1" w:themeTint="D9"/>
+      <w:sz w:val="96"/>
+      <w:szCs w:val="96"/>
+    </w:rPr>
+  </w:style>
+  <w:style w:type="paragraph" w:styleId="Subtitle">
+    <w:name w:val="Subtitle"/>
+    <w:basedOn w:val="Normal"/>
+    <w:next w:val="Normal"/>
+    <w:link w:val="SubtitleChar"/>
+    <w:uiPriority w:val="11"/>
+    <w:qFormat/>
+    <w:rsid w:val="00E370AE"/>
+    <w:pPr>
+      <w:numPr>
+        <w:ilvl w:val="1"/>
+      </w:numPr>
+      <w:spacing w:after="240"/>
+    </w:pPr>
+    <w:rPr>
+      <w:caps/>
+      <w:color w:val="404040" w:themeColor="text1" w:themeTint="BF"/>
+      <w:spacing w:val="20"/>
+      <w:sz w:val="28"/>
+      <w:szCs w:val="28"/>
+    </w:rPr>
+  </w:style>
+  <w:style w:type="character" w:customStyle="1" w:styleId="SubtitleChar">
+    <w:name w:val="Subtitle Char"/>
+    <w:basedOn w:val="DefaultParagraphFont"/>
+    <w:link w:val="Subtitle"/>
+    <w:uiPriority w:val="11"/>
+    <w:rsid w:val="00E370AE"/>
+    <w:rPr>
+      <w:caps/>
+      <w:color w:val="404040" w:themeColor="text1" w:themeTint="BF"/>
+      <w:spacing w:val="20"/>
+      <w:sz w:val="28"/>
+      <w:szCs w:val="28"/>
+    </w:rPr>
+  </w:style>
+  <w:style w:type="character" w:styleId="Strong">
+    <w:name w:val="Strong"/>
+    <w:basedOn w:val="DefaultParagraphFont"/>
+    <w:uiPriority w:val="22"/>
+    <w:qFormat/>
+    <w:rsid w:val="00E370AE"/>
+    <w:rPr>
+      <w:b/>
+      <w:bCs/>
+    </w:rPr>
+  </w:style>
+  <w:style w:type="character" w:styleId="Emphasis">
+    <w:name w:val="Emphasis"/>
+    <w:basedOn w:val="DefaultParagraphFont"/>
+    <w:uiPriority w:val="20"/>
+    <w:qFormat/>
+    <w:rsid w:val="00E370AE"/>
+    <w:rPr>
+      <w:i/>
+      <w:iCs/>
+      <w:color w:val="000000" w:themeColor="text1"/>
+    </w:rPr>
+  </w:style>
+  <w:style w:type="paragraph" w:styleId="NoSpacing">
+    <w:name w:val="No Spacing"/>
+    <w:uiPriority w:val="1"/>
+    <w:qFormat/>
+    <w:rsid w:val="00E370AE"/>
+    <w:pPr>
+      <w:spacing w:after="0" w:line="240" w:lineRule="auto"/>
+    </w:pPr>
+  </w:style>
+  <w:style w:type="paragraph" w:styleId="Quote">
+    <w:name w:val="Quote"/>
+    <w:basedOn w:val="Normal"/>
+    <w:next w:val="Normal"/>
+    <w:link w:val="QuoteChar"/>
+    <w:uiPriority w:val="29"/>
+    <w:qFormat/>
+    <w:rsid w:val="00E370AE"/>
+    <w:pPr>
+      <w:spacing w:before="160"/>
+      <w:ind w:left="720" w:right="720"/>
+      <w:jc w:val="center"/>
+    </w:pPr>
+    <w:rPr>
+      <w:rFonts w:asciiTheme="majorHAnsi" w:eastAsiaTheme="majorEastAsia" w:hAnsiTheme="majorHAnsi" w:cstheme="majorBidi"/>
+      <w:color w:val="000000" w:themeColor="text1"/>
+      <w:sz w:val="24"/>
+      <w:szCs w:val="24"/>
+    </w:rPr>
+  </w:style>
+  <w:style w:type="character" w:customStyle="1" w:styleId="QuoteChar">
+    <w:name w:val="Quote Char"/>
+    <w:basedOn w:val="DefaultParagraphFont"/>
+    <w:link w:val="Quote"/>
+    <w:uiPriority w:val="29"/>
+    <w:rsid w:val="00E370AE"/>
+    <w:rPr>
+      <w:rFonts w:asciiTheme="majorHAnsi" w:eastAsiaTheme="majorEastAsia" w:hAnsiTheme="majorHAnsi" w:cstheme="majorBidi"/>
+      <w:color w:val="000000" w:themeColor="text1"/>
+      <w:sz w:val="24"/>
+      <w:szCs w:val="24"/>
+    </w:rPr>
+  </w:style>
+  <w:style w:type="paragraph" w:styleId="IntenseQuote">
+    <w:name w:val="Intense Quote"/>
+    <w:basedOn w:val="Normal"/>
+    <w:next w:val="Normal"/>
+    <w:link w:val="IntenseQuoteChar"/>
+    <w:uiPriority w:val="30"/>
+    <w:qFormat/>
+    <w:rsid w:val="00E370AE"/>
+    <w:pPr>
+      <w:pBdr>
+        <w:top w:val="single" w:sz="24" w:space="4" w:color="009DD9" w:themeColor="accent2"/>
+      </w:pBdr>
+      <w:spacing w:before="240" w:after="240" w:line="240" w:lineRule="auto"/>
+      <w:ind w:left="936" w:right="936"/>
+      <w:jc w:val="center"/>
+    </w:pPr>
+    <w:rPr>
+      <w:rFonts w:asciiTheme="majorHAnsi" w:eastAsiaTheme="majorEastAsia" w:hAnsiTheme="majorHAnsi" w:cstheme="majorBidi"/>
+      <w:sz w:val="24"/>
+      <w:szCs w:val="24"/>
+    </w:rPr>
+  </w:style>
+  <w:style w:type="character" w:customStyle="1" w:styleId="IntenseQuoteChar">
+    <w:name w:val="Intense Quote Char"/>
+    <w:basedOn w:val="DefaultParagraphFont"/>
+    <w:link w:val="IntenseQuote"/>
+    <w:uiPriority w:val="30"/>
+    <w:rsid w:val="00E370AE"/>
+    <w:rPr>
+      <w:rFonts w:asciiTheme="majorHAnsi" w:eastAsiaTheme="majorEastAsia" w:hAnsiTheme="majorHAnsi" w:cstheme="majorBidi"/>
+      <w:sz w:val="24"/>
+      <w:szCs w:val="24"/>
+    </w:rPr>
+  </w:style>
+  <w:style w:type="character" w:styleId="SubtleEmphasis">
+    <w:name w:val="Subtle Emphasis"/>
+    <w:basedOn w:val="DefaultParagraphFont"/>
+    <w:uiPriority w:val="19"/>
+    <w:qFormat/>
+    <w:rsid w:val="00E370AE"/>
+    <w:rPr>
+      <w:i/>
+      <w:iCs/>
+      <w:color w:val="595959" w:themeColor="text1" w:themeTint="A6"/>
+    </w:rPr>
+  </w:style>
+  <w:style w:type="character" w:styleId="IntenseEmphasis">
+    <w:name w:val="Intense Emphasis"/>
+    <w:basedOn w:val="DefaultParagraphFont"/>
+    <w:uiPriority w:val="21"/>
+    <w:qFormat/>
+    <w:rsid w:val="00E370AE"/>
+    <w:rPr>
+      <w:b/>
+      <w:bCs/>
+      <w:i/>
+      <w:iCs/>
+      <w:caps w:val="0"/>
+      <w:smallCaps w:val="0"/>
+      <w:strike w:val="0"/>
+      <w:dstrike w:val="0"/>
+      <w:color w:val="009DD9" w:themeColor="accent2"/>
+    </w:rPr>
+  </w:style>
+  <w:style w:type="character" w:styleId="SubtleReference">
+    <w:name w:val="Subtle Reference"/>
+    <w:basedOn w:val="DefaultParagraphFont"/>
+    <w:uiPriority w:val="31"/>
+    <w:qFormat/>
+    <w:rsid w:val="00E370AE"/>
+    <w:rPr>
+      <w:caps w:val="0"/>
+      <w:smallCaps/>
+      <w:color w:val="404040" w:themeColor="text1" w:themeTint="BF"/>
+      <w:spacing w:val="0"/>
+      <w:u w:val="single" w:color="7F7F7F" w:themeColor="text1" w:themeTint="80"/>
+    </w:rPr>
+  </w:style>
+  <w:style w:type="character" w:styleId="IntenseReference">
+    <w:name w:val="Intense Reference"/>
+    <w:basedOn w:val="DefaultParagraphFont"/>
+    <w:uiPriority w:val="32"/>
+    <w:qFormat/>
+    <w:rsid w:val="00E370AE"/>
+    <w:rPr>
+      <w:b/>
+      <w:bCs/>
+      <w:caps w:val="0"/>
+      <w:smallCaps/>
+      <w:color w:val="auto"/>
+      <w:spacing w:val="0"/>
+      <w:u w:val="single"/>
+    </w:rPr>
+  </w:style>
+  <w:style w:type="character" w:styleId="BookTitle">
+    <w:name w:val="Book Title"/>
+    <w:basedOn w:val="DefaultParagraphFont"/>
+    <w:uiPriority w:val="33"/>
+    <w:qFormat/>
+    <w:rsid w:val="00E370AE"/>
+    <w:rPr>
+      <w:b/>
+      <w:bCs/>
+      <w:caps w:val="0"/>
+      <w:smallCaps/>
+      <w:spacing w:val="0"/>
+    </w:rPr>
+  </w:style>
+  <w:style w:type="paragraph" w:styleId="TOCHeading">
+    <w:name w:val="TOC Heading"/>
+    <w:basedOn w:val="Heading1"/>
+    <w:next w:val="Normal"/>
+    <w:uiPriority w:val="39"/>
+    <w:semiHidden/>
+    <w:unhideWhenUsed/>
+    <w:qFormat/>
+    <w:rsid w:val="00E370AE"/>
+    <w:pPr>
+      <w:outlineLvl w:val="9"/>
+    </w:pPr>
+  </w:style>
+  <w:style w:type="table" w:styleId="GridTable4-Accent1">
+    <w:name w:val="Grid Table 4 Accent 1"/>
+    <w:basedOn w:val="TableNormal"/>
+    <w:uiPriority w:val="49"/>
+    <w:rsid w:val="00DF5B9F"/>
+    <w:pPr>
+      <w:spacing w:after="0" w:line="240" w:lineRule="auto"/>
+    </w:pPr>
+    <w:tblPr>
+      <w:tblStyleRowBandSize w:val="1"/>
+      <w:tblStyleColBandSize w:val="1"/>
+      <w:tblBorders>
+        <w:top w:val="single" w:sz="4" w:space="0" w:color="59A9F2" w:themeColor="accent1" w:themeTint="99"/>
+        <w:left w:val="single" w:sz="4" w:space="0" w:color="59A9F2" w:themeColor="accent1" w:themeTint="99"/>
+        <w:bottom w:val="single" w:sz="4" w:space="0" w:color="59A9F2" w:themeColor="accent1" w:themeTint="99"/>
+        <w:right w:val="single" w:sz="4" w:space="0" w:color="59A9F2" w:themeColor="accent1" w:themeTint="99"/>
+        <w:insideH w:val="single" w:sz="4" w:space="0" w:color="59A9F2" w:themeColor="accent1" w:themeTint="99"/>
+        <w:insideV w:val="single" w:sz="4" w:space="0" w:color="59A9F2" w:themeColor="accent1" w:themeTint="99"/>
+      </w:tblBorders>
+    </w:tblPr>
+    <w:tblStylePr w:type="firstRow">
+      <w:rPr>
+        <w:b/>
+        <w:bCs/>
+        <w:color w:val="FFFFFF" w:themeColor="background1"/>
+      </w:rPr>
+      <w:tblPr/>
+      <w:tcPr>
+        <w:tcBorders>
+          <w:top w:val="single" w:sz="4" w:space="0" w:color="0F6FC6" w:themeColor="accent1"/>
+          <w:left w:val="single" w:sz="4" w:space="0" w:color="0F6FC6" w:themeColor="accent1"/>
+          <w:bottom w:val="single" w:sz="4" w:space="0" w:color="0F6FC6" w:themeColor="accent1"/>
+          <w:right w:val="single" w:sz="4" w:space="0" w:color="0F6FC6" w:themeColor="accent1"/>
+          <w:insideH w:val="nil"/>
+          <w:insideV w:val="nil"/>
+        </w:tcBorders>
+        <w:shd w:val="clear" w:color="auto" w:fill="0F6FC6" w:themeFill="accent1"/>
+      </w:tcPr>
+    </w:tblStylePr>
+    <w:tblStylePr w:type="lastRow">
+      <w:rPr>
+        <w:b/>
+        <w:bCs/>
+      </w:rPr>
+      <w:tblPr/>
+      <w:tcPr>
+        <w:tcBorders>
+          <w:top w:val="double" w:sz="4" w:space="0" w:color="0F6FC6" w:themeColor="accent1"/>
+        </w:tcBorders>
+      </w:tcPr>
+    </w:tblStylePr>
+    <w:tblStylePr w:type="firstCol">
+      <w:rPr>
+        <w:b/>
+        <w:bCs/>
+      </w:rPr>
+    </w:tblStylePr>
+    <w:tblStylePr w:type="lastCol">
+      <w:rPr>
+        <w:b/>
+        <w:bCs/>
+      </w:rPr>
+    </w:tblStylePr>
+    <w:tblStylePr w:type="band1Vert">
+      <w:tblPr/>
+      <w:tcPr>
+        <w:shd w:val="clear" w:color="auto" w:fill="C7E2FA" w:themeFill="accent1" w:themeFillTint="33"/>
+      </w:tcPr>
+    </w:tblStylePr>
+    <w:tblStylePr w:type="band1Horz">
+      <w:tblPr/>
+      <w:tcPr>
+        <w:shd w:val="clear" w:color="auto" w:fill="C7E2FA" w:themeFill="accent1" w:themeFillTint="33"/>
+      </w:tcPr>
+    </w:tblStylePr>
+  </w:style>
 </w:styles>
 </file>
 
 <file path=word/theme/theme1.xml><?xml version="1.0" encoding="utf-8"?>
 <a:theme xmlns:a="http://schemas.openxmlformats.org/drawingml/2006/main" name="Office Theme">
   <a:themeElements>
-    <a:clrScheme name="Office">
+    <a:clrScheme name="Blue">
       <a:dk1>
         <a:sysClr val="windowText" lastClr="000000"/>
       </a:dk1>
@@ -1516,34 +5581,34 @@
         <a:sysClr val="window" lastClr="FFFFFF"/>
       </a:lt1>
       <a:dk2>
-        <a:srgbClr val="44546A"/>
+        <a:srgbClr val="17406D"/>
       </a:dk2>
       <a:lt2>
-        <a:srgbClr val="E7E6E6"/>
+        <a:srgbClr val="DBEFF9"/>
       </a:lt2>
       <a:accent1>
-        <a:srgbClr val="4472C4"/>
+        <a:srgbClr val="0F6FC6"/>
       </a:accent1>
       <a:accent2>
-        <a:srgbClr val="ED7D31"/>
+        <a:srgbClr val="009DD9"/>
       </a:accent2>
       <a:accent3>
-        <a:srgbClr val="A5A5A5"/>
+        <a:srgbClr val="0BD0D9"/>
       </a:accent3>
       <a:accent4>
-        <a:srgbClr val="FFC000"/>
+        <a:srgbClr val="10CF9B"/>
       </a:accent4>
       <a:accent5>
-        <a:srgbClr val="5B9BD5"/>
+        <a:srgbClr val="7CCA62"/>
       </a:accent5>
       <a:accent6>
-        <a:srgbClr val="70AD47"/>
+        <a:srgbClr val="A5C249"/>
       </a:accent6>
       <a:hlink>
-        <a:srgbClr val="0563C1"/>
+        <a:srgbClr val="F49100"/>
       </a:hlink>
       <a:folHlink>
-        <a:srgbClr val="954F72"/>
+        <a:srgbClr val="85DFD0"/>
       </a:folHlink>
     </a:clrScheme>
     <a:fontScheme name="Office">

</xml_diff>